<commit_message>
Adds database scripts working
</commit_message>
<xml_diff>
--- a/Sprint2/Report/Sprint2G03.docx
+++ b/Sprint2/Report/Sprint2G03.docx
@@ -5530,7 +5530,7 @@
           <w:color w:val="000000"/>
           <w:sz w:val="18"/>
           <w:szCs w:val="18"/>
-          <w:lang w:val="pt-PT" w:eastAsia="pt-PT"/>
+          <w:lang w:eastAsia="pt-PT"/>
         </w:rPr>
       </w:pPr>
       <w:r>
@@ -6047,6 +6047,848 @@
           <w:szCs w:val="24"/>
         </w:rPr>
         <w:t>Implementation of the two microservices</w:t>
+      </w:r>
+    </w:p>
+    <w:p>
+      <w:pPr>
+        <w:spacing w:after="0" w:line="240" w:lineRule="auto"/>
+        <w:rPr>
+          <w:rFonts w:cstheme="minorHAnsi"/>
+        </w:rPr>
+      </w:pPr>
+    </w:p>
+    <w:p>
+      <w:pPr>
+        <w:spacing w:after="0" w:line="240" w:lineRule="auto"/>
+        <w:rPr>
+          <w:rFonts w:cstheme="minorHAnsi"/>
+        </w:rPr>
+      </w:pPr>
+      <w:bookmarkStart w:id="7" w:name="_Hlk36911869"/>
+      <w:r>
+        <w:rPr>
+          <w:rFonts w:cstheme="minorHAnsi"/>
+        </w:rPr>
+        <w:t>UserDB Database configurations:</w:t>
+      </w:r>
+    </w:p>
+    <w:p>
+      <w:pPr>
+        <w:pStyle w:val="PargrafodaLista"/>
+        <w:numPr>
+          <w:ilvl w:val="1"/>
+          <w:numId w:val="15"/>
+        </w:numPr>
+        <w:spacing w:after="0" w:line="240" w:lineRule="auto"/>
+        <w:rPr>
+          <w:rFonts w:cstheme="minorHAnsi"/>
+        </w:rPr>
+      </w:pPr>
+      <w:r>
+        <w:rPr>
+          <w:rFonts w:cstheme="minorHAnsi"/>
+        </w:rPr>
+        <w:t>Engine Type: MySQL</w:t>
+      </w:r>
+    </w:p>
+    <w:p>
+      <w:pPr>
+        <w:pStyle w:val="PargrafodaLista"/>
+        <w:numPr>
+          <w:ilvl w:val="1"/>
+          <w:numId w:val="15"/>
+        </w:numPr>
+        <w:spacing w:after="0" w:line="240" w:lineRule="auto"/>
+        <w:rPr>
+          <w:rFonts w:cstheme="minorHAnsi"/>
+        </w:rPr>
+      </w:pPr>
+      <w:r>
+        <w:rPr>
+          <w:rFonts w:cstheme="minorHAnsi"/>
+        </w:rPr>
+        <w:t>Version: 5.7.22</w:t>
+      </w:r>
+    </w:p>
+    <w:p>
+      <w:pPr>
+        <w:pStyle w:val="PargrafodaLista"/>
+        <w:numPr>
+          <w:ilvl w:val="1"/>
+          <w:numId w:val="15"/>
+        </w:numPr>
+        <w:spacing w:after="0" w:line="240" w:lineRule="auto"/>
+        <w:rPr>
+          <w:rFonts w:cstheme="minorHAnsi"/>
+        </w:rPr>
+      </w:pPr>
+      <w:r>
+        <w:rPr>
+          <w:rFonts w:cstheme="minorHAnsi"/>
+        </w:rPr>
+        <w:t>Template: Free Tier</w:t>
+      </w:r>
+    </w:p>
+    <w:p>
+      <w:pPr>
+        <w:pStyle w:val="PargrafodaLista"/>
+        <w:numPr>
+          <w:ilvl w:val="1"/>
+          <w:numId w:val="15"/>
+        </w:numPr>
+        <w:spacing w:after="0" w:line="240" w:lineRule="auto"/>
+        <w:rPr>
+          <w:rFonts w:cstheme="minorHAnsi"/>
+        </w:rPr>
+      </w:pPr>
+      <w:r>
+        <w:rPr>
+          <w:rFonts w:cstheme="minorHAnsi"/>
+        </w:rPr>
+        <w:t>DB instance identifier</w:t>
+      </w:r>
+      <w:r>
+        <w:rPr>
+          <w:rFonts w:cstheme="minorHAnsi"/>
+        </w:rPr>
+        <w:t xml:space="preserve">: </w:t>
+      </w:r>
+      <w:r>
+        <w:rPr>
+          <w:rFonts w:cstheme="minorHAnsi"/>
+        </w:rPr>
+        <w:t>UserDB</w:t>
+      </w:r>
+    </w:p>
+    <w:p>
+      <w:pPr>
+        <w:pStyle w:val="PargrafodaLista"/>
+        <w:numPr>
+          <w:ilvl w:val="1"/>
+          <w:numId w:val="15"/>
+        </w:numPr>
+        <w:spacing w:after="0" w:line="240" w:lineRule="auto"/>
+        <w:rPr>
+          <w:rFonts w:cstheme="minorHAnsi"/>
+        </w:rPr>
+      </w:pPr>
+      <w:r>
+        <w:rPr>
+          <w:rFonts w:cstheme="minorHAnsi"/>
+        </w:rPr>
+        <w:t>DB instance size</w:t>
+      </w:r>
+      <w:r>
+        <w:rPr>
+          <w:rFonts w:cstheme="minorHAnsi"/>
+        </w:rPr>
+        <w:t>: db.t2.micro</w:t>
+      </w:r>
+    </w:p>
+    <w:p>
+      <w:pPr>
+        <w:pStyle w:val="PargrafodaLista"/>
+        <w:numPr>
+          <w:ilvl w:val="1"/>
+          <w:numId w:val="15"/>
+        </w:numPr>
+        <w:spacing w:after="0" w:line="240" w:lineRule="auto"/>
+        <w:rPr>
+          <w:rFonts w:cstheme="minorHAnsi"/>
+        </w:rPr>
+      </w:pPr>
+      <w:r>
+        <w:rPr>
+          <w:rFonts w:cstheme="minorHAnsi"/>
+        </w:rPr>
+        <w:t>Storage type: General Purpose (SSD)</w:t>
+      </w:r>
+    </w:p>
+    <w:p>
+      <w:pPr>
+        <w:pStyle w:val="PargrafodaLista"/>
+        <w:numPr>
+          <w:ilvl w:val="1"/>
+          <w:numId w:val="15"/>
+        </w:numPr>
+        <w:spacing w:after="0" w:line="240" w:lineRule="auto"/>
+        <w:rPr>
+          <w:rFonts w:cstheme="minorHAnsi"/>
+        </w:rPr>
+      </w:pPr>
+      <w:r>
+        <w:rPr>
+          <w:rFonts w:cstheme="minorHAnsi"/>
+        </w:rPr>
+        <w:t>Allocated storage</w:t>
+      </w:r>
+      <w:r>
+        <w:rPr>
+          <w:rFonts w:cstheme="minorHAnsi"/>
+        </w:rPr>
+        <w:t>: 20 GiB</w:t>
+      </w:r>
+    </w:p>
+    <w:p>
+      <w:pPr>
+        <w:pStyle w:val="PargrafodaLista"/>
+        <w:numPr>
+          <w:ilvl w:val="1"/>
+          <w:numId w:val="15"/>
+        </w:numPr>
+        <w:spacing w:after="0" w:line="240" w:lineRule="auto"/>
+        <w:rPr>
+          <w:rFonts w:cstheme="minorHAnsi"/>
+        </w:rPr>
+      </w:pPr>
+      <w:r>
+        <w:rPr>
+          <w:rFonts w:ascii="Arial" w:hAnsi="Arial" w:cs="Arial"/>
+          <w:color w:val="16191F"/>
+          <w:sz w:val="21"/>
+          <w:szCs w:val="21"/>
+          <w:shd w:val="clear" w:color="auto" w:fill="FFFFFF"/>
+        </w:rPr>
+        <w:t>Enable storage autoscaling</w:t>
+      </w:r>
+      <w:r>
+        <w:rPr>
+          <w:rFonts w:ascii="Arial" w:hAnsi="Arial" w:cs="Arial"/>
+          <w:color w:val="16191F"/>
+          <w:sz w:val="21"/>
+          <w:szCs w:val="21"/>
+          <w:shd w:val="clear" w:color="auto" w:fill="FFFFFF"/>
+        </w:rPr>
+        <w:t>: true</w:t>
+      </w:r>
+    </w:p>
+    <w:p>
+      <w:pPr>
+        <w:pStyle w:val="PargrafodaLista"/>
+        <w:numPr>
+          <w:ilvl w:val="1"/>
+          <w:numId w:val="15"/>
+        </w:numPr>
+        <w:spacing w:after="0" w:line="240" w:lineRule="auto"/>
+        <w:rPr>
+          <w:rFonts w:cstheme="minorHAnsi"/>
+        </w:rPr>
+      </w:pPr>
+      <w:r>
+        <w:rPr>
+          <w:rFonts w:cstheme="minorHAnsi"/>
+        </w:rPr>
+        <w:t>Maximum storage threshold</w:t>
+      </w:r>
+      <w:r>
+        <w:rPr>
+          <w:rFonts w:cstheme="minorHAnsi"/>
+        </w:rPr>
+        <w:t>: 1000 GiB</w:t>
+      </w:r>
+    </w:p>
+    <w:p>
+      <w:pPr>
+        <w:pStyle w:val="PargrafodaLista"/>
+        <w:numPr>
+          <w:ilvl w:val="1"/>
+          <w:numId w:val="15"/>
+        </w:numPr>
+        <w:spacing w:after="0" w:line="240" w:lineRule="auto"/>
+        <w:rPr>
+          <w:rFonts w:cstheme="minorHAnsi"/>
+        </w:rPr>
+      </w:pPr>
+      <w:r>
+        <w:rPr>
+          <w:rFonts w:cstheme="minorHAnsi"/>
+        </w:rPr>
+        <w:t>Virtual Private Cloud (VPC)</w:t>
+      </w:r>
+      <w:r>
+        <w:rPr>
+          <w:rFonts w:cstheme="minorHAnsi"/>
+        </w:rPr>
+        <w:t>: Default VPC</w:t>
+      </w:r>
+    </w:p>
+    <w:p>
+      <w:pPr>
+        <w:pStyle w:val="PargrafodaLista"/>
+        <w:numPr>
+          <w:ilvl w:val="1"/>
+          <w:numId w:val="15"/>
+        </w:numPr>
+        <w:spacing w:after="0" w:line="240" w:lineRule="auto"/>
+        <w:rPr>
+          <w:rFonts w:cstheme="minorHAnsi"/>
+        </w:rPr>
+      </w:pPr>
+      <w:r>
+        <w:rPr>
+          <w:rFonts w:cstheme="minorHAnsi"/>
+        </w:rPr>
+        <w:t>Subnet group: default-vpc-8af6c4f0</w:t>
+      </w:r>
+    </w:p>
+    <w:p>
+      <w:pPr>
+        <w:pStyle w:val="PargrafodaLista"/>
+        <w:numPr>
+          <w:ilvl w:val="1"/>
+          <w:numId w:val="15"/>
+        </w:numPr>
+        <w:spacing w:after="0" w:line="240" w:lineRule="auto"/>
+        <w:rPr>
+          <w:rFonts w:cstheme="minorHAnsi"/>
+        </w:rPr>
+      </w:pPr>
+      <w:r>
+        <w:rPr>
+          <w:rFonts w:ascii="Arial" w:hAnsi="Arial" w:cs="Arial"/>
+          <w:color w:val="16191F"/>
+          <w:sz w:val="21"/>
+          <w:szCs w:val="21"/>
+          <w:shd w:val="clear" w:color="auto" w:fill="FFFFFF"/>
+        </w:rPr>
+        <w:t>Publicly accessible</w:t>
+      </w:r>
+      <w:r>
+        <w:rPr>
+          <w:rFonts w:ascii="Arial" w:hAnsi="Arial" w:cs="Arial"/>
+          <w:color w:val="16191F"/>
+          <w:sz w:val="21"/>
+          <w:szCs w:val="21"/>
+          <w:shd w:val="clear" w:color="auto" w:fill="FFFFFF"/>
+        </w:rPr>
+        <w:t>: Yes</w:t>
+      </w:r>
+    </w:p>
+    <w:p>
+      <w:pPr>
+        <w:pStyle w:val="PargrafodaLista"/>
+        <w:numPr>
+          <w:ilvl w:val="1"/>
+          <w:numId w:val="15"/>
+        </w:numPr>
+        <w:spacing w:after="0" w:line="240" w:lineRule="auto"/>
+        <w:rPr>
+          <w:rFonts w:cstheme="minorHAnsi"/>
+        </w:rPr>
+      </w:pPr>
+      <w:r>
+        <w:rPr>
+          <w:rFonts w:ascii="Arial" w:hAnsi="Arial" w:cs="Arial"/>
+          <w:color w:val="16191F"/>
+          <w:sz w:val="21"/>
+          <w:szCs w:val="21"/>
+          <w:shd w:val="clear" w:color="auto" w:fill="FFFFFF"/>
+        </w:rPr>
+        <w:t>VPC Security Groups: default and launch-kafka</w:t>
+      </w:r>
+    </w:p>
+    <w:p>
+      <w:pPr>
+        <w:pStyle w:val="PargrafodaLista"/>
+        <w:numPr>
+          <w:ilvl w:val="1"/>
+          <w:numId w:val="15"/>
+        </w:numPr>
+        <w:spacing w:after="0" w:line="240" w:lineRule="auto"/>
+        <w:rPr>
+          <w:rFonts w:cstheme="minorHAnsi"/>
+        </w:rPr>
+      </w:pPr>
+      <w:r>
+        <w:rPr>
+          <w:rFonts w:cstheme="minorHAnsi"/>
+        </w:rPr>
+        <w:t>Availability zone</w:t>
+      </w:r>
+      <w:r>
+        <w:rPr>
+          <w:rFonts w:cstheme="minorHAnsi"/>
+        </w:rPr>
+        <w:t>: No preference</w:t>
+      </w:r>
+    </w:p>
+    <w:p>
+      <w:pPr>
+        <w:pStyle w:val="PargrafodaLista"/>
+        <w:numPr>
+          <w:ilvl w:val="1"/>
+          <w:numId w:val="15"/>
+        </w:numPr>
+        <w:spacing w:after="0" w:line="240" w:lineRule="auto"/>
+        <w:rPr>
+          <w:rFonts w:cstheme="minorHAnsi"/>
+        </w:rPr>
+      </w:pPr>
+      <w:r>
+        <w:rPr>
+          <w:rFonts w:ascii="Arial" w:hAnsi="Arial" w:cs="Arial"/>
+          <w:color w:val="16191F"/>
+          <w:sz w:val="21"/>
+          <w:szCs w:val="21"/>
+          <w:shd w:val="clear" w:color="auto" w:fill="FFFFFF"/>
+        </w:rPr>
+        <w:t>Database port: 3306</w:t>
+      </w:r>
+    </w:p>
+    <w:p>
+      <w:pPr>
+        <w:pStyle w:val="PargrafodaLista"/>
+        <w:numPr>
+          <w:ilvl w:val="1"/>
+          <w:numId w:val="15"/>
+        </w:numPr>
+        <w:spacing w:after="0" w:line="240" w:lineRule="auto"/>
+        <w:rPr>
+          <w:rFonts w:cstheme="minorHAnsi"/>
+        </w:rPr>
+      </w:pPr>
+      <w:r>
+        <w:rPr>
+          <w:rFonts w:cstheme="minorHAnsi"/>
+        </w:rPr>
+        <w:t>Database authentication options</w:t>
+      </w:r>
+      <w:r>
+        <w:rPr>
+          <w:rFonts w:cstheme="minorHAnsi"/>
+        </w:rPr>
+        <w:t>: Password Authentication</w:t>
+      </w:r>
+    </w:p>
+    <w:bookmarkEnd w:id="7"/>
+    <w:p>
+      <w:pPr>
+        <w:pStyle w:val="PargrafodaLista"/>
+        <w:spacing w:after="0" w:line="240" w:lineRule="auto"/>
+        <w:ind w:left="1080"/>
+        <w:rPr>
+          <w:rFonts w:cstheme="minorHAnsi"/>
+        </w:rPr>
+      </w:pPr>
+    </w:p>
+    <w:p>
+      <w:pPr>
+        <w:spacing w:after="0" w:line="240" w:lineRule="auto"/>
+        <w:rPr>
+          <w:rFonts w:cstheme="minorHAnsi"/>
+        </w:rPr>
+      </w:pPr>
+      <w:r>
+        <w:rPr>
+          <w:rFonts w:cstheme="minorHAnsi"/>
+        </w:rPr>
+        <w:t>Operator</w:t>
+      </w:r>
+      <w:r>
+        <w:rPr>
+          <w:rFonts w:cstheme="minorHAnsi"/>
+        </w:rPr>
+        <w:t>DB Database configurations:</w:t>
+      </w:r>
+    </w:p>
+    <w:p>
+      <w:pPr>
+        <w:pStyle w:val="PargrafodaLista"/>
+        <w:numPr>
+          <w:ilvl w:val="1"/>
+          <w:numId w:val="15"/>
+        </w:numPr>
+        <w:spacing w:after="0" w:line="240" w:lineRule="auto"/>
+        <w:rPr>
+          <w:rFonts w:cstheme="minorHAnsi"/>
+        </w:rPr>
+      </w:pPr>
+      <w:r>
+        <w:rPr>
+          <w:rFonts w:cstheme="minorHAnsi"/>
+        </w:rPr>
+        <w:t>Engine Type: MySQL</w:t>
+      </w:r>
+    </w:p>
+    <w:p>
+      <w:pPr>
+        <w:pStyle w:val="PargrafodaLista"/>
+        <w:numPr>
+          <w:ilvl w:val="1"/>
+          <w:numId w:val="15"/>
+        </w:numPr>
+        <w:spacing w:after="0" w:line="240" w:lineRule="auto"/>
+        <w:rPr>
+          <w:rFonts w:cstheme="minorHAnsi"/>
+        </w:rPr>
+      </w:pPr>
+      <w:r>
+        <w:rPr>
+          <w:rFonts w:cstheme="minorHAnsi"/>
+        </w:rPr>
+        <w:t>Version: 5.7.22</w:t>
+      </w:r>
+    </w:p>
+    <w:p>
+      <w:pPr>
+        <w:pStyle w:val="PargrafodaLista"/>
+        <w:numPr>
+          <w:ilvl w:val="1"/>
+          <w:numId w:val="15"/>
+        </w:numPr>
+        <w:spacing w:after="0" w:line="240" w:lineRule="auto"/>
+        <w:rPr>
+          <w:rFonts w:cstheme="minorHAnsi"/>
+        </w:rPr>
+      </w:pPr>
+      <w:r>
+        <w:rPr>
+          <w:rFonts w:cstheme="minorHAnsi"/>
+        </w:rPr>
+        <w:t>Template: Free Tier</w:t>
+      </w:r>
+    </w:p>
+    <w:p>
+      <w:pPr>
+        <w:pStyle w:val="PargrafodaLista"/>
+        <w:numPr>
+          <w:ilvl w:val="1"/>
+          <w:numId w:val="15"/>
+        </w:numPr>
+        <w:spacing w:after="0" w:line="240" w:lineRule="auto"/>
+        <w:rPr>
+          <w:rFonts w:cstheme="minorHAnsi"/>
+        </w:rPr>
+      </w:pPr>
+      <w:r>
+        <w:rPr>
+          <w:rFonts w:cstheme="minorHAnsi"/>
+        </w:rPr>
+        <w:t>DB instance identifier</w:t>
+      </w:r>
+      <w:r>
+        <w:rPr>
+          <w:rFonts w:cstheme="minorHAnsi"/>
+        </w:rPr>
+        <w:t xml:space="preserve">: </w:t>
+      </w:r>
+      <w:r>
+        <w:rPr>
+          <w:rFonts w:cstheme="minorHAnsi"/>
+        </w:rPr>
+        <w:t>Operator</w:t>
+      </w:r>
+      <w:r>
+        <w:rPr>
+          <w:rFonts w:cstheme="minorHAnsi"/>
+        </w:rPr>
+        <w:t>DB</w:t>
+      </w:r>
+    </w:p>
+    <w:p>
+      <w:pPr>
+        <w:pStyle w:val="PargrafodaLista"/>
+        <w:numPr>
+          <w:ilvl w:val="1"/>
+          <w:numId w:val="15"/>
+        </w:numPr>
+        <w:spacing w:after="0" w:line="240" w:lineRule="auto"/>
+        <w:rPr>
+          <w:rFonts w:cstheme="minorHAnsi"/>
+        </w:rPr>
+      </w:pPr>
+      <w:r>
+        <w:rPr>
+          <w:rFonts w:cstheme="minorHAnsi"/>
+        </w:rPr>
+        <w:t>DB instance size</w:t>
+      </w:r>
+      <w:r>
+        <w:rPr>
+          <w:rFonts w:cstheme="minorHAnsi"/>
+        </w:rPr>
+        <w:t>: db.t2.micro</w:t>
+      </w:r>
+    </w:p>
+    <w:p>
+      <w:pPr>
+        <w:pStyle w:val="PargrafodaLista"/>
+        <w:numPr>
+          <w:ilvl w:val="1"/>
+          <w:numId w:val="15"/>
+        </w:numPr>
+        <w:spacing w:after="0" w:line="240" w:lineRule="auto"/>
+        <w:rPr>
+          <w:rFonts w:cstheme="minorHAnsi"/>
+        </w:rPr>
+      </w:pPr>
+      <w:r>
+        <w:rPr>
+          <w:rFonts w:cstheme="minorHAnsi"/>
+        </w:rPr>
+        <w:t>Storage type: General Purpose (SSD)</w:t>
+      </w:r>
+    </w:p>
+    <w:p>
+      <w:pPr>
+        <w:pStyle w:val="PargrafodaLista"/>
+        <w:numPr>
+          <w:ilvl w:val="1"/>
+          <w:numId w:val="15"/>
+        </w:numPr>
+        <w:spacing w:after="0" w:line="240" w:lineRule="auto"/>
+        <w:rPr>
+          <w:rFonts w:cstheme="minorHAnsi"/>
+        </w:rPr>
+      </w:pPr>
+      <w:r>
+        <w:rPr>
+          <w:rFonts w:cstheme="minorHAnsi"/>
+        </w:rPr>
+        <w:t>Allocated storage</w:t>
+      </w:r>
+      <w:r>
+        <w:rPr>
+          <w:rFonts w:cstheme="minorHAnsi"/>
+        </w:rPr>
+        <w:t>: 20 GiB</w:t>
+      </w:r>
+    </w:p>
+    <w:p>
+      <w:pPr>
+        <w:pStyle w:val="PargrafodaLista"/>
+        <w:numPr>
+          <w:ilvl w:val="1"/>
+          <w:numId w:val="15"/>
+        </w:numPr>
+        <w:spacing w:after="0" w:line="240" w:lineRule="auto"/>
+        <w:rPr>
+          <w:rFonts w:cstheme="minorHAnsi"/>
+        </w:rPr>
+      </w:pPr>
+      <w:r>
+        <w:rPr>
+          <w:rFonts w:ascii="Arial" w:hAnsi="Arial" w:cs="Arial"/>
+          <w:color w:val="16191F"/>
+          <w:sz w:val="21"/>
+          <w:szCs w:val="21"/>
+          <w:shd w:val="clear" w:color="auto" w:fill="FFFFFF"/>
+        </w:rPr>
+        <w:t>Enable storage autoscaling: true</w:t>
+      </w:r>
+    </w:p>
+    <w:p>
+      <w:pPr>
+        <w:pStyle w:val="PargrafodaLista"/>
+        <w:numPr>
+          <w:ilvl w:val="1"/>
+          <w:numId w:val="15"/>
+        </w:numPr>
+        <w:spacing w:after="0" w:line="240" w:lineRule="auto"/>
+        <w:rPr>
+          <w:rFonts w:cstheme="minorHAnsi"/>
+        </w:rPr>
+      </w:pPr>
+      <w:r>
+        <w:rPr>
+          <w:rFonts w:cstheme="minorHAnsi"/>
+        </w:rPr>
+        <w:t>Maximum storage threshold</w:t>
+      </w:r>
+      <w:r>
+        <w:rPr>
+          <w:rFonts w:cstheme="minorHAnsi"/>
+        </w:rPr>
+        <w:t>: 1000 GiB</w:t>
+      </w:r>
+    </w:p>
+    <w:p>
+      <w:pPr>
+        <w:pStyle w:val="PargrafodaLista"/>
+        <w:numPr>
+          <w:ilvl w:val="1"/>
+          <w:numId w:val="15"/>
+        </w:numPr>
+        <w:spacing w:after="0" w:line="240" w:lineRule="auto"/>
+        <w:rPr>
+          <w:rFonts w:cstheme="minorHAnsi"/>
+        </w:rPr>
+      </w:pPr>
+      <w:r>
+        <w:rPr>
+          <w:rFonts w:cstheme="minorHAnsi"/>
+        </w:rPr>
+        <w:t>Virtual Private Cloud (VPC)</w:t>
+      </w:r>
+      <w:r>
+        <w:rPr>
+          <w:rFonts w:cstheme="minorHAnsi"/>
+        </w:rPr>
+        <w:t>: Default VPC</w:t>
+      </w:r>
+    </w:p>
+    <w:p>
+      <w:pPr>
+        <w:pStyle w:val="PargrafodaLista"/>
+        <w:numPr>
+          <w:ilvl w:val="1"/>
+          <w:numId w:val="15"/>
+        </w:numPr>
+        <w:spacing w:after="0" w:line="240" w:lineRule="auto"/>
+        <w:rPr>
+          <w:rFonts w:cstheme="minorHAnsi"/>
+        </w:rPr>
+      </w:pPr>
+      <w:r>
+        <w:rPr>
+          <w:rFonts w:cstheme="minorHAnsi"/>
+        </w:rPr>
+        <w:t>Subnet group: default-vpc-8af6c4f0</w:t>
+      </w:r>
+    </w:p>
+    <w:p>
+      <w:pPr>
+        <w:pStyle w:val="PargrafodaLista"/>
+        <w:numPr>
+          <w:ilvl w:val="1"/>
+          <w:numId w:val="15"/>
+        </w:numPr>
+        <w:spacing w:after="0" w:line="240" w:lineRule="auto"/>
+        <w:rPr>
+          <w:rFonts w:cstheme="minorHAnsi"/>
+        </w:rPr>
+      </w:pPr>
+      <w:r>
+        <w:rPr>
+          <w:rFonts w:ascii="Arial" w:hAnsi="Arial" w:cs="Arial"/>
+          <w:color w:val="16191F"/>
+          <w:sz w:val="21"/>
+          <w:szCs w:val="21"/>
+          <w:shd w:val="clear" w:color="auto" w:fill="FFFFFF"/>
+        </w:rPr>
+        <w:t>Publicly accessible: Yes</w:t>
+      </w:r>
+    </w:p>
+    <w:p>
+      <w:pPr>
+        <w:pStyle w:val="PargrafodaLista"/>
+        <w:numPr>
+          <w:ilvl w:val="1"/>
+          <w:numId w:val="15"/>
+        </w:numPr>
+        <w:spacing w:after="0" w:line="240" w:lineRule="auto"/>
+        <w:rPr>
+          <w:rFonts w:cstheme="minorHAnsi"/>
+        </w:rPr>
+      </w:pPr>
+      <w:r>
+        <w:rPr>
+          <w:rFonts w:ascii="Arial" w:hAnsi="Arial" w:cs="Arial"/>
+          <w:color w:val="16191F"/>
+          <w:sz w:val="21"/>
+          <w:szCs w:val="21"/>
+          <w:shd w:val="clear" w:color="auto" w:fill="FFFFFF"/>
+        </w:rPr>
+        <w:t>VPC Security Groups: default and launch-kafka</w:t>
+      </w:r>
+    </w:p>
+    <w:p>
+      <w:pPr>
+        <w:pStyle w:val="PargrafodaLista"/>
+        <w:numPr>
+          <w:ilvl w:val="1"/>
+          <w:numId w:val="15"/>
+        </w:numPr>
+        <w:spacing w:after="0" w:line="240" w:lineRule="auto"/>
+        <w:rPr>
+          <w:rFonts w:cstheme="minorHAnsi"/>
+        </w:rPr>
+      </w:pPr>
+      <w:r>
+        <w:rPr>
+          <w:rFonts w:cstheme="minorHAnsi"/>
+        </w:rPr>
+        <w:t>Availability zone</w:t>
+      </w:r>
+      <w:r>
+        <w:rPr>
+          <w:rFonts w:cstheme="minorHAnsi"/>
+        </w:rPr>
+        <w:t>: No preference</w:t>
+      </w:r>
+    </w:p>
+    <w:p>
+      <w:pPr>
+        <w:pStyle w:val="PargrafodaLista"/>
+        <w:numPr>
+          <w:ilvl w:val="1"/>
+          <w:numId w:val="15"/>
+        </w:numPr>
+        <w:spacing w:after="0" w:line="240" w:lineRule="auto"/>
+        <w:rPr>
+          <w:rFonts w:cstheme="minorHAnsi"/>
+        </w:rPr>
+      </w:pPr>
+      <w:r>
+        <w:rPr>
+          <w:rFonts w:ascii="Arial" w:hAnsi="Arial" w:cs="Arial"/>
+          <w:color w:val="16191F"/>
+          <w:sz w:val="21"/>
+          <w:szCs w:val="21"/>
+          <w:shd w:val="clear" w:color="auto" w:fill="FFFFFF"/>
+        </w:rPr>
+        <w:t>Database port: 3306</w:t>
+      </w:r>
+    </w:p>
+    <w:p>
+      <w:pPr>
+        <w:pStyle w:val="PargrafodaLista"/>
+        <w:numPr>
+          <w:ilvl w:val="1"/>
+          <w:numId w:val="15"/>
+        </w:numPr>
+        <w:spacing w:after="0" w:line="240" w:lineRule="auto"/>
+        <w:rPr>
+          <w:rFonts w:cstheme="minorHAnsi"/>
+        </w:rPr>
+      </w:pPr>
+      <w:r>
+        <w:rPr>
+          <w:rFonts w:cstheme="minorHAnsi"/>
+        </w:rPr>
+        <w:t>Database authentication options</w:t>
+      </w:r>
+      <w:r>
+        <w:rPr>
+          <w:rFonts w:cstheme="minorHAnsi"/>
+        </w:rPr>
+        <w:t>: Password Authentication</w:t>
+      </w:r>
+    </w:p>
+    <w:p>
+      <w:pPr>
+        <w:pStyle w:val="PargrafodaLista"/>
+        <w:spacing w:after="0" w:line="240" w:lineRule="auto"/>
+        <w:ind w:left="1080"/>
+        <w:rPr>
+          <w:rFonts w:cstheme="minorHAnsi"/>
+        </w:rPr>
+      </w:pPr>
+    </w:p>
+    <w:p>
+      <w:pPr>
+        <w:pStyle w:val="PargrafodaLista"/>
+        <w:spacing w:after="0" w:line="240" w:lineRule="auto"/>
+        <w:ind w:left="1080"/>
+        <w:rPr>
+          <w:rFonts w:cstheme="minorHAnsi"/>
+        </w:rPr>
+      </w:pPr>
+      <w:r>
+        <w:rPr>
+          <w:rFonts w:cstheme="minorHAnsi"/>
+        </w:rPr>
+        <w:t>Added inbound rule in security group</w:t>
       </w:r>
     </w:p>
     <w:p>
@@ -7255,7 +8097,7 @@
   <w:abstractNum w:abstractNumId="9" w15:restartNumberingAfterBreak="0">
     <w:nsid w:val="410B176B"/>
     <w:multiLevelType w:val="hybridMultilevel"/>
-    <w:tmpl w:val="036808BA"/>
+    <w:tmpl w:val="41BAE9A8"/>
     <w:lvl w:ilvl="0" w:tplc="08160001">
       <w:start w:val="1"/>
       <w:numFmt w:val="bullet"/>
@@ -8331,7 +9173,7 @@
   <w:style w:type="paragraph" w:default="1" w:styleId="Normal">
     <w:name w:val="Normal"/>
     <w:qFormat/>
-    <w:rsid w:val="00B108C0"/>
+    <w:rsid w:val="006C0438"/>
     <w:rPr>
       <w:lang w:val="en-US"/>
     </w:rPr>

</xml_diff>

<commit_message>
Adds new events and fixes the diagrams
</commit_message>
<xml_diff>
--- a/Sprint2/Report/Sprint2G03.docx
+++ b/Sprint2/Report/Sprint2G03.docx
@@ -264,10 +264,10 @@
         </w:rPr>
         <w:lastRenderedPageBreak/>
         <w:drawing>
-          <wp:inline distT="0" distB="0" distL="0" distR="0" wp14:anchorId="58F9FA81" wp14:editId="6989114C">
+          <wp:inline distT="0" distB="0" distL="0" distR="0" wp14:anchorId="18B7A6E8" wp14:editId="6FAB8CFF">
             <wp:extent cx="5394325" cy="3608705"/>
             <wp:effectExtent l="0" t="0" r="0" b="0"/>
-            <wp:docPr id="3" name="Imagem 3"/>
+            <wp:docPr id="10" name="Imagem 10"/>
             <wp:cNvGraphicFramePr>
               <a:graphicFrameLocks xmlns:a="http://schemas.openxmlformats.org/drawingml/2006/main" noChangeAspect="1"/>
             </wp:cNvGraphicFramePr>
@@ -275,7 +275,7 @@
               <a:graphicData uri="http://schemas.openxmlformats.org/drawingml/2006/picture">
                 <pic:pic xmlns:pic="http://schemas.openxmlformats.org/drawingml/2006/picture">
                   <pic:nvPicPr>
-                    <pic:cNvPr id="0" name="Picture 2"/>
+                    <pic:cNvPr id="0" name="Picture 7"/>
                     <pic:cNvPicPr>
                       <a:picLocks noChangeAspect="1" noChangeArrowheads="1"/>
                     </pic:cNvPicPr>
@@ -317,26 +317,184 @@
       <w:pPr>
         <w:jc w:val="center"/>
       </w:pPr>
+      <w:bookmarkStart w:id="1" w:name="_Hlk37684441"/>
+      <w:r>
+        <w:t xml:space="preserve">Fig. 2 – </w:t>
+      </w:r>
+      <w:r>
+        <w:t>Taxation</w:t>
+      </w:r>
+      <w:r>
+        <w:t xml:space="preserve"> </w:t>
+      </w:r>
+      <w:r>
+        <w:t>Event flow</w:t>
+      </w:r>
+      <w:r>
+        <w:t>s</w:t>
+      </w:r>
+      <w:r>
+        <w:t xml:space="preserve"> diagram</w:t>
+      </w:r>
+    </w:p>
+    <w:p>
+      <w:pPr>
+        <w:jc w:val="center"/>
+      </w:pPr>
+    </w:p>
+    <w:bookmarkEnd w:id="1"/>
+    <w:p>
+      <w:r>
+        <w:rPr>
+          <w:noProof/>
+        </w:rPr>
+        <w:drawing>
+          <wp:inline distT="0" distB="0" distL="0" distR="0" wp14:anchorId="1EFFBEF3" wp14:editId="33DC2FC4">
+            <wp:extent cx="5400675" cy="3590290"/>
+            <wp:effectExtent l="0" t="0" r="9525" b="0"/>
+            <wp:docPr id="11" name="Imagem 11"/>
+            <wp:cNvGraphicFramePr>
+              <a:graphicFrameLocks xmlns:a="http://schemas.openxmlformats.org/drawingml/2006/main" noChangeAspect="1"/>
+            </wp:cNvGraphicFramePr>
+            <a:graphic xmlns:a="http://schemas.openxmlformats.org/drawingml/2006/main">
+              <a:graphicData uri="http://schemas.openxmlformats.org/drawingml/2006/picture">
+                <pic:pic xmlns:pic="http://schemas.openxmlformats.org/drawingml/2006/picture">
+                  <pic:nvPicPr>
+                    <pic:cNvPr id="0" name="Picture 8"/>
+                    <pic:cNvPicPr>
+                      <a:picLocks noChangeAspect="1" noChangeArrowheads="1"/>
+                    </pic:cNvPicPr>
+                  </pic:nvPicPr>
+                  <pic:blipFill>
+                    <a:blip r:embed="rId14">
+                      <a:extLst>
+                        <a:ext uri="{28A0092B-C50C-407E-A947-70E740481C1C}">
+                          <a14:useLocalDpi xmlns:a14="http://schemas.microsoft.com/office/drawing/2010/main" val="0"/>
+                        </a:ext>
+                      </a:extLst>
+                    </a:blip>
+                    <a:srcRect/>
+                    <a:stretch>
+                      <a:fillRect/>
+                    </a:stretch>
+                  </pic:blipFill>
+                  <pic:spPr bwMode="auto">
+                    <a:xfrm>
+                      <a:off x="0" y="0"/>
+                      <a:ext cx="5400675" cy="3590290"/>
+                    </a:xfrm>
+                    <a:prstGeom prst="rect">
+                      <a:avLst/>
+                    </a:prstGeom>
+                    <a:noFill/>
+                    <a:ln>
+                      <a:noFill/>
+                    </a:ln>
+                  </pic:spPr>
+                </pic:pic>
+              </a:graphicData>
+            </a:graphic>
+          </wp:inline>
+        </w:drawing>
+      </w:r>
+    </w:p>
+    <w:p>
+      <w:pPr>
+        <w:jc w:val="center"/>
+      </w:pPr>
+      <w:bookmarkStart w:id="2" w:name="_Hlk37685047"/>
       <w:r>
         <w:t xml:space="preserve">Fig. </w:t>
       </w:r>
       <w:r>
-        <w:t>2</w:t>
+        <w:t>3</w:t>
       </w:r>
       <w:r>
         <w:t xml:space="preserve"> – </w:t>
       </w:r>
       <w:r>
-        <w:t xml:space="preserve">Main </w:t>
-      </w:r>
-      <w:r>
-        <w:t>Event flow</w:t>
-      </w:r>
-      <w:r>
-        <w:t>s</w:t>
-      </w:r>
-      <w:r>
-        <w:t xml:space="preserve"> diagram</w:t>
+        <w:t>Operator, Service and Discount</w:t>
+      </w:r>
+      <w:r>
+        <w:t xml:space="preserve"> Event flows diagram</w:t>
+      </w:r>
+    </w:p>
+    <w:bookmarkEnd w:id="2"/>
+    <w:p/>
+    <w:p>
+      <w:r>
+        <w:rPr>
+          <w:noProof/>
+        </w:rPr>
+        <w:lastRenderedPageBreak/>
+        <w:drawing>
+          <wp:inline distT="0" distB="0" distL="0" distR="0" wp14:anchorId="6ABF8549" wp14:editId="14B1B718">
+            <wp:extent cx="5394325" cy="3608705"/>
+            <wp:effectExtent l="0" t="0" r="0" b="0"/>
+            <wp:docPr id="8" name="Imagem 8"/>
+            <wp:cNvGraphicFramePr>
+              <a:graphicFrameLocks xmlns:a="http://schemas.openxmlformats.org/drawingml/2006/main" noChangeAspect="1"/>
+            </wp:cNvGraphicFramePr>
+            <a:graphic xmlns:a="http://schemas.openxmlformats.org/drawingml/2006/main">
+              <a:graphicData uri="http://schemas.openxmlformats.org/drawingml/2006/picture">
+                <pic:pic xmlns:pic="http://schemas.openxmlformats.org/drawingml/2006/picture">
+                  <pic:nvPicPr>
+                    <pic:cNvPr id="0" name="Picture 5"/>
+                    <pic:cNvPicPr>
+                      <a:picLocks noChangeAspect="1" noChangeArrowheads="1"/>
+                    </pic:cNvPicPr>
+                  </pic:nvPicPr>
+                  <pic:blipFill>
+                    <a:blip r:embed="rId15">
+                      <a:extLst>
+                        <a:ext uri="{28A0092B-C50C-407E-A947-70E740481C1C}">
+                          <a14:useLocalDpi xmlns:a14="http://schemas.microsoft.com/office/drawing/2010/main" val="0"/>
+                        </a:ext>
+                      </a:extLst>
+                    </a:blip>
+                    <a:srcRect/>
+                    <a:stretch>
+                      <a:fillRect/>
+                    </a:stretch>
+                  </pic:blipFill>
+                  <pic:spPr bwMode="auto">
+                    <a:xfrm>
+                      <a:off x="0" y="0"/>
+                      <a:ext cx="5394325" cy="3608705"/>
+                    </a:xfrm>
+                    <a:prstGeom prst="rect">
+                      <a:avLst/>
+                    </a:prstGeom>
+                    <a:noFill/>
+                    <a:ln>
+                      <a:noFill/>
+                    </a:ln>
+                  </pic:spPr>
+                </pic:pic>
+              </a:graphicData>
+            </a:graphic>
+          </wp:inline>
+        </w:drawing>
+      </w:r>
+    </w:p>
+    <w:p>
+      <w:pPr>
+        <w:jc w:val="center"/>
+      </w:pPr>
+      <w:r>
+        <w:t xml:space="preserve">Fig. </w:t>
+      </w:r>
+      <w:r>
+        <w:t>4</w:t>
+      </w:r>
+      <w:r>
+        <w:t xml:space="preserve"> – </w:t>
+      </w:r>
+      <w:r>
+        <w:t>User</w:t>
+      </w:r>
+      <w:r>
+        <w:t xml:space="preserve"> Event flows diagram</w:t>
       </w:r>
     </w:p>
     <w:p/>
@@ -576,7 +734,6 @@
           <w:rFonts w:ascii="Calibri" w:hAnsi="Calibri" w:cs="Calibri"/>
           <w:sz w:val="19"/>
           <w:szCs w:val="19"/>
-          <w:lang w:val="pt-PT"/>
         </w:rPr>
       </w:pPr>
     </w:p>
@@ -636,7 +793,7 @@
           <w:u w:val="single"/>
         </w:rPr>
       </w:pPr>
-      <w:bookmarkStart w:id="1" w:name="_Hlk36732823"/>
+      <w:bookmarkStart w:id="3" w:name="_Hlk36732823"/>
       <w:r>
         <w:rPr>
           <w:u w:val="single"/>
@@ -649,7 +806,7 @@
         </w:rPr>
         <w:t xml:space="preserve"> Service</w:t>
       </w:r>
-      <w:bookmarkEnd w:id="1"/>
+      <w:bookmarkEnd w:id="3"/>
       <w:r>
         <w:rPr>
           <w:u w:val="single"/>
@@ -715,7 +872,7 @@
           <w:u w:val="single"/>
         </w:rPr>
       </w:pPr>
-      <w:bookmarkStart w:id="2" w:name="_Hlk36722510"/>
+      <w:bookmarkStart w:id="4" w:name="_Hlk36722510"/>
       <w:r>
         <w:rPr>
           <w:b/>
@@ -725,7 +882,7 @@
         <w:t>Trip Events</w:t>
       </w:r>
     </w:p>
-    <w:bookmarkEnd w:id="2"/>
+    <w:bookmarkEnd w:id="4"/>
     <w:p>
       <w:pPr>
         <w:jc w:val="both"/>
@@ -790,7 +947,7 @@
       <w:pPr>
         <w:jc w:val="both"/>
       </w:pPr>
-      <w:bookmarkStart w:id="3" w:name="_Hlk37613312"/>
+      <w:bookmarkStart w:id="5" w:name="_Hlk37613312"/>
       <w:r>
         <w:t xml:space="preserve">These </w:t>
       </w:r>
@@ -873,7 +1030,7 @@
         <w:t xml:space="preserve"> there are fields with the token of the customer, station and a timestamp.</w:t>
       </w:r>
     </w:p>
-    <w:bookmarkEnd w:id="3"/>
+    <w:bookmarkEnd w:id="5"/>
     <w:p>
       <w:pPr>
         <w:jc w:val="both"/>
@@ -1990,7 +2147,7 @@
       <w:pPr>
         <w:jc w:val="both"/>
       </w:pPr>
-      <w:bookmarkStart w:id="4" w:name="_Hlk36717586"/>
+      <w:bookmarkStart w:id="6" w:name="_Hlk36717586"/>
       <w:r>
         <w:t>These events contain as main fields:</w:t>
       </w:r>
@@ -2070,7 +2227,7 @@
         <w:t xml:space="preserve"> and a timestamp.</w:t>
       </w:r>
     </w:p>
-    <w:bookmarkEnd w:id="4"/>
+    <w:bookmarkEnd w:id="6"/>
     <w:p>
       <w:pPr>
         <w:jc w:val="both"/>
@@ -2657,12 +2814,12 @@
       <w:pPr>
         <w:jc w:val="both"/>
       </w:pPr>
-      <w:bookmarkStart w:id="5" w:name="_Hlk37613384"/>
+      <w:bookmarkStart w:id="7" w:name="_Hlk37613384"/>
       <w:r>
         <w:t>These events contain as main fields:</w:t>
       </w:r>
     </w:p>
-    <w:bookmarkEnd w:id="5"/>
+    <w:bookmarkEnd w:id="7"/>
     <w:p>
       <w:pPr>
         <w:pStyle w:val="PargrafodaLista"/>
@@ -4189,7 +4346,7 @@
           <w:u w:val="single"/>
         </w:rPr>
       </w:pPr>
-      <w:bookmarkStart w:id="6" w:name="_Hlk36723846"/>
+      <w:bookmarkStart w:id="8" w:name="_Hlk36723846"/>
       <w:r>
         <w:rPr>
           <w:b/>
@@ -4219,8 +4376,8 @@
       <w:pPr>
         <w:jc w:val="both"/>
       </w:pPr>
-      <w:bookmarkStart w:id="7" w:name="_Hlk36724265"/>
-      <w:bookmarkEnd w:id="6"/>
+      <w:bookmarkStart w:id="9" w:name="_Hlk36724265"/>
+      <w:bookmarkEnd w:id="8"/>
       <w:r>
         <w:t>These events contain as main fields</w:t>
       </w:r>
@@ -4289,16 +4446,25 @@
         <w:t>that contains information about a trip and the user that made that trip</w:t>
       </w:r>
       <w:r>
-        <w:t>. The info field contains: base cost of the trip, token of the user, info about whether a user has a pass or not,</w:t>
-      </w:r>
-      <w:r>
-        <w:t xml:space="preserve"> plan type, </w:t>
-      </w:r>
-      <w:r>
-        <w:t xml:space="preserve"> trip ID, type of operator, operator name and timestamp.</w:t>
-      </w:r>
-    </w:p>
-    <w:bookmarkEnd w:id="7"/>
+        <w:t xml:space="preserve">. The info field </w:t>
+      </w:r>
+      <w:r>
+        <w:t>contains:</w:t>
+      </w:r>
+      <w:r>
+        <w:t xml:space="preserve"> base cost of the trip, token of the user, info about whether a user has a pass or not,</w:t>
+      </w:r>
+      <w:r>
+        <w:t xml:space="preserve"> plan </w:t>
+      </w:r>
+      <w:r>
+        <w:t>type, trip</w:t>
+      </w:r>
+      <w:r>
+        <w:t xml:space="preserve"> ID, type of operator, operator name and timestamp.</w:t>
+      </w:r>
+    </w:p>
+    <w:bookmarkEnd w:id="9"/>
     <w:p>
       <w:pPr>
         <w:spacing w:line="240" w:lineRule="auto"/>
@@ -5064,15 +5230,15 @@
           <w:u w:val="single"/>
         </w:rPr>
       </w:pPr>
-      <w:bookmarkStart w:id="8" w:name="_Hlk36732870"/>
-      <w:bookmarkStart w:id="9" w:name="_Hlk37585480"/>
+      <w:bookmarkStart w:id="10" w:name="_Hlk36732870"/>
+      <w:bookmarkStart w:id="11" w:name="_Hlk37585480"/>
       <w:r>
         <w:rPr>
           <w:u w:val="single"/>
         </w:rPr>
         <w:t>Operator Management Service</w:t>
       </w:r>
-      <w:bookmarkEnd w:id="8"/>
+      <w:bookmarkEnd w:id="10"/>
       <w:r>
         <w:rPr>
           <w:u w:val="single"/>
@@ -5080,7 +5246,7 @@
         <w:t>:</w:t>
       </w:r>
     </w:p>
-    <w:bookmarkEnd w:id="9"/>
+    <w:bookmarkEnd w:id="11"/>
     <w:p>
       <w:pPr>
         <w:spacing w:line="240" w:lineRule="auto"/>
@@ -5089,7 +5255,7 @@
         <w:t>This service has as input TripCost Event</w:t>
       </w:r>
       <w:r>
-        <w:t>, New</w:t>
+        <w:t xml:space="preserve">, </w:t>
       </w:r>
       <w:r>
         <w:t>O</w:t>
@@ -5098,19 +5264,13 @@
         <w:t xml:space="preserve">perator events, </w:t>
       </w:r>
       <w:r>
-        <w:t>N</w:t>
-      </w:r>
-      <w:r>
-        <w:t>ew</w:t>
-      </w:r>
-      <w:r>
         <w:t>S</w:t>
       </w:r>
       <w:r>
         <w:t xml:space="preserve">ervice events and </w:t>
       </w:r>
       <w:r>
-        <w:t xml:space="preserve">NewDiscount </w:t>
+        <w:t xml:space="preserve">Discount </w:t>
       </w:r>
       <w:r>
         <w:t>events</w:t>
@@ -5185,6 +5345,2050 @@
     </w:p>
     <w:p>
       <w:pPr>
+        <w:pStyle w:val="PargrafodaLista"/>
+        <w:numPr>
+          <w:ilvl w:val="1"/>
+          <w:numId w:val="15"/>
+        </w:numPr>
+        <w:spacing w:line="240" w:lineRule="auto"/>
+        <w:ind w:left="709"/>
+        <w:rPr>
+          <w:b/>
+          <w:bCs/>
+          <w:u w:val="single"/>
+        </w:rPr>
+      </w:pPr>
+      <w:r>
+        <w:rPr>
+          <w:b/>
+          <w:bCs/>
+          <w:u w:val="single"/>
+        </w:rPr>
+        <w:t>Operator Events</w:t>
+      </w:r>
+    </w:p>
+    <w:p>
+      <w:pPr>
+        <w:jc w:val="both"/>
+      </w:pPr>
+      <w:bookmarkStart w:id="12" w:name="_Hlk37687163"/>
+      <w:r>
+        <w:t>These events contain as main fields:</w:t>
+      </w:r>
+    </w:p>
+    <w:p>
+      <w:pPr>
+        <w:pStyle w:val="PargrafodaLista"/>
+        <w:numPr>
+          <w:ilvl w:val="0"/>
+          <w:numId w:val="15"/>
+        </w:numPr>
+        <w:ind w:left="993"/>
+        <w:jc w:val="both"/>
+        <w:rPr>
+          <w:b/>
+          <w:bCs/>
+        </w:rPr>
+      </w:pPr>
+      <w:r>
+        <w:rPr>
+          <w:b/>
+          <w:bCs/>
+        </w:rPr>
+        <w:t>eventType</w:t>
+      </w:r>
+      <w:r>
+        <w:rPr>
+          <w:b/>
+          <w:bCs/>
+        </w:rPr>
+        <w:t xml:space="preserve"> </w:t>
+      </w:r>
+      <w:r>
+        <w:t>that says “</w:t>
+      </w:r>
+      <w:r>
+        <w:t>new-operator</w:t>
+      </w:r>
+      <w:r>
+        <w:t>”</w:t>
+      </w:r>
+    </w:p>
+    <w:p>
+      <w:pPr>
+        <w:pStyle w:val="PargrafodaLista"/>
+        <w:numPr>
+          <w:ilvl w:val="0"/>
+          <w:numId w:val="15"/>
+        </w:numPr>
+        <w:ind w:left="993"/>
+        <w:jc w:val="both"/>
+      </w:pPr>
+      <w:r>
+        <w:rPr>
+          <w:b/>
+          <w:bCs/>
+        </w:rPr>
+        <w:t>operator</w:t>
+      </w:r>
+      <w:r>
+        <w:t xml:space="preserve"> that contains </w:t>
+      </w:r>
+      <w:r>
+        <w:t>the name of the operator</w:t>
+      </w:r>
+    </w:p>
+    <w:p>
+      <w:pPr>
+        <w:pStyle w:val="PargrafodaLista"/>
+        <w:numPr>
+          <w:ilvl w:val="0"/>
+          <w:numId w:val="15"/>
+        </w:numPr>
+        <w:ind w:left="993"/>
+        <w:jc w:val="both"/>
+      </w:pPr>
+      <w:r>
+        <w:rPr>
+          <w:b/>
+          <w:bCs/>
+        </w:rPr>
+        <w:t xml:space="preserve">info </w:t>
+      </w:r>
+      <w:r>
+        <w:t xml:space="preserve">that contains information about the operator. </w:t>
+      </w:r>
+      <w:r>
+        <w:t xml:space="preserve">The info field contains </w:t>
+      </w:r>
+      <w:r>
+        <w:t>the type of the operator</w:t>
+      </w:r>
+    </w:p>
+    <w:bookmarkEnd w:id="12"/>
+    <w:p>
+      <w:pPr>
+        <w:jc w:val="both"/>
+      </w:pPr>
+      <w:r>
+        <w:t>Example:</w:t>
+      </w:r>
+    </w:p>
+    <w:p>
+      <w:pPr>
+        <w:shd w:val="clear" w:color="auto" w:fill="FFFFFF"/>
+        <w:spacing w:after="0" w:line="240" w:lineRule="auto"/>
+        <w:rPr>
+          <w:rFonts w:ascii="Consolas" w:eastAsia="Times New Roman" w:hAnsi="Consolas" w:cs="Times New Roman"/>
+          <w:color w:val="000000"/>
+          <w:sz w:val="21"/>
+          <w:szCs w:val="21"/>
+          <w:lang w:eastAsia="pt-PT"/>
+        </w:rPr>
+      </w:pPr>
+      <w:r>
+        <w:rPr>
+          <w:rFonts w:ascii="Consolas" w:eastAsia="Times New Roman" w:hAnsi="Consolas" w:cs="Times New Roman"/>
+          <w:color w:val="000000"/>
+          <w:sz w:val="21"/>
+          <w:szCs w:val="21"/>
+          <w:lang w:eastAsia="pt-PT"/>
+        </w:rPr>
+        <w:t>{</w:t>
+      </w:r>
+    </w:p>
+    <w:p>
+      <w:pPr>
+        <w:shd w:val="clear" w:color="auto" w:fill="FFFFFF"/>
+        <w:spacing w:after="0" w:line="240" w:lineRule="auto"/>
+        <w:rPr>
+          <w:rFonts w:ascii="Consolas" w:eastAsia="Times New Roman" w:hAnsi="Consolas" w:cs="Times New Roman"/>
+          <w:color w:val="000000"/>
+          <w:sz w:val="21"/>
+          <w:szCs w:val="21"/>
+          <w:lang w:eastAsia="pt-PT"/>
+        </w:rPr>
+      </w:pPr>
+      <w:r>
+        <w:rPr>
+          <w:rFonts w:ascii="Consolas" w:eastAsia="Times New Roman" w:hAnsi="Consolas" w:cs="Times New Roman"/>
+          <w:color w:val="000000"/>
+          <w:sz w:val="21"/>
+          <w:szCs w:val="21"/>
+          <w:lang w:eastAsia="pt-PT"/>
+        </w:rPr>
+        <w:t>    </w:t>
+      </w:r>
+      <w:r>
+        <w:rPr>
+          <w:rFonts w:ascii="Consolas" w:eastAsia="Times New Roman" w:hAnsi="Consolas" w:cs="Times New Roman"/>
+          <w:color w:val="0451A5"/>
+          <w:sz w:val="21"/>
+          <w:szCs w:val="21"/>
+          <w:lang w:eastAsia="pt-PT"/>
+        </w:rPr>
+        <w:t>"event"</w:t>
+      </w:r>
+      <w:r>
+        <w:rPr>
+          <w:rFonts w:ascii="Consolas" w:eastAsia="Times New Roman" w:hAnsi="Consolas" w:cs="Times New Roman"/>
+          <w:color w:val="000000"/>
+          <w:sz w:val="21"/>
+          <w:szCs w:val="21"/>
+          <w:lang w:eastAsia="pt-PT"/>
+        </w:rPr>
+        <w:t>: {</w:t>
+      </w:r>
+    </w:p>
+    <w:p>
+      <w:pPr>
+        <w:shd w:val="clear" w:color="auto" w:fill="FFFFFF"/>
+        <w:spacing w:after="0" w:line="240" w:lineRule="auto"/>
+        <w:rPr>
+          <w:rFonts w:ascii="Consolas" w:eastAsia="Times New Roman" w:hAnsi="Consolas" w:cs="Times New Roman"/>
+          <w:color w:val="000000"/>
+          <w:sz w:val="21"/>
+          <w:szCs w:val="21"/>
+          <w:lang w:eastAsia="pt-PT"/>
+        </w:rPr>
+      </w:pPr>
+      <w:r>
+        <w:rPr>
+          <w:rFonts w:ascii="Consolas" w:eastAsia="Times New Roman" w:hAnsi="Consolas" w:cs="Times New Roman"/>
+          <w:color w:val="000000"/>
+          <w:sz w:val="21"/>
+          <w:szCs w:val="21"/>
+          <w:lang w:eastAsia="pt-PT"/>
+        </w:rPr>
+        <w:t>        </w:t>
+      </w:r>
+      <w:r>
+        <w:rPr>
+          <w:rFonts w:ascii="Consolas" w:eastAsia="Times New Roman" w:hAnsi="Consolas" w:cs="Times New Roman"/>
+          <w:color w:val="0451A5"/>
+          <w:sz w:val="21"/>
+          <w:szCs w:val="21"/>
+          <w:lang w:eastAsia="pt-PT"/>
+        </w:rPr>
+        <w:t>"eventType"</w:t>
+      </w:r>
+      <w:r>
+        <w:rPr>
+          <w:rFonts w:ascii="Consolas" w:eastAsia="Times New Roman" w:hAnsi="Consolas" w:cs="Times New Roman"/>
+          <w:color w:val="000000"/>
+          <w:sz w:val="21"/>
+          <w:szCs w:val="21"/>
+          <w:lang w:eastAsia="pt-PT"/>
+        </w:rPr>
+        <w:t>: </w:t>
+      </w:r>
+      <w:r>
+        <w:rPr>
+          <w:rFonts w:ascii="Consolas" w:eastAsia="Times New Roman" w:hAnsi="Consolas" w:cs="Times New Roman"/>
+          <w:color w:val="A31515"/>
+          <w:sz w:val="21"/>
+          <w:szCs w:val="21"/>
+          <w:lang w:eastAsia="pt-PT"/>
+        </w:rPr>
+        <w:t>"new-operator"</w:t>
+      </w:r>
+      <w:r>
+        <w:rPr>
+          <w:rFonts w:ascii="Consolas" w:eastAsia="Times New Roman" w:hAnsi="Consolas" w:cs="Times New Roman"/>
+          <w:color w:val="000000"/>
+          <w:sz w:val="21"/>
+          <w:szCs w:val="21"/>
+          <w:lang w:eastAsia="pt-PT"/>
+        </w:rPr>
+        <w:t>,</w:t>
+      </w:r>
+    </w:p>
+    <w:p>
+      <w:pPr>
+        <w:shd w:val="clear" w:color="auto" w:fill="FFFFFF"/>
+        <w:spacing w:after="0" w:line="240" w:lineRule="auto"/>
+        <w:rPr>
+          <w:rFonts w:ascii="Consolas" w:eastAsia="Times New Roman" w:hAnsi="Consolas" w:cs="Times New Roman"/>
+          <w:color w:val="000000"/>
+          <w:sz w:val="21"/>
+          <w:szCs w:val="21"/>
+          <w:lang w:eastAsia="pt-PT"/>
+        </w:rPr>
+      </w:pPr>
+      <w:r>
+        <w:rPr>
+          <w:rFonts w:ascii="Consolas" w:eastAsia="Times New Roman" w:hAnsi="Consolas" w:cs="Times New Roman"/>
+          <w:color w:val="000000"/>
+          <w:sz w:val="21"/>
+          <w:szCs w:val="21"/>
+          <w:lang w:eastAsia="pt-PT"/>
+        </w:rPr>
+        <w:t>        </w:t>
+      </w:r>
+      <w:r>
+        <w:rPr>
+          <w:rFonts w:ascii="Consolas" w:eastAsia="Times New Roman" w:hAnsi="Consolas" w:cs="Times New Roman"/>
+          <w:color w:val="0451A5"/>
+          <w:sz w:val="21"/>
+          <w:szCs w:val="21"/>
+          <w:lang w:eastAsia="pt-PT"/>
+        </w:rPr>
+        <w:t>"operator"</w:t>
+      </w:r>
+      <w:r>
+        <w:rPr>
+          <w:rFonts w:ascii="Consolas" w:eastAsia="Times New Roman" w:hAnsi="Consolas" w:cs="Times New Roman"/>
+          <w:color w:val="000000"/>
+          <w:sz w:val="21"/>
+          <w:szCs w:val="21"/>
+          <w:lang w:eastAsia="pt-PT"/>
+        </w:rPr>
+        <w:t>: </w:t>
+      </w:r>
+      <w:r>
+        <w:rPr>
+          <w:rFonts w:ascii="Consolas" w:eastAsia="Times New Roman" w:hAnsi="Consolas" w:cs="Times New Roman"/>
+          <w:color w:val="A31515"/>
+          <w:sz w:val="21"/>
+          <w:szCs w:val="21"/>
+          <w:lang w:eastAsia="pt-PT"/>
+        </w:rPr>
+        <w:t>"Carris"</w:t>
+      </w:r>
+      <w:r>
+        <w:rPr>
+          <w:rFonts w:ascii="Consolas" w:eastAsia="Times New Roman" w:hAnsi="Consolas" w:cs="Times New Roman"/>
+          <w:color w:val="000000"/>
+          <w:sz w:val="21"/>
+          <w:szCs w:val="21"/>
+          <w:lang w:eastAsia="pt-PT"/>
+        </w:rPr>
+        <w:t>,</w:t>
+      </w:r>
+    </w:p>
+    <w:p>
+      <w:pPr>
+        <w:shd w:val="clear" w:color="auto" w:fill="FFFFFF"/>
+        <w:spacing w:after="0" w:line="240" w:lineRule="auto"/>
+        <w:rPr>
+          <w:rFonts w:ascii="Consolas" w:eastAsia="Times New Roman" w:hAnsi="Consolas" w:cs="Times New Roman"/>
+          <w:color w:val="000000"/>
+          <w:sz w:val="21"/>
+          <w:szCs w:val="21"/>
+          <w:lang w:val="pt-PT" w:eastAsia="pt-PT"/>
+        </w:rPr>
+      </w:pPr>
+      <w:r>
+        <w:rPr>
+          <w:rFonts w:ascii="Consolas" w:eastAsia="Times New Roman" w:hAnsi="Consolas" w:cs="Times New Roman"/>
+          <w:color w:val="000000"/>
+          <w:sz w:val="21"/>
+          <w:szCs w:val="21"/>
+          <w:lang w:eastAsia="pt-PT"/>
+        </w:rPr>
+        <w:t>        </w:t>
+      </w:r>
+      <w:r>
+        <w:rPr>
+          <w:rFonts w:ascii="Consolas" w:eastAsia="Times New Roman" w:hAnsi="Consolas" w:cs="Times New Roman"/>
+          <w:color w:val="0451A5"/>
+          <w:sz w:val="21"/>
+          <w:szCs w:val="21"/>
+          <w:lang w:val="pt-PT" w:eastAsia="pt-PT"/>
+        </w:rPr>
+        <w:t>"info"</w:t>
+      </w:r>
+      <w:r>
+        <w:rPr>
+          <w:rFonts w:ascii="Consolas" w:eastAsia="Times New Roman" w:hAnsi="Consolas" w:cs="Times New Roman"/>
+          <w:color w:val="000000"/>
+          <w:sz w:val="21"/>
+          <w:szCs w:val="21"/>
+          <w:lang w:val="pt-PT" w:eastAsia="pt-PT"/>
+        </w:rPr>
+        <w:t>: {</w:t>
+      </w:r>
+    </w:p>
+    <w:p>
+      <w:pPr>
+        <w:shd w:val="clear" w:color="auto" w:fill="FFFFFF"/>
+        <w:spacing w:after="0" w:line="240" w:lineRule="auto"/>
+        <w:rPr>
+          <w:rFonts w:ascii="Consolas" w:eastAsia="Times New Roman" w:hAnsi="Consolas" w:cs="Times New Roman"/>
+          <w:color w:val="000000"/>
+          <w:sz w:val="21"/>
+          <w:szCs w:val="21"/>
+          <w:lang w:val="pt-PT" w:eastAsia="pt-PT"/>
+        </w:rPr>
+      </w:pPr>
+      <w:r>
+        <w:rPr>
+          <w:rFonts w:ascii="Consolas" w:eastAsia="Times New Roman" w:hAnsi="Consolas" w:cs="Times New Roman"/>
+          <w:color w:val="000000"/>
+          <w:sz w:val="21"/>
+          <w:szCs w:val="21"/>
+          <w:lang w:val="pt-PT" w:eastAsia="pt-PT"/>
+        </w:rPr>
+        <w:t>            </w:t>
+      </w:r>
+      <w:r>
+        <w:rPr>
+          <w:rFonts w:ascii="Consolas" w:eastAsia="Times New Roman" w:hAnsi="Consolas" w:cs="Times New Roman"/>
+          <w:color w:val="0451A5"/>
+          <w:sz w:val="21"/>
+          <w:szCs w:val="21"/>
+          <w:lang w:val="pt-PT" w:eastAsia="pt-PT"/>
+        </w:rPr>
+        <w:t>"operatorType"</w:t>
+      </w:r>
+      <w:r>
+        <w:rPr>
+          <w:rFonts w:ascii="Consolas" w:eastAsia="Times New Roman" w:hAnsi="Consolas" w:cs="Times New Roman"/>
+          <w:color w:val="000000"/>
+          <w:sz w:val="21"/>
+          <w:szCs w:val="21"/>
+          <w:lang w:val="pt-PT" w:eastAsia="pt-PT"/>
+        </w:rPr>
+        <w:t>: </w:t>
+      </w:r>
+      <w:r>
+        <w:rPr>
+          <w:rFonts w:ascii="Consolas" w:eastAsia="Times New Roman" w:hAnsi="Consolas" w:cs="Times New Roman"/>
+          <w:color w:val="A31515"/>
+          <w:sz w:val="21"/>
+          <w:szCs w:val="21"/>
+          <w:lang w:val="pt-PT" w:eastAsia="pt-PT"/>
+        </w:rPr>
+        <w:t>"t1"</w:t>
+      </w:r>
+    </w:p>
+    <w:p>
+      <w:pPr>
+        <w:shd w:val="clear" w:color="auto" w:fill="FFFFFF"/>
+        <w:spacing w:after="0" w:line="240" w:lineRule="auto"/>
+        <w:rPr>
+          <w:rFonts w:ascii="Consolas" w:eastAsia="Times New Roman" w:hAnsi="Consolas" w:cs="Times New Roman"/>
+          <w:color w:val="000000"/>
+          <w:sz w:val="21"/>
+          <w:szCs w:val="21"/>
+          <w:lang w:val="pt-PT" w:eastAsia="pt-PT"/>
+        </w:rPr>
+      </w:pPr>
+      <w:r>
+        <w:rPr>
+          <w:rFonts w:ascii="Consolas" w:eastAsia="Times New Roman" w:hAnsi="Consolas" w:cs="Times New Roman"/>
+          <w:color w:val="000000"/>
+          <w:sz w:val="21"/>
+          <w:szCs w:val="21"/>
+          <w:lang w:val="pt-PT" w:eastAsia="pt-PT"/>
+        </w:rPr>
+        <w:t>        }</w:t>
+      </w:r>
+    </w:p>
+    <w:p>
+      <w:pPr>
+        <w:shd w:val="clear" w:color="auto" w:fill="FFFFFF"/>
+        <w:spacing w:after="0" w:line="240" w:lineRule="auto"/>
+        <w:rPr>
+          <w:rFonts w:ascii="Consolas" w:eastAsia="Times New Roman" w:hAnsi="Consolas" w:cs="Times New Roman"/>
+          <w:color w:val="000000"/>
+          <w:sz w:val="21"/>
+          <w:szCs w:val="21"/>
+          <w:lang w:val="pt-PT" w:eastAsia="pt-PT"/>
+        </w:rPr>
+      </w:pPr>
+      <w:r>
+        <w:rPr>
+          <w:rFonts w:ascii="Consolas" w:eastAsia="Times New Roman" w:hAnsi="Consolas" w:cs="Times New Roman"/>
+          <w:color w:val="000000"/>
+          <w:sz w:val="21"/>
+          <w:szCs w:val="21"/>
+          <w:lang w:val="pt-PT" w:eastAsia="pt-PT"/>
+        </w:rPr>
+        <w:t>    }</w:t>
+      </w:r>
+    </w:p>
+    <w:p>
+      <w:pPr>
+        <w:shd w:val="clear" w:color="auto" w:fill="FFFFFF"/>
+        <w:spacing w:after="0" w:line="240" w:lineRule="auto"/>
+        <w:rPr>
+          <w:rFonts w:ascii="Consolas" w:eastAsia="Times New Roman" w:hAnsi="Consolas" w:cs="Times New Roman"/>
+          <w:color w:val="000000"/>
+          <w:sz w:val="21"/>
+          <w:szCs w:val="21"/>
+          <w:lang w:val="pt-PT" w:eastAsia="pt-PT"/>
+        </w:rPr>
+      </w:pPr>
+      <w:r>
+        <w:rPr>
+          <w:rFonts w:ascii="Consolas" w:eastAsia="Times New Roman" w:hAnsi="Consolas" w:cs="Times New Roman"/>
+          <w:color w:val="000000"/>
+          <w:sz w:val="21"/>
+          <w:szCs w:val="21"/>
+          <w:lang w:val="pt-PT" w:eastAsia="pt-PT"/>
+        </w:rPr>
+        <w:t>}</w:t>
+      </w:r>
+    </w:p>
+    <w:p>
+      <w:pPr>
+        <w:jc w:val="both"/>
+      </w:pPr>
+    </w:p>
+    <w:p>
+      <w:pPr>
+        <w:pStyle w:val="PargrafodaLista"/>
+        <w:numPr>
+          <w:ilvl w:val="1"/>
+          <w:numId w:val="15"/>
+        </w:numPr>
+        <w:spacing w:line="240" w:lineRule="auto"/>
+        <w:ind w:left="709"/>
+        <w:rPr>
+          <w:b/>
+          <w:bCs/>
+          <w:u w:val="single"/>
+        </w:rPr>
+      </w:pPr>
+      <w:r>
+        <w:rPr>
+          <w:b/>
+          <w:bCs/>
+          <w:u w:val="single"/>
+        </w:rPr>
+        <w:t>Service Events</w:t>
+      </w:r>
+    </w:p>
+    <w:p>
+      <w:pPr>
+        <w:jc w:val="both"/>
+      </w:pPr>
+      <w:r>
+        <w:t>These events contain as main fields:</w:t>
+      </w:r>
+    </w:p>
+    <w:p>
+      <w:pPr>
+        <w:pStyle w:val="PargrafodaLista"/>
+        <w:numPr>
+          <w:ilvl w:val="0"/>
+          <w:numId w:val="15"/>
+        </w:numPr>
+        <w:ind w:left="993"/>
+        <w:jc w:val="both"/>
+        <w:rPr>
+          <w:b/>
+          <w:bCs/>
+        </w:rPr>
+      </w:pPr>
+      <w:r>
+        <w:rPr>
+          <w:b/>
+          <w:bCs/>
+        </w:rPr>
+        <w:t>eventType</w:t>
+      </w:r>
+      <w:r>
+        <w:rPr>
+          <w:b/>
+          <w:bCs/>
+        </w:rPr>
+        <w:t xml:space="preserve"> </w:t>
+      </w:r>
+      <w:r>
+        <w:t>that says “</w:t>
+      </w:r>
+      <w:r>
+        <w:t>new-service</w:t>
+      </w:r>
+      <w:r>
+        <w:t>”</w:t>
+      </w:r>
+    </w:p>
+    <w:p>
+      <w:pPr>
+        <w:pStyle w:val="PargrafodaLista"/>
+        <w:numPr>
+          <w:ilvl w:val="0"/>
+          <w:numId w:val="15"/>
+        </w:numPr>
+        <w:ind w:left="993"/>
+        <w:jc w:val="both"/>
+      </w:pPr>
+      <w:r>
+        <w:rPr>
+          <w:b/>
+          <w:bCs/>
+        </w:rPr>
+        <w:t xml:space="preserve">operator </w:t>
+      </w:r>
+      <w:r>
+        <w:t>that contains the name of the operator</w:t>
+      </w:r>
+    </w:p>
+    <w:p>
+      <w:pPr>
+        <w:pStyle w:val="PargrafodaLista"/>
+        <w:numPr>
+          <w:ilvl w:val="0"/>
+          <w:numId w:val="15"/>
+        </w:numPr>
+        <w:ind w:left="993"/>
+        <w:jc w:val="both"/>
+      </w:pPr>
+      <w:r>
+        <w:rPr>
+          <w:b/>
+          <w:bCs/>
+        </w:rPr>
+        <w:t>info</w:t>
+      </w:r>
+      <w:r>
+        <w:t xml:space="preserve"> that contains information about the </w:t>
+      </w:r>
+      <w:r>
+        <w:t>service</w:t>
+      </w:r>
+      <w:r>
+        <w:t xml:space="preserve">. The info field contains information about the </w:t>
+      </w:r>
+      <w:r>
+        <w:t>name of the service, serviceId and the price</w:t>
+      </w:r>
+    </w:p>
+    <w:p>
+      <w:pPr>
+        <w:jc w:val="both"/>
+      </w:pPr>
+      <w:r>
+        <w:t>Example:</w:t>
+      </w:r>
+    </w:p>
+    <w:p>
+      <w:pPr>
+        <w:shd w:val="clear" w:color="auto" w:fill="FFFFFF"/>
+        <w:spacing w:after="0" w:line="240" w:lineRule="auto"/>
+        <w:rPr>
+          <w:rFonts w:ascii="Consolas" w:eastAsia="Times New Roman" w:hAnsi="Consolas" w:cs="Times New Roman"/>
+          <w:color w:val="000000"/>
+          <w:sz w:val="21"/>
+          <w:szCs w:val="21"/>
+          <w:lang w:eastAsia="pt-PT"/>
+        </w:rPr>
+      </w:pPr>
+      <w:r>
+        <w:rPr>
+          <w:rFonts w:ascii="Consolas" w:eastAsia="Times New Roman" w:hAnsi="Consolas" w:cs="Times New Roman"/>
+          <w:color w:val="000000"/>
+          <w:sz w:val="21"/>
+          <w:szCs w:val="21"/>
+          <w:lang w:eastAsia="pt-PT"/>
+        </w:rPr>
+        <w:lastRenderedPageBreak/>
+        <w:t>{</w:t>
+      </w:r>
+    </w:p>
+    <w:p>
+      <w:pPr>
+        <w:shd w:val="clear" w:color="auto" w:fill="FFFFFF"/>
+        <w:spacing w:after="0" w:line="240" w:lineRule="auto"/>
+        <w:rPr>
+          <w:rFonts w:ascii="Consolas" w:eastAsia="Times New Roman" w:hAnsi="Consolas" w:cs="Times New Roman"/>
+          <w:color w:val="000000"/>
+          <w:sz w:val="21"/>
+          <w:szCs w:val="21"/>
+          <w:lang w:eastAsia="pt-PT"/>
+        </w:rPr>
+      </w:pPr>
+      <w:r>
+        <w:rPr>
+          <w:rFonts w:ascii="Consolas" w:eastAsia="Times New Roman" w:hAnsi="Consolas" w:cs="Times New Roman"/>
+          <w:color w:val="000000"/>
+          <w:sz w:val="21"/>
+          <w:szCs w:val="21"/>
+          <w:lang w:eastAsia="pt-PT"/>
+        </w:rPr>
+        <w:t>    </w:t>
+      </w:r>
+      <w:r>
+        <w:rPr>
+          <w:rFonts w:ascii="Consolas" w:eastAsia="Times New Roman" w:hAnsi="Consolas" w:cs="Times New Roman"/>
+          <w:color w:val="0451A5"/>
+          <w:sz w:val="21"/>
+          <w:szCs w:val="21"/>
+          <w:lang w:eastAsia="pt-PT"/>
+        </w:rPr>
+        <w:t>"event"</w:t>
+      </w:r>
+      <w:r>
+        <w:rPr>
+          <w:rFonts w:ascii="Consolas" w:eastAsia="Times New Roman" w:hAnsi="Consolas" w:cs="Times New Roman"/>
+          <w:color w:val="000000"/>
+          <w:sz w:val="21"/>
+          <w:szCs w:val="21"/>
+          <w:lang w:eastAsia="pt-PT"/>
+        </w:rPr>
+        <w:t>: {</w:t>
+      </w:r>
+    </w:p>
+    <w:p>
+      <w:pPr>
+        <w:shd w:val="clear" w:color="auto" w:fill="FFFFFF"/>
+        <w:spacing w:after="0" w:line="240" w:lineRule="auto"/>
+        <w:rPr>
+          <w:rFonts w:ascii="Consolas" w:eastAsia="Times New Roman" w:hAnsi="Consolas" w:cs="Times New Roman"/>
+          <w:color w:val="000000"/>
+          <w:sz w:val="21"/>
+          <w:szCs w:val="21"/>
+          <w:lang w:eastAsia="pt-PT"/>
+        </w:rPr>
+      </w:pPr>
+      <w:r>
+        <w:rPr>
+          <w:rFonts w:ascii="Consolas" w:eastAsia="Times New Roman" w:hAnsi="Consolas" w:cs="Times New Roman"/>
+          <w:color w:val="000000"/>
+          <w:sz w:val="21"/>
+          <w:szCs w:val="21"/>
+          <w:lang w:eastAsia="pt-PT"/>
+        </w:rPr>
+        <w:t>        </w:t>
+      </w:r>
+      <w:r>
+        <w:rPr>
+          <w:rFonts w:ascii="Consolas" w:eastAsia="Times New Roman" w:hAnsi="Consolas" w:cs="Times New Roman"/>
+          <w:color w:val="0451A5"/>
+          <w:sz w:val="21"/>
+          <w:szCs w:val="21"/>
+          <w:lang w:eastAsia="pt-PT"/>
+        </w:rPr>
+        <w:t>"eventType"</w:t>
+      </w:r>
+      <w:r>
+        <w:rPr>
+          <w:rFonts w:ascii="Consolas" w:eastAsia="Times New Roman" w:hAnsi="Consolas" w:cs="Times New Roman"/>
+          <w:color w:val="000000"/>
+          <w:sz w:val="21"/>
+          <w:szCs w:val="21"/>
+          <w:lang w:eastAsia="pt-PT"/>
+        </w:rPr>
+        <w:t>: </w:t>
+      </w:r>
+      <w:r>
+        <w:rPr>
+          <w:rFonts w:ascii="Consolas" w:eastAsia="Times New Roman" w:hAnsi="Consolas" w:cs="Times New Roman"/>
+          <w:color w:val="A31515"/>
+          <w:sz w:val="21"/>
+          <w:szCs w:val="21"/>
+          <w:lang w:eastAsia="pt-PT"/>
+        </w:rPr>
+        <w:t>"new-service"</w:t>
+      </w:r>
+      <w:r>
+        <w:rPr>
+          <w:rFonts w:ascii="Consolas" w:eastAsia="Times New Roman" w:hAnsi="Consolas" w:cs="Times New Roman"/>
+          <w:color w:val="000000"/>
+          <w:sz w:val="21"/>
+          <w:szCs w:val="21"/>
+          <w:lang w:eastAsia="pt-PT"/>
+        </w:rPr>
+        <w:t>,</w:t>
+      </w:r>
+    </w:p>
+    <w:p>
+      <w:pPr>
+        <w:shd w:val="clear" w:color="auto" w:fill="FFFFFF"/>
+        <w:spacing w:after="0" w:line="240" w:lineRule="auto"/>
+        <w:rPr>
+          <w:rFonts w:ascii="Consolas" w:eastAsia="Times New Roman" w:hAnsi="Consolas" w:cs="Times New Roman"/>
+          <w:color w:val="000000"/>
+          <w:sz w:val="21"/>
+          <w:szCs w:val="21"/>
+          <w:lang w:eastAsia="pt-PT"/>
+        </w:rPr>
+      </w:pPr>
+      <w:r>
+        <w:rPr>
+          <w:rFonts w:ascii="Consolas" w:eastAsia="Times New Roman" w:hAnsi="Consolas" w:cs="Times New Roman"/>
+          <w:color w:val="000000"/>
+          <w:sz w:val="21"/>
+          <w:szCs w:val="21"/>
+          <w:lang w:eastAsia="pt-PT"/>
+        </w:rPr>
+        <w:t>        </w:t>
+      </w:r>
+      <w:r>
+        <w:rPr>
+          <w:rFonts w:ascii="Consolas" w:eastAsia="Times New Roman" w:hAnsi="Consolas" w:cs="Times New Roman"/>
+          <w:color w:val="0451A5"/>
+          <w:sz w:val="21"/>
+          <w:szCs w:val="21"/>
+          <w:lang w:eastAsia="pt-PT"/>
+        </w:rPr>
+        <w:t>"operator"</w:t>
+      </w:r>
+      <w:r>
+        <w:rPr>
+          <w:rFonts w:ascii="Consolas" w:eastAsia="Times New Roman" w:hAnsi="Consolas" w:cs="Times New Roman"/>
+          <w:color w:val="000000"/>
+          <w:sz w:val="21"/>
+          <w:szCs w:val="21"/>
+          <w:lang w:eastAsia="pt-PT"/>
+        </w:rPr>
+        <w:t>: </w:t>
+      </w:r>
+      <w:r>
+        <w:rPr>
+          <w:rFonts w:ascii="Consolas" w:eastAsia="Times New Roman" w:hAnsi="Consolas" w:cs="Times New Roman"/>
+          <w:color w:val="A31515"/>
+          <w:sz w:val="21"/>
+          <w:szCs w:val="21"/>
+          <w:lang w:eastAsia="pt-PT"/>
+        </w:rPr>
+        <w:t>"Gira"</w:t>
+      </w:r>
+      <w:r>
+        <w:rPr>
+          <w:rFonts w:ascii="Consolas" w:eastAsia="Times New Roman" w:hAnsi="Consolas" w:cs="Times New Roman"/>
+          <w:color w:val="000000"/>
+          <w:sz w:val="21"/>
+          <w:szCs w:val="21"/>
+          <w:lang w:eastAsia="pt-PT"/>
+        </w:rPr>
+        <w:t>,</w:t>
+      </w:r>
+    </w:p>
+    <w:p>
+      <w:pPr>
+        <w:shd w:val="clear" w:color="auto" w:fill="FFFFFF"/>
+        <w:spacing w:after="0" w:line="240" w:lineRule="auto"/>
+        <w:rPr>
+          <w:rFonts w:ascii="Consolas" w:eastAsia="Times New Roman" w:hAnsi="Consolas" w:cs="Times New Roman"/>
+          <w:color w:val="000000"/>
+          <w:sz w:val="21"/>
+          <w:szCs w:val="21"/>
+          <w:lang w:val="pt-PT" w:eastAsia="pt-PT"/>
+        </w:rPr>
+      </w:pPr>
+      <w:r>
+        <w:rPr>
+          <w:rFonts w:ascii="Consolas" w:eastAsia="Times New Roman" w:hAnsi="Consolas" w:cs="Times New Roman"/>
+          <w:color w:val="000000"/>
+          <w:sz w:val="21"/>
+          <w:szCs w:val="21"/>
+          <w:lang w:eastAsia="pt-PT"/>
+        </w:rPr>
+        <w:t>        </w:t>
+      </w:r>
+      <w:r>
+        <w:rPr>
+          <w:rFonts w:ascii="Consolas" w:eastAsia="Times New Roman" w:hAnsi="Consolas" w:cs="Times New Roman"/>
+          <w:color w:val="0451A5"/>
+          <w:sz w:val="21"/>
+          <w:szCs w:val="21"/>
+          <w:lang w:val="pt-PT" w:eastAsia="pt-PT"/>
+        </w:rPr>
+        <w:t>"info"</w:t>
+      </w:r>
+      <w:r>
+        <w:rPr>
+          <w:rFonts w:ascii="Consolas" w:eastAsia="Times New Roman" w:hAnsi="Consolas" w:cs="Times New Roman"/>
+          <w:color w:val="000000"/>
+          <w:sz w:val="21"/>
+          <w:szCs w:val="21"/>
+          <w:lang w:val="pt-PT" w:eastAsia="pt-PT"/>
+        </w:rPr>
+        <w:t>: {</w:t>
+      </w:r>
+    </w:p>
+    <w:p>
+      <w:pPr>
+        <w:shd w:val="clear" w:color="auto" w:fill="FFFFFF"/>
+        <w:spacing w:after="0" w:line="240" w:lineRule="auto"/>
+        <w:rPr>
+          <w:rFonts w:ascii="Consolas" w:eastAsia="Times New Roman" w:hAnsi="Consolas" w:cs="Times New Roman"/>
+          <w:color w:val="000000"/>
+          <w:sz w:val="21"/>
+          <w:szCs w:val="21"/>
+          <w:lang w:val="pt-PT" w:eastAsia="pt-PT"/>
+        </w:rPr>
+      </w:pPr>
+      <w:r>
+        <w:rPr>
+          <w:rFonts w:ascii="Consolas" w:eastAsia="Times New Roman" w:hAnsi="Consolas" w:cs="Times New Roman"/>
+          <w:color w:val="000000"/>
+          <w:sz w:val="21"/>
+          <w:szCs w:val="21"/>
+          <w:lang w:val="pt-PT" w:eastAsia="pt-PT"/>
+        </w:rPr>
+        <w:t>            </w:t>
+      </w:r>
+      <w:r>
+        <w:rPr>
+          <w:rFonts w:ascii="Consolas" w:eastAsia="Times New Roman" w:hAnsi="Consolas" w:cs="Times New Roman"/>
+          <w:color w:val="0451A5"/>
+          <w:sz w:val="21"/>
+          <w:szCs w:val="21"/>
+          <w:lang w:val="pt-PT" w:eastAsia="pt-PT"/>
+        </w:rPr>
+        <w:t>"Name"</w:t>
+      </w:r>
+      <w:r>
+        <w:rPr>
+          <w:rFonts w:ascii="Consolas" w:eastAsia="Times New Roman" w:hAnsi="Consolas" w:cs="Times New Roman"/>
+          <w:color w:val="000000"/>
+          <w:sz w:val="21"/>
+          <w:szCs w:val="21"/>
+          <w:lang w:val="pt-PT" w:eastAsia="pt-PT"/>
+        </w:rPr>
+        <w:t>: </w:t>
+      </w:r>
+      <w:r>
+        <w:rPr>
+          <w:rFonts w:ascii="Consolas" w:eastAsia="Times New Roman" w:hAnsi="Consolas" w:cs="Times New Roman"/>
+          <w:color w:val="A31515"/>
+          <w:sz w:val="21"/>
+          <w:szCs w:val="21"/>
+          <w:lang w:val="pt-PT" w:eastAsia="pt-PT"/>
+        </w:rPr>
+        <w:t>"Serviço Diário"</w:t>
+      </w:r>
+      <w:r>
+        <w:rPr>
+          <w:rFonts w:ascii="Consolas" w:eastAsia="Times New Roman" w:hAnsi="Consolas" w:cs="Times New Roman"/>
+          <w:color w:val="000000"/>
+          <w:sz w:val="21"/>
+          <w:szCs w:val="21"/>
+          <w:lang w:val="pt-PT" w:eastAsia="pt-PT"/>
+        </w:rPr>
+        <w:t>,</w:t>
+      </w:r>
+    </w:p>
+    <w:p>
+      <w:pPr>
+        <w:shd w:val="clear" w:color="auto" w:fill="FFFFFF"/>
+        <w:spacing w:after="0" w:line="240" w:lineRule="auto"/>
+        <w:rPr>
+          <w:rFonts w:ascii="Consolas" w:eastAsia="Times New Roman" w:hAnsi="Consolas" w:cs="Times New Roman"/>
+          <w:color w:val="000000"/>
+          <w:sz w:val="21"/>
+          <w:szCs w:val="21"/>
+          <w:lang w:val="pt-PT" w:eastAsia="pt-PT"/>
+        </w:rPr>
+      </w:pPr>
+      <w:r>
+        <w:rPr>
+          <w:rFonts w:ascii="Consolas" w:eastAsia="Times New Roman" w:hAnsi="Consolas" w:cs="Times New Roman"/>
+          <w:color w:val="000000"/>
+          <w:sz w:val="21"/>
+          <w:szCs w:val="21"/>
+          <w:lang w:val="pt-PT" w:eastAsia="pt-PT"/>
+        </w:rPr>
+        <w:t>            </w:t>
+      </w:r>
+      <w:r>
+        <w:rPr>
+          <w:rFonts w:ascii="Consolas" w:eastAsia="Times New Roman" w:hAnsi="Consolas" w:cs="Times New Roman"/>
+          <w:color w:val="0451A5"/>
+          <w:sz w:val="21"/>
+          <w:szCs w:val="21"/>
+          <w:lang w:val="pt-PT" w:eastAsia="pt-PT"/>
+        </w:rPr>
+        <w:t>"ServiceId"</w:t>
+      </w:r>
+      <w:r>
+        <w:rPr>
+          <w:rFonts w:ascii="Consolas" w:eastAsia="Times New Roman" w:hAnsi="Consolas" w:cs="Times New Roman"/>
+          <w:color w:val="000000"/>
+          <w:sz w:val="21"/>
+          <w:szCs w:val="21"/>
+          <w:lang w:val="pt-PT" w:eastAsia="pt-PT"/>
+        </w:rPr>
+        <w:t>: </w:t>
+      </w:r>
+      <w:r>
+        <w:rPr>
+          <w:rFonts w:ascii="Consolas" w:eastAsia="Times New Roman" w:hAnsi="Consolas" w:cs="Times New Roman"/>
+          <w:color w:val="A31515"/>
+          <w:sz w:val="21"/>
+          <w:szCs w:val="21"/>
+          <w:lang w:val="pt-PT" w:eastAsia="pt-PT"/>
+        </w:rPr>
+        <w:t>"Gira-1"</w:t>
+      </w:r>
+      <w:r>
+        <w:rPr>
+          <w:rFonts w:ascii="Consolas" w:eastAsia="Times New Roman" w:hAnsi="Consolas" w:cs="Times New Roman"/>
+          <w:color w:val="000000"/>
+          <w:sz w:val="21"/>
+          <w:szCs w:val="21"/>
+          <w:lang w:val="pt-PT" w:eastAsia="pt-PT"/>
+        </w:rPr>
+        <w:t>,</w:t>
+      </w:r>
+    </w:p>
+    <w:p>
+      <w:pPr>
+        <w:shd w:val="clear" w:color="auto" w:fill="FFFFFF"/>
+        <w:spacing w:after="0" w:line="240" w:lineRule="auto"/>
+        <w:rPr>
+          <w:rFonts w:ascii="Consolas" w:eastAsia="Times New Roman" w:hAnsi="Consolas" w:cs="Times New Roman"/>
+          <w:color w:val="000000"/>
+          <w:sz w:val="21"/>
+          <w:szCs w:val="21"/>
+          <w:lang w:val="pt-PT" w:eastAsia="pt-PT"/>
+        </w:rPr>
+      </w:pPr>
+      <w:r>
+        <w:rPr>
+          <w:rFonts w:ascii="Consolas" w:eastAsia="Times New Roman" w:hAnsi="Consolas" w:cs="Times New Roman"/>
+          <w:color w:val="000000"/>
+          <w:sz w:val="21"/>
+          <w:szCs w:val="21"/>
+          <w:lang w:val="pt-PT" w:eastAsia="pt-PT"/>
+        </w:rPr>
+        <w:t>            </w:t>
+      </w:r>
+      <w:r>
+        <w:rPr>
+          <w:rFonts w:ascii="Consolas" w:eastAsia="Times New Roman" w:hAnsi="Consolas" w:cs="Times New Roman"/>
+          <w:color w:val="0451A5"/>
+          <w:sz w:val="21"/>
+          <w:szCs w:val="21"/>
+          <w:lang w:val="pt-PT" w:eastAsia="pt-PT"/>
+        </w:rPr>
+        <w:t>"Price"</w:t>
+      </w:r>
+      <w:r>
+        <w:rPr>
+          <w:rFonts w:ascii="Consolas" w:eastAsia="Times New Roman" w:hAnsi="Consolas" w:cs="Times New Roman"/>
+          <w:color w:val="000000"/>
+          <w:sz w:val="21"/>
+          <w:szCs w:val="21"/>
+          <w:lang w:val="pt-PT" w:eastAsia="pt-PT"/>
+        </w:rPr>
+        <w:t>: </w:t>
+      </w:r>
+      <w:r>
+        <w:rPr>
+          <w:rFonts w:ascii="Consolas" w:eastAsia="Times New Roman" w:hAnsi="Consolas" w:cs="Times New Roman"/>
+          <w:color w:val="A31515"/>
+          <w:sz w:val="21"/>
+          <w:szCs w:val="21"/>
+          <w:lang w:val="pt-PT" w:eastAsia="pt-PT"/>
+        </w:rPr>
+        <w:t>"2"</w:t>
+      </w:r>
+    </w:p>
+    <w:p>
+      <w:pPr>
+        <w:shd w:val="clear" w:color="auto" w:fill="FFFFFF"/>
+        <w:spacing w:after="0" w:line="240" w:lineRule="auto"/>
+        <w:rPr>
+          <w:rFonts w:ascii="Consolas" w:eastAsia="Times New Roman" w:hAnsi="Consolas" w:cs="Times New Roman"/>
+          <w:color w:val="000000"/>
+          <w:sz w:val="21"/>
+          <w:szCs w:val="21"/>
+          <w:lang w:val="pt-PT" w:eastAsia="pt-PT"/>
+        </w:rPr>
+      </w:pPr>
+      <w:r>
+        <w:rPr>
+          <w:rFonts w:ascii="Consolas" w:eastAsia="Times New Roman" w:hAnsi="Consolas" w:cs="Times New Roman"/>
+          <w:color w:val="000000"/>
+          <w:sz w:val="21"/>
+          <w:szCs w:val="21"/>
+          <w:lang w:val="pt-PT" w:eastAsia="pt-PT"/>
+        </w:rPr>
+        <w:t>        }</w:t>
+      </w:r>
+    </w:p>
+    <w:p>
+      <w:pPr>
+        <w:shd w:val="clear" w:color="auto" w:fill="FFFFFF"/>
+        <w:spacing w:after="0" w:line="240" w:lineRule="auto"/>
+        <w:rPr>
+          <w:rFonts w:ascii="Consolas" w:eastAsia="Times New Roman" w:hAnsi="Consolas" w:cs="Times New Roman"/>
+          <w:color w:val="000000"/>
+          <w:sz w:val="21"/>
+          <w:szCs w:val="21"/>
+          <w:lang w:val="pt-PT" w:eastAsia="pt-PT"/>
+        </w:rPr>
+      </w:pPr>
+      <w:r>
+        <w:rPr>
+          <w:rFonts w:ascii="Consolas" w:eastAsia="Times New Roman" w:hAnsi="Consolas" w:cs="Times New Roman"/>
+          <w:color w:val="000000"/>
+          <w:sz w:val="21"/>
+          <w:szCs w:val="21"/>
+          <w:lang w:val="pt-PT" w:eastAsia="pt-PT"/>
+        </w:rPr>
+        <w:t>    }</w:t>
+      </w:r>
+    </w:p>
+    <w:p>
+      <w:pPr>
+        <w:shd w:val="clear" w:color="auto" w:fill="FFFFFF"/>
+        <w:spacing w:after="0" w:line="240" w:lineRule="auto"/>
+        <w:rPr>
+          <w:rFonts w:ascii="Consolas" w:eastAsia="Times New Roman" w:hAnsi="Consolas" w:cs="Times New Roman"/>
+          <w:color w:val="000000"/>
+          <w:sz w:val="21"/>
+          <w:szCs w:val="21"/>
+          <w:lang w:val="pt-PT" w:eastAsia="pt-PT"/>
+        </w:rPr>
+      </w:pPr>
+      <w:r>
+        <w:rPr>
+          <w:rFonts w:ascii="Consolas" w:eastAsia="Times New Roman" w:hAnsi="Consolas" w:cs="Times New Roman"/>
+          <w:color w:val="000000"/>
+          <w:sz w:val="21"/>
+          <w:szCs w:val="21"/>
+          <w:lang w:val="pt-PT" w:eastAsia="pt-PT"/>
+        </w:rPr>
+        <w:t>}</w:t>
+      </w:r>
+    </w:p>
+    <w:p>
+      <w:pPr>
+        <w:jc w:val="both"/>
+      </w:pPr>
+    </w:p>
+    <w:p>
+      <w:pPr>
+        <w:spacing w:line="240" w:lineRule="auto"/>
+        <w:ind w:left="349"/>
+        <w:rPr>
+          <w:b/>
+          <w:bCs/>
+          <w:u w:val="single"/>
+        </w:rPr>
+      </w:pPr>
+    </w:p>
+    <w:p>
+      <w:pPr>
+        <w:pStyle w:val="PargrafodaLista"/>
+        <w:numPr>
+          <w:ilvl w:val="1"/>
+          <w:numId w:val="15"/>
+        </w:numPr>
+        <w:spacing w:line="240" w:lineRule="auto"/>
+        <w:ind w:left="709"/>
+        <w:rPr>
+          <w:b/>
+          <w:bCs/>
+          <w:u w:val="single"/>
+        </w:rPr>
+      </w:pPr>
+      <w:r>
+        <w:rPr>
+          <w:b/>
+          <w:bCs/>
+          <w:u w:val="single"/>
+        </w:rPr>
+        <w:t>Discount Events</w:t>
+      </w:r>
+    </w:p>
+    <w:p>
+      <w:pPr>
+        <w:jc w:val="both"/>
+      </w:pPr>
+      <w:r>
+        <w:t>These events contain as main fields:</w:t>
+      </w:r>
+    </w:p>
+    <w:p>
+      <w:pPr>
+        <w:pStyle w:val="PargrafodaLista"/>
+        <w:numPr>
+          <w:ilvl w:val="0"/>
+          <w:numId w:val="15"/>
+        </w:numPr>
+        <w:ind w:left="993"/>
+        <w:jc w:val="both"/>
+        <w:rPr>
+          <w:b/>
+          <w:bCs/>
+        </w:rPr>
+      </w:pPr>
+      <w:r>
+        <w:rPr>
+          <w:b/>
+          <w:bCs/>
+        </w:rPr>
+        <w:t>eventType</w:t>
+      </w:r>
+      <w:r>
+        <w:rPr>
+          <w:b/>
+          <w:bCs/>
+        </w:rPr>
+        <w:t xml:space="preserve"> </w:t>
+      </w:r>
+      <w:r>
+        <w:t>that says “</w:t>
+      </w:r>
+      <w:r>
+        <w:t>new-</w:t>
+      </w:r>
+      <w:r>
+        <w:t>discount</w:t>
+      </w:r>
+      <w:r>
+        <w:t>”</w:t>
+      </w:r>
+    </w:p>
+    <w:p>
+      <w:pPr>
+        <w:pStyle w:val="PargrafodaLista"/>
+        <w:numPr>
+          <w:ilvl w:val="0"/>
+          <w:numId w:val="15"/>
+        </w:numPr>
+        <w:ind w:left="993"/>
+        <w:jc w:val="both"/>
+      </w:pPr>
+      <w:r>
+        <w:rPr>
+          <w:b/>
+          <w:bCs/>
+        </w:rPr>
+        <w:t>operator</w:t>
+      </w:r>
+      <w:r>
+        <w:t xml:space="preserve"> th</w:t>
+      </w:r>
+      <w:r>
+        <w:t>e name of the operator</w:t>
+      </w:r>
+    </w:p>
+    <w:p>
+      <w:pPr>
+        <w:pStyle w:val="PargrafodaLista"/>
+        <w:numPr>
+          <w:ilvl w:val="0"/>
+          <w:numId w:val="15"/>
+        </w:numPr>
+        <w:shd w:val="clear" w:color="auto" w:fill="FFFFFF"/>
+        <w:spacing w:after="0" w:line="240" w:lineRule="auto"/>
+        <w:ind w:left="993"/>
+        <w:jc w:val="both"/>
+        <w:rPr>
+          <w:rFonts w:ascii="Consolas" w:eastAsia="Times New Roman" w:hAnsi="Consolas" w:cs="Times New Roman"/>
+          <w:color w:val="000000"/>
+          <w:sz w:val="21"/>
+          <w:szCs w:val="21"/>
+          <w:lang w:eastAsia="pt-PT"/>
+        </w:rPr>
+      </w:pPr>
+      <w:r>
+        <w:rPr>
+          <w:b/>
+          <w:bCs/>
+        </w:rPr>
+        <w:t xml:space="preserve">info </w:t>
+      </w:r>
+      <w:r>
+        <w:t xml:space="preserve">that contains information about the </w:t>
+      </w:r>
+      <w:r>
+        <w:t>discount</w:t>
+      </w:r>
+      <w:r>
+        <w:t xml:space="preserve">. The info field contains the </w:t>
+      </w:r>
+      <w:r>
+        <w:t xml:space="preserve">name of the discount, serviceId that the discount applies to, discountId , </w:t>
+      </w:r>
+      <w:r>
+        <w:t>value of the discount, time period where the discount is applicable and a field to tell if the discount is only applicable to the customer that have passes.</w:t>
+      </w:r>
+    </w:p>
+    <w:p>
+      <w:pPr>
+        <w:jc w:val="both"/>
+      </w:pPr>
+    </w:p>
+    <w:p>
+      <w:pPr>
+        <w:jc w:val="both"/>
+      </w:pPr>
+      <w:r>
+        <w:t>Example:</w:t>
+      </w:r>
+    </w:p>
+    <w:p>
+      <w:pPr>
+        <w:shd w:val="clear" w:color="auto" w:fill="FFFFFF"/>
+        <w:spacing w:after="0" w:line="240" w:lineRule="auto"/>
+        <w:jc w:val="both"/>
+        <w:rPr>
+          <w:rFonts w:ascii="Consolas" w:eastAsia="Times New Roman" w:hAnsi="Consolas" w:cs="Times New Roman"/>
+          <w:color w:val="000000"/>
+          <w:sz w:val="21"/>
+          <w:szCs w:val="21"/>
+          <w:lang w:eastAsia="pt-PT"/>
+        </w:rPr>
+      </w:pPr>
+    </w:p>
+    <w:p>
+      <w:pPr>
+        <w:shd w:val="clear" w:color="auto" w:fill="FFFFFF"/>
+        <w:spacing w:after="0" w:line="240" w:lineRule="auto"/>
+        <w:jc w:val="both"/>
+        <w:rPr>
+          <w:rFonts w:ascii="Consolas" w:eastAsia="Times New Roman" w:hAnsi="Consolas" w:cs="Times New Roman"/>
+          <w:color w:val="000000"/>
+          <w:sz w:val="21"/>
+          <w:szCs w:val="21"/>
+          <w:lang w:eastAsia="pt-PT"/>
+        </w:rPr>
+      </w:pPr>
+      <w:r>
+        <w:rPr>
+          <w:rFonts w:ascii="Consolas" w:eastAsia="Times New Roman" w:hAnsi="Consolas" w:cs="Times New Roman"/>
+          <w:color w:val="000000"/>
+          <w:sz w:val="21"/>
+          <w:szCs w:val="21"/>
+          <w:lang w:eastAsia="pt-PT"/>
+        </w:rPr>
+        <w:t>{</w:t>
+      </w:r>
+    </w:p>
+    <w:p>
+      <w:pPr>
+        <w:shd w:val="clear" w:color="auto" w:fill="FFFFFF"/>
+        <w:spacing w:after="0" w:line="240" w:lineRule="auto"/>
+        <w:rPr>
+          <w:rFonts w:ascii="Consolas" w:eastAsia="Times New Roman" w:hAnsi="Consolas" w:cs="Times New Roman"/>
+          <w:color w:val="000000"/>
+          <w:sz w:val="21"/>
+          <w:szCs w:val="21"/>
+          <w:lang w:eastAsia="pt-PT"/>
+        </w:rPr>
+      </w:pPr>
+      <w:r>
+        <w:rPr>
+          <w:rFonts w:ascii="Consolas" w:eastAsia="Times New Roman" w:hAnsi="Consolas" w:cs="Times New Roman"/>
+          <w:color w:val="000000"/>
+          <w:sz w:val="21"/>
+          <w:szCs w:val="21"/>
+          <w:lang w:eastAsia="pt-PT"/>
+        </w:rPr>
+        <w:t>    </w:t>
+      </w:r>
+      <w:r>
+        <w:rPr>
+          <w:rFonts w:ascii="Consolas" w:eastAsia="Times New Roman" w:hAnsi="Consolas" w:cs="Times New Roman"/>
+          <w:color w:val="0451A5"/>
+          <w:sz w:val="21"/>
+          <w:szCs w:val="21"/>
+          <w:lang w:eastAsia="pt-PT"/>
+        </w:rPr>
+        <w:t>"event"</w:t>
+      </w:r>
+      <w:r>
+        <w:rPr>
+          <w:rFonts w:ascii="Consolas" w:eastAsia="Times New Roman" w:hAnsi="Consolas" w:cs="Times New Roman"/>
+          <w:color w:val="000000"/>
+          <w:sz w:val="21"/>
+          <w:szCs w:val="21"/>
+          <w:lang w:eastAsia="pt-PT"/>
+        </w:rPr>
+        <w:t>: {</w:t>
+      </w:r>
+    </w:p>
+    <w:p>
+      <w:pPr>
+        <w:shd w:val="clear" w:color="auto" w:fill="FFFFFF"/>
+        <w:spacing w:after="0" w:line="240" w:lineRule="auto"/>
+        <w:rPr>
+          <w:rFonts w:ascii="Consolas" w:eastAsia="Times New Roman" w:hAnsi="Consolas" w:cs="Times New Roman"/>
+          <w:color w:val="000000"/>
+          <w:sz w:val="21"/>
+          <w:szCs w:val="21"/>
+          <w:lang w:eastAsia="pt-PT"/>
+        </w:rPr>
+      </w:pPr>
+      <w:r>
+        <w:rPr>
+          <w:rFonts w:ascii="Consolas" w:eastAsia="Times New Roman" w:hAnsi="Consolas" w:cs="Times New Roman"/>
+          <w:color w:val="000000"/>
+          <w:sz w:val="21"/>
+          <w:szCs w:val="21"/>
+          <w:lang w:eastAsia="pt-PT"/>
+        </w:rPr>
+        <w:t>        </w:t>
+      </w:r>
+      <w:r>
+        <w:rPr>
+          <w:rFonts w:ascii="Consolas" w:eastAsia="Times New Roman" w:hAnsi="Consolas" w:cs="Times New Roman"/>
+          <w:color w:val="0451A5"/>
+          <w:sz w:val="21"/>
+          <w:szCs w:val="21"/>
+          <w:lang w:eastAsia="pt-PT"/>
+        </w:rPr>
+        <w:t>"eventType"</w:t>
+      </w:r>
+      <w:r>
+        <w:rPr>
+          <w:rFonts w:ascii="Consolas" w:eastAsia="Times New Roman" w:hAnsi="Consolas" w:cs="Times New Roman"/>
+          <w:color w:val="000000"/>
+          <w:sz w:val="21"/>
+          <w:szCs w:val="21"/>
+          <w:lang w:eastAsia="pt-PT"/>
+        </w:rPr>
+        <w:t>: </w:t>
+      </w:r>
+      <w:r>
+        <w:rPr>
+          <w:rFonts w:ascii="Consolas" w:eastAsia="Times New Roman" w:hAnsi="Consolas" w:cs="Times New Roman"/>
+          <w:color w:val="A31515"/>
+          <w:sz w:val="21"/>
+          <w:szCs w:val="21"/>
+          <w:lang w:eastAsia="pt-PT"/>
+        </w:rPr>
+        <w:t>"new-discount"</w:t>
+      </w:r>
+      <w:r>
+        <w:rPr>
+          <w:rFonts w:ascii="Consolas" w:eastAsia="Times New Roman" w:hAnsi="Consolas" w:cs="Times New Roman"/>
+          <w:color w:val="000000"/>
+          <w:sz w:val="21"/>
+          <w:szCs w:val="21"/>
+          <w:lang w:eastAsia="pt-PT"/>
+        </w:rPr>
+        <w:t>,</w:t>
+      </w:r>
+    </w:p>
+    <w:p>
+      <w:pPr>
+        <w:shd w:val="clear" w:color="auto" w:fill="FFFFFF"/>
+        <w:spacing w:after="0" w:line="240" w:lineRule="auto"/>
+        <w:rPr>
+          <w:rFonts w:ascii="Consolas" w:eastAsia="Times New Roman" w:hAnsi="Consolas" w:cs="Times New Roman"/>
+          <w:color w:val="000000"/>
+          <w:sz w:val="21"/>
+          <w:szCs w:val="21"/>
+          <w:lang w:eastAsia="pt-PT"/>
+        </w:rPr>
+      </w:pPr>
+      <w:r>
+        <w:rPr>
+          <w:rFonts w:ascii="Consolas" w:eastAsia="Times New Roman" w:hAnsi="Consolas" w:cs="Times New Roman"/>
+          <w:color w:val="000000"/>
+          <w:sz w:val="21"/>
+          <w:szCs w:val="21"/>
+          <w:lang w:eastAsia="pt-PT"/>
+        </w:rPr>
+        <w:t>        </w:t>
+      </w:r>
+      <w:r>
+        <w:rPr>
+          <w:rFonts w:ascii="Consolas" w:eastAsia="Times New Roman" w:hAnsi="Consolas" w:cs="Times New Roman"/>
+          <w:color w:val="0451A5"/>
+          <w:sz w:val="21"/>
+          <w:szCs w:val="21"/>
+          <w:lang w:eastAsia="pt-PT"/>
+        </w:rPr>
+        <w:t>"operator"</w:t>
+      </w:r>
+      <w:r>
+        <w:rPr>
+          <w:rFonts w:ascii="Consolas" w:eastAsia="Times New Roman" w:hAnsi="Consolas" w:cs="Times New Roman"/>
+          <w:color w:val="000000"/>
+          <w:sz w:val="21"/>
+          <w:szCs w:val="21"/>
+          <w:lang w:eastAsia="pt-PT"/>
+        </w:rPr>
+        <w:t>: </w:t>
+      </w:r>
+      <w:r>
+        <w:rPr>
+          <w:rFonts w:ascii="Consolas" w:eastAsia="Times New Roman" w:hAnsi="Consolas" w:cs="Times New Roman"/>
+          <w:color w:val="A31515"/>
+          <w:sz w:val="21"/>
+          <w:szCs w:val="21"/>
+          <w:lang w:eastAsia="pt-PT"/>
+        </w:rPr>
+        <w:t>"Gira"</w:t>
+      </w:r>
+      <w:r>
+        <w:rPr>
+          <w:rFonts w:ascii="Consolas" w:eastAsia="Times New Roman" w:hAnsi="Consolas" w:cs="Times New Roman"/>
+          <w:color w:val="000000"/>
+          <w:sz w:val="21"/>
+          <w:szCs w:val="21"/>
+          <w:lang w:eastAsia="pt-PT"/>
+        </w:rPr>
+        <w:t>,</w:t>
+      </w:r>
+    </w:p>
+    <w:p>
+      <w:pPr>
+        <w:shd w:val="clear" w:color="auto" w:fill="FFFFFF"/>
+        <w:spacing w:after="0" w:line="240" w:lineRule="auto"/>
+        <w:rPr>
+          <w:rFonts w:ascii="Consolas" w:eastAsia="Times New Roman" w:hAnsi="Consolas" w:cs="Times New Roman"/>
+          <w:color w:val="000000"/>
+          <w:sz w:val="21"/>
+          <w:szCs w:val="21"/>
+          <w:lang w:val="pt-PT" w:eastAsia="pt-PT"/>
+        </w:rPr>
+      </w:pPr>
+      <w:r>
+        <w:rPr>
+          <w:rFonts w:ascii="Consolas" w:eastAsia="Times New Roman" w:hAnsi="Consolas" w:cs="Times New Roman"/>
+          <w:color w:val="000000"/>
+          <w:sz w:val="21"/>
+          <w:szCs w:val="21"/>
+          <w:lang w:eastAsia="pt-PT"/>
+        </w:rPr>
+        <w:t>        </w:t>
+      </w:r>
+      <w:r>
+        <w:rPr>
+          <w:rFonts w:ascii="Consolas" w:eastAsia="Times New Roman" w:hAnsi="Consolas" w:cs="Times New Roman"/>
+          <w:color w:val="0451A5"/>
+          <w:sz w:val="21"/>
+          <w:szCs w:val="21"/>
+          <w:lang w:val="pt-PT" w:eastAsia="pt-PT"/>
+        </w:rPr>
+        <w:t>"info"</w:t>
+      </w:r>
+      <w:r>
+        <w:rPr>
+          <w:rFonts w:ascii="Consolas" w:eastAsia="Times New Roman" w:hAnsi="Consolas" w:cs="Times New Roman"/>
+          <w:color w:val="000000"/>
+          <w:sz w:val="21"/>
+          <w:szCs w:val="21"/>
+          <w:lang w:val="pt-PT" w:eastAsia="pt-PT"/>
+        </w:rPr>
+        <w:t>: {</w:t>
+      </w:r>
+    </w:p>
+    <w:p>
+      <w:pPr>
+        <w:shd w:val="clear" w:color="auto" w:fill="FFFFFF"/>
+        <w:spacing w:after="0" w:line="240" w:lineRule="auto"/>
+        <w:rPr>
+          <w:rFonts w:ascii="Consolas" w:eastAsia="Times New Roman" w:hAnsi="Consolas" w:cs="Times New Roman"/>
+          <w:color w:val="000000"/>
+          <w:sz w:val="21"/>
+          <w:szCs w:val="21"/>
+          <w:lang w:val="pt-PT" w:eastAsia="pt-PT"/>
+        </w:rPr>
+      </w:pPr>
+      <w:r>
+        <w:rPr>
+          <w:rFonts w:ascii="Consolas" w:eastAsia="Times New Roman" w:hAnsi="Consolas" w:cs="Times New Roman"/>
+          <w:color w:val="000000"/>
+          <w:sz w:val="21"/>
+          <w:szCs w:val="21"/>
+          <w:lang w:val="pt-PT" w:eastAsia="pt-PT"/>
+        </w:rPr>
+        <w:t>            </w:t>
+      </w:r>
+      <w:r>
+        <w:rPr>
+          <w:rFonts w:ascii="Consolas" w:eastAsia="Times New Roman" w:hAnsi="Consolas" w:cs="Times New Roman"/>
+          <w:color w:val="0451A5"/>
+          <w:sz w:val="21"/>
+          <w:szCs w:val="21"/>
+          <w:lang w:val="pt-PT" w:eastAsia="pt-PT"/>
+        </w:rPr>
+        <w:t>"Name"</w:t>
+      </w:r>
+      <w:r>
+        <w:rPr>
+          <w:rFonts w:ascii="Consolas" w:eastAsia="Times New Roman" w:hAnsi="Consolas" w:cs="Times New Roman"/>
+          <w:color w:val="000000"/>
+          <w:sz w:val="21"/>
+          <w:szCs w:val="21"/>
+          <w:lang w:val="pt-PT" w:eastAsia="pt-PT"/>
+        </w:rPr>
+        <w:t>: </w:t>
+      </w:r>
+      <w:r>
+        <w:rPr>
+          <w:rFonts w:ascii="Consolas" w:eastAsia="Times New Roman" w:hAnsi="Consolas" w:cs="Times New Roman"/>
+          <w:color w:val="A31515"/>
+          <w:sz w:val="21"/>
+          <w:szCs w:val="21"/>
+          <w:lang w:val="pt-PT" w:eastAsia="pt-PT"/>
+        </w:rPr>
+        <w:t>"Dia do Ambiente"</w:t>
+      </w:r>
+      <w:r>
+        <w:rPr>
+          <w:rFonts w:ascii="Consolas" w:eastAsia="Times New Roman" w:hAnsi="Consolas" w:cs="Times New Roman"/>
+          <w:color w:val="000000"/>
+          <w:sz w:val="21"/>
+          <w:szCs w:val="21"/>
+          <w:lang w:val="pt-PT" w:eastAsia="pt-PT"/>
+        </w:rPr>
+        <w:t>,</w:t>
+      </w:r>
+    </w:p>
+    <w:p>
+      <w:pPr>
+        <w:shd w:val="clear" w:color="auto" w:fill="FFFFFF"/>
+        <w:spacing w:after="0" w:line="240" w:lineRule="auto"/>
+        <w:rPr>
+          <w:rFonts w:ascii="Consolas" w:eastAsia="Times New Roman" w:hAnsi="Consolas" w:cs="Times New Roman"/>
+          <w:color w:val="000000"/>
+          <w:sz w:val="21"/>
+          <w:szCs w:val="21"/>
+          <w:lang w:eastAsia="pt-PT"/>
+        </w:rPr>
+      </w:pPr>
+      <w:r>
+        <w:rPr>
+          <w:rFonts w:ascii="Consolas" w:eastAsia="Times New Roman" w:hAnsi="Consolas" w:cs="Times New Roman"/>
+          <w:color w:val="000000"/>
+          <w:sz w:val="21"/>
+          <w:szCs w:val="21"/>
+          <w:lang w:val="pt-PT" w:eastAsia="pt-PT"/>
+        </w:rPr>
+        <w:t>            </w:t>
+      </w:r>
+      <w:r>
+        <w:rPr>
+          <w:rFonts w:ascii="Consolas" w:eastAsia="Times New Roman" w:hAnsi="Consolas" w:cs="Times New Roman"/>
+          <w:color w:val="0451A5"/>
+          <w:sz w:val="21"/>
+          <w:szCs w:val="21"/>
+          <w:lang w:eastAsia="pt-PT"/>
+        </w:rPr>
+        <w:t>"ServiceId"</w:t>
+      </w:r>
+      <w:r>
+        <w:rPr>
+          <w:rFonts w:ascii="Consolas" w:eastAsia="Times New Roman" w:hAnsi="Consolas" w:cs="Times New Roman"/>
+          <w:color w:val="000000"/>
+          <w:sz w:val="21"/>
+          <w:szCs w:val="21"/>
+          <w:lang w:eastAsia="pt-PT"/>
+        </w:rPr>
+        <w:t>: </w:t>
+      </w:r>
+      <w:r>
+        <w:rPr>
+          <w:rFonts w:ascii="Consolas" w:eastAsia="Times New Roman" w:hAnsi="Consolas" w:cs="Times New Roman"/>
+          <w:color w:val="A31515"/>
+          <w:sz w:val="21"/>
+          <w:szCs w:val="21"/>
+          <w:lang w:eastAsia="pt-PT"/>
+        </w:rPr>
+        <w:t>"Gira-1"</w:t>
+      </w:r>
+      <w:r>
+        <w:rPr>
+          <w:rFonts w:ascii="Consolas" w:eastAsia="Times New Roman" w:hAnsi="Consolas" w:cs="Times New Roman"/>
+          <w:color w:val="000000"/>
+          <w:sz w:val="21"/>
+          <w:szCs w:val="21"/>
+          <w:lang w:eastAsia="pt-PT"/>
+        </w:rPr>
+        <w:t>,</w:t>
+      </w:r>
+    </w:p>
+    <w:p>
+      <w:pPr>
+        <w:shd w:val="clear" w:color="auto" w:fill="FFFFFF"/>
+        <w:spacing w:after="0" w:line="240" w:lineRule="auto"/>
+        <w:rPr>
+          <w:rFonts w:ascii="Consolas" w:eastAsia="Times New Roman" w:hAnsi="Consolas" w:cs="Times New Roman"/>
+          <w:color w:val="000000"/>
+          <w:sz w:val="21"/>
+          <w:szCs w:val="21"/>
+          <w:lang w:eastAsia="pt-PT"/>
+        </w:rPr>
+      </w:pPr>
+      <w:r>
+        <w:rPr>
+          <w:rFonts w:ascii="Consolas" w:eastAsia="Times New Roman" w:hAnsi="Consolas" w:cs="Times New Roman"/>
+          <w:color w:val="000000"/>
+          <w:sz w:val="21"/>
+          <w:szCs w:val="21"/>
+          <w:lang w:eastAsia="pt-PT"/>
+        </w:rPr>
+        <w:t>            </w:t>
+      </w:r>
+      <w:r>
+        <w:rPr>
+          <w:rFonts w:ascii="Consolas" w:eastAsia="Times New Roman" w:hAnsi="Consolas" w:cs="Times New Roman"/>
+          <w:color w:val="0451A5"/>
+          <w:sz w:val="21"/>
+          <w:szCs w:val="21"/>
+          <w:lang w:eastAsia="pt-PT"/>
+        </w:rPr>
+        <w:t>"DiscountId"</w:t>
+      </w:r>
+      <w:r>
+        <w:rPr>
+          <w:rFonts w:ascii="Consolas" w:eastAsia="Times New Roman" w:hAnsi="Consolas" w:cs="Times New Roman"/>
+          <w:color w:val="000000"/>
+          <w:sz w:val="21"/>
+          <w:szCs w:val="21"/>
+          <w:lang w:eastAsia="pt-PT"/>
+        </w:rPr>
+        <w:t>: </w:t>
+      </w:r>
+      <w:r>
+        <w:rPr>
+          <w:rFonts w:ascii="Consolas" w:eastAsia="Times New Roman" w:hAnsi="Consolas" w:cs="Times New Roman"/>
+          <w:color w:val="A31515"/>
+          <w:sz w:val="21"/>
+          <w:szCs w:val="21"/>
+          <w:lang w:eastAsia="pt-PT"/>
+        </w:rPr>
+        <w:t>"Gira-1-12"</w:t>
+      </w:r>
+      <w:r>
+        <w:rPr>
+          <w:rFonts w:ascii="Consolas" w:eastAsia="Times New Roman" w:hAnsi="Consolas" w:cs="Times New Roman"/>
+          <w:color w:val="000000"/>
+          <w:sz w:val="21"/>
+          <w:szCs w:val="21"/>
+          <w:lang w:eastAsia="pt-PT"/>
+        </w:rPr>
+        <w:t>,</w:t>
+      </w:r>
+    </w:p>
+    <w:p>
+      <w:pPr>
+        <w:shd w:val="clear" w:color="auto" w:fill="FFFFFF"/>
+        <w:spacing w:after="0" w:line="240" w:lineRule="auto"/>
+        <w:rPr>
+          <w:rFonts w:ascii="Consolas" w:eastAsia="Times New Roman" w:hAnsi="Consolas" w:cs="Times New Roman"/>
+          <w:color w:val="000000"/>
+          <w:sz w:val="21"/>
+          <w:szCs w:val="21"/>
+          <w:lang w:eastAsia="pt-PT"/>
+        </w:rPr>
+      </w:pPr>
+      <w:r>
+        <w:rPr>
+          <w:rFonts w:ascii="Consolas" w:eastAsia="Times New Roman" w:hAnsi="Consolas" w:cs="Times New Roman"/>
+          <w:color w:val="000000"/>
+          <w:sz w:val="21"/>
+          <w:szCs w:val="21"/>
+          <w:lang w:eastAsia="pt-PT"/>
+        </w:rPr>
+        <w:t>            </w:t>
+      </w:r>
+      <w:r>
+        <w:rPr>
+          <w:rFonts w:ascii="Consolas" w:eastAsia="Times New Roman" w:hAnsi="Consolas" w:cs="Times New Roman"/>
+          <w:color w:val="0451A5"/>
+          <w:sz w:val="21"/>
+          <w:szCs w:val="21"/>
+          <w:lang w:eastAsia="pt-PT"/>
+        </w:rPr>
+        <w:t>"Value"</w:t>
+      </w:r>
+      <w:r>
+        <w:rPr>
+          <w:rFonts w:ascii="Consolas" w:eastAsia="Times New Roman" w:hAnsi="Consolas" w:cs="Times New Roman"/>
+          <w:color w:val="000000"/>
+          <w:sz w:val="21"/>
+          <w:szCs w:val="21"/>
+          <w:lang w:eastAsia="pt-PT"/>
+        </w:rPr>
+        <w:t>: </w:t>
+      </w:r>
+      <w:r>
+        <w:rPr>
+          <w:rFonts w:ascii="Consolas" w:eastAsia="Times New Roman" w:hAnsi="Consolas" w:cs="Times New Roman"/>
+          <w:color w:val="A31515"/>
+          <w:sz w:val="21"/>
+          <w:szCs w:val="21"/>
+          <w:lang w:eastAsia="pt-PT"/>
+        </w:rPr>
+        <w:t>"</w:t>
+      </w:r>
+      <w:r>
+        <w:rPr>
+          <w:rFonts w:ascii="Consolas" w:eastAsia="Times New Roman" w:hAnsi="Consolas" w:cs="Times New Roman"/>
+          <w:color w:val="A31515"/>
+          <w:sz w:val="21"/>
+          <w:szCs w:val="21"/>
+          <w:lang w:eastAsia="pt-PT"/>
+        </w:rPr>
+        <w:t>0.20</w:t>
+      </w:r>
+      <w:r>
+        <w:rPr>
+          <w:rFonts w:ascii="Consolas" w:eastAsia="Times New Roman" w:hAnsi="Consolas" w:cs="Times New Roman"/>
+          <w:color w:val="A31515"/>
+          <w:sz w:val="21"/>
+          <w:szCs w:val="21"/>
+          <w:lang w:eastAsia="pt-PT"/>
+        </w:rPr>
+        <w:t>"</w:t>
+      </w:r>
+      <w:r>
+        <w:rPr>
+          <w:rFonts w:ascii="Consolas" w:eastAsia="Times New Roman" w:hAnsi="Consolas" w:cs="Times New Roman"/>
+          <w:color w:val="000000"/>
+          <w:sz w:val="21"/>
+          <w:szCs w:val="21"/>
+          <w:lang w:eastAsia="pt-PT"/>
+        </w:rPr>
+        <w:t>,</w:t>
+      </w:r>
+    </w:p>
+    <w:p>
+      <w:pPr>
+        <w:shd w:val="clear" w:color="auto" w:fill="FFFFFF"/>
+        <w:spacing w:after="0" w:line="240" w:lineRule="auto"/>
+        <w:rPr>
+          <w:rFonts w:ascii="Consolas" w:eastAsia="Times New Roman" w:hAnsi="Consolas" w:cs="Times New Roman"/>
+          <w:color w:val="000000"/>
+          <w:sz w:val="21"/>
+          <w:szCs w:val="21"/>
+          <w:lang w:eastAsia="pt-PT"/>
+        </w:rPr>
+      </w:pPr>
+      <w:r>
+        <w:rPr>
+          <w:rFonts w:ascii="Consolas" w:eastAsia="Times New Roman" w:hAnsi="Consolas" w:cs="Times New Roman"/>
+          <w:color w:val="000000"/>
+          <w:sz w:val="21"/>
+          <w:szCs w:val="21"/>
+          <w:lang w:eastAsia="pt-PT"/>
+        </w:rPr>
+        <w:t>            </w:t>
+      </w:r>
+      <w:r>
+        <w:rPr>
+          <w:rFonts w:ascii="Consolas" w:eastAsia="Times New Roman" w:hAnsi="Consolas" w:cs="Times New Roman"/>
+          <w:color w:val="0451A5"/>
+          <w:sz w:val="21"/>
+          <w:szCs w:val="21"/>
+          <w:lang w:eastAsia="pt-PT"/>
+        </w:rPr>
+        <w:t>"BeginAt"</w:t>
+      </w:r>
+      <w:r>
+        <w:rPr>
+          <w:rFonts w:ascii="Consolas" w:eastAsia="Times New Roman" w:hAnsi="Consolas" w:cs="Times New Roman"/>
+          <w:color w:val="000000"/>
+          <w:sz w:val="21"/>
+          <w:szCs w:val="21"/>
+          <w:lang w:eastAsia="pt-PT"/>
+        </w:rPr>
+        <w:t>: </w:t>
+      </w:r>
+      <w:r>
+        <w:rPr>
+          <w:rFonts w:ascii="Consolas" w:eastAsia="Times New Roman" w:hAnsi="Consolas" w:cs="Times New Roman"/>
+          <w:color w:val="A31515"/>
+          <w:sz w:val="21"/>
+          <w:szCs w:val="21"/>
+          <w:lang w:eastAsia="pt-PT"/>
+        </w:rPr>
+        <w:t>"2020-06-05 00:00:0.000"</w:t>
+      </w:r>
+      <w:r>
+        <w:rPr>
+          <w:rFonts w:ascii="Consolas" w:eastAsia="Times New Roman" w:hAnsi="Consolas" w:cs="Times New Roman"/>
+          <w:color w:val="000000"/>
+          <w:sz w:val="21"/>
+          <w:szCs w:val="21"/>
+          <w:lang w:eastAsia="pt-PT"/>
+        </w:rPr>
+        <w:t>,</w:t>
+      </w:r>
+    </w:p>
+    <w:p>
+      <w:pPr>
+        <w:shd w:val="clear" w:color="auto" w:fill="FFFFFF"/>
+        <w:spacing w:after="0" w:line="240" w:lineRule="auto"/>
+        <w:rPr>
+          <w:rFonts w:ascii="Consolas" w:eastAsia="Times New Roman" w:hAnsi="Consolas" w:cs="Times New Roman"/>
+          <w:color w:val="000000"/>
+          <w:sz w:val="21"/>
+          <w:szCs w:val="21"/>
+          <w:lang w:eastAsia="pt-PT"/>
+        </w:rPr>
+      </w:pPr>
+      <w:r>
+        <w:rPr>
+          <w:rFonts w:ascii="Consolas" w:eastAsia="Times New Roman" w:hAnsi="Consolas" w:cs="Times New Roman"/>
+          <w:color w:val="000000"/>
+          <w:sz w:val="21"/>
+          <w:szCs w:val="21"/>
+          <w:lang w:eastAsia="pt-PT"/>
+        </w:rPr>
+        <w:t>            </w:t>
+      </w:r>
+      <w:r>
+        <w:rPr>
+          <w:rFonts w:ascii="Consolas" w:eastAsia="Times New Roman" w:hAnsi="Consolas" w:cs="Times New Roman"/>
+          <w:color w:val="0451A5"/>
+          <w:sz w:val="21"/>
+          <w:szCs w:val="21"/>
+          <w:lang w:eastAsia="pt-PT"/>
+        </w:rPr>
+        <w:t>"EndAt"</w:t>
+      </w:r>
+      <w:r>
+        <w:rPr>
+          <w:rFonts w:ascii="Consolas" w:eastAsia="Times New Roman" w:hAnsi="Consolas" w:cs="Times New Roman"/>
+          <w:color w:val="000000"/>
+          <w:sz w:val="21"/>
+          <w:szCs w:val="21"/>
+          <w:lang w:eastAsia="pt-PT"/>
+        </w:rPr>
+        <w:t>: </w:t>
+      </w:r>
+      <w:r>
+        <w:rPr>
+          <w:rFonts w:ascii="Consolas" w:eastAsia="Times New Roman" w:hAnsi="Consolas" w:cs="Times New Roman"/>
+          <w:color w:val="A31515"/>
+          <w:sz w:val="21"/>
+          <w:szCs w:val="21"/>
+          <w:lang w:eastAsia="pt-PT"/>
+        </w:rPr>
+        <w:t>"2020-06-05 23:59:59.999"</w:t>
+      </w:r>
+      <w:r>
+        <w:rPr>
+          <w:rFonts w:ascii="Consolas" w:eastAsia="Times New Roman" w:hAnsi="Consolas" w:cs="Times New Roman"/>
+          <w:color w:val="000000"/>
+          <w:sz w:val="21"/>
+          <w:szCs w:val="21"/>
+          <w:lang w:eastAsia="pt-PT"/>
+        </w:rPr>
+        <w:t>,</w:t>
+      </w:r>
+    </w:p>
+    <w:p>
+      <w:pPr>
+        <w:shd w:val="clear" w:color="auto" w:fill="FFFFFF"/>
+        <w:spacing w:after="0" w:line="240" w:lineRule="auto"/>
+        <w:rPr>
+          <w:rFonts w:ascii="Consolas" w:eastAsia="Times New Roman" w:hAnsi="Consolas" w:cs="Times New Roman"/>
+          <w:color w:val="000000"/>
+          <w:sz w:val="21"/>
+          <w:szCs w:val="21"/>
+          <w:lang w:eastAsia="pt-PT"/>
+        </w:rPr>
+      </w:pPr>
+      <w:r>
+        <w:rPr>
+          <w:rFonts w:ascii="Consolas" w:eastAsia="Times New Roman" w:hAnsi="Consolas" w:cs="Times New Roman"/>
+          <w:color w:val="000000"/>
+          <w:sz w:val="21"/>
+          <w:szCs w:val="21"/>
+          <w:lang w:eastAsia="pt-PT"/>
+        </w:rPr>
+        <w:t>            </w:t>
+      </w:r>
+      <w:r>
+        <w:rPr>
+          <w:rFonts w:ascii="Consolas" w:eastAsia="Times New Roman" w:hAnsi="Consolas" w:cs="Times New Roman"/>
+          <w:color w:val="0451A5"/>
+          <w:sz w:val="21"/>
+          <w:szCs w:val="21"/>
+          <w:lang w:eastAsia="pt-PT"/>
+        </w:rPr>
+        <w:t>"AppliesOnlyToPass"</w:t>
+      </w:r>
+      <w:r>
+        <w:rPr>
+          <w:rFonts w:ascii="Consolas" w:eastAsia="Times New Roman" w:hAnsi="Consolas" w:cs="Times New Roman"/>
+          <w:color w:val="000000"/>
+          <w:sz w:val="21"/>
+          <w:szCs w:val="21"/>
+          <w:lang w:eastAsia="pt-PT"/>
+        </w:rPr>
+        <w:t>: </w:t>
+      </w:r>
+      <w:r>
+        <w:rPr>
+          <w:rFonts w:ascii="Consolas" w:eastAsia="Times New Roman" w:hAnsi="Consolas" w:cs="Times New Roman"/>
+          <w:color w:val="A31515"/>
+          <w:sz w:val="21"/>
+          <w:szCs w:val="21"/>
+          <w:lang w:eastAsia="pt-PT"/>
+        </w:rPr>
+        <w:t>"false"</w:t>
+      </w:r>
+    </w:p>
+    <w:p>
+      <w:pPr>
+        <w:shd w:val="clear" w:color="auto" w:fill="FFFFFF"/>
+        <w:spacing w:after="0" w:line="240" w:lineRule="auto"/>
+        <w:rPr>
+          <w:rFonts w:ascii="Consolas" w:eastAsia="Times New Roman" w:hAnsi="Consolas" w:cs="Times New Roman"/>
+          <w:color w:val="000000"/>
+          <w:sz w:val="21"/>
+          <w:szCs w:val="21"/>
+          <w:lang w:eastAsia="pt-PT"/>
+        </w:rPr>
+      </w:pPr>
+      <w:r>
+        <w:rPr>
+          <w:rFonts w:ascii="Consolas" w:eastAsia="Times New Roman" w:hAnsi="Consolas" w:cs="Times New Roman"/>
+          <w:color w:val="000000"/>
+          <w:sz w:val="21"/>
+          <w:szCs w:val="21"/>
+          <w:lang w:eastAsia="pt-PT"/>
+        </w:rPr>
+        <w:t>        }</w:t>
+      </w:r>
+    </w:p>
+    <w:p>
+      <w:pPr>
+        <w:shd w:val="clear" w:color="auto" w:fill="FFFFFF"/>
+        <w:spacing w:after="0" w:line="240" w:lineRule="auto"/>
+        <w:rPr>
+          <w:rFonts w:ascii="Consolas" w:eastAsia="Times New Roman" w:hAnsi="Consolas" w:cs="Times New Roman"/>
+          <w:color w:val="000000"/>
+          <w:sz w:val="21"/>
+          <w:szCs w:val="21"/>
+          <w:lang w:eastAsia="pt-PT"/>
+        </w:rPr>
+      </w:pPr>
+      <w:r>
+        <w:rPr>
+          <w:rFonts w:ascii="Consolas" w:eastAsia="Times New Roman" w:hAnsi="Consolas" w:cs="Times New Roman"/>
+          <w:color w:val="000000"/>
+          <w:sz w:val="21"/>
+          <w:szCs w:val="21"/>
+          <w:lang w:eastAsia="pt-PT"/>
+        </w:rPr>
+        <w:t>    }</w:t>
+      </w:r>
+    </w:p>
+    <w:p>
+      <w:pPr>
+        <w:shd w:val="clear" w:color="auto" w:fill="FFFFFF"/>
+        <w:spacing w:after="0" w:line="240" w:lineRule="auto"/>
+        <w:rPr>
+          <w:rFonts w:ascii="Consolas" w:eastAsia="Times New Roman" w:hAnsi="Consolas" w:cs="Times New Roman"/>
+          <w:color w:val="000000"/>
+          <w:sz w:val="21"/>
+          <w:szCs w:val="21"/>
+          <w:lang w:eastAsia="pt-PT"/>
+        </w:rPr>
+      </w:pPr>
+      <w:r>
+        <w:rPr>
+          <w:rFonts w:ascii="Consolas" w:eastAsia="Times New Roman" w:hAnsi="Consolas" w:cs="Times New Roman"/>
+          <w:color w:val="000000"/>
+          <w:sz w:val="21"/>
+          <w:szCs w:val="21"/>
+          <w:lang w:eastAsia="pt-PT"/>
+        </w:rPr>
+        <w:t>}</w:t>
+      </w:r>
+    </w:p>
+    <w:p>
+      <w:pPr>
         <w:spacing w:line="240" w:lineRule="auto"/>
       </w:pPr>
     </w:p>
@@ -5272,7 +7476,7 @@
       <w:pPr>
         <w:jc w:val="both"/>
       </w:pPr>
-      <w:bookmarkStart w:id="10" w:name="_Hlk36731965"/>
+      <w:bookmarkStart w:id="13" w:name="_Hlk36731965"/>
       <w:r>
         <w:t>These events contain as main fields</w:t>
       </w:r>
@@ -5299,6 +7503,7 @@
           <w:b/>
           <w:bCs/>
         </w:rPr>
+        <w:lastRenderedPageBreak/>
         <w:t>eventType</w:t>
       </w:r>
       <w:r>
@@ -5342,7 +7547,7 @@
         <w:t xml:space="preserve"> the user ID.</w:t>
       </w:r>
     </w:p>
-    <w:bookmarkEnd w:id="10"/>
+    <w:bookmarkEnd w:id="13"/>
     <w:p>
       <w:pPr>
         <w:shd w:val="clear" w:color="auto" w:fill="FFFFFF"/>
@@ -5812,7 +8017,6 @@
         <w:jc w:val="both"/>
       </w:pPr>
       <w:r>
-        <w:lastRenderedPageBreak/>
         <w:t>We started by deleting the topic that we created in the first sprint because we won’t need it anymore:</w:t>
       </w:r>
     </w:p>
@@ -5883,7 +8087,22 @@
     </w:p>
     <w:p>
       <w:r>
-        <w:t>Then we created two topics: TripCosts and Debit</w:t>
+        <w:t>Then we created t</w:t>
+      </w:r>
+      <w:r>
+        <w:t>hree</w:t>
+      </w:r>
+      <w:r>
+        <w:t xml:space="preserve"> topics: TripCosts</w:t>
+      </w:r>
+      <w:r>
+        <w:t>,</w:t>
+      </w:r>
+      <w:r>
+        <w:t xml:space="preserve"> Debit</w:t>
+      </w:r>
+      <w:r>
+        <w:t xml:space="preserve"> and OperatorProvision</w:t>
       </w:r>
     </w:p>
     <w:p>
@@ -5958,6 +8177,31 @@
     </w:p>
     <w:p>
       <w:pPr>
+        <w:rPr>
+          <w:rFonts w:ascii="Courier New" w:hAnsi="Courier New" w:cs="Courier New"/>
+          <w:sz w:val="16"/>
+          <w:szCs w:val="16"/>
+        </w:rPr>
+      </w:pPr>
+      <w:r>
+        <w:rPr>
+          <w:rFonts w:ascii="Courier New" w:hAnsi="Courier New" w:cs="Courier New"/>
+          <w:sz w:val="16"/>
+          <w:szCs w:val="16"/>
+        </w:rPr>
+        <w:t xml:space="preserve">sudo /usr/local/kafka/bin/kafka-topics.sh --create --zookeeper localhost:2181, localhost:2182, localhost:2183 -replication-factor 3 --partitions 3 --topic </w:t>
+      </w:r>
+      <w:r>
+        <w:rPr>
+          <w:rFonts w:ascii="Courier New" w:hAnsi="Courier New" w:cs="Courier New"/>
+          <w:sz w:val="16"/>
+          <w:szCs w:val="16"/>
+        </w:rPr>
+        <w:t>OperatorProvision</w:t>
+      </w:r>
+    </w:p>
+    <w:p>
+      <w:pPr>
         <w:jc w:val="both"/>
       </w:pPr>
       <w:r>
@@ -6001,6 +8245,17 @@
         <w:jc w:val="both"/>
       </w:pPr>
       <w:r>
+        <w:t>The OperatorProvision topic will be used for the Operator, Service and Discount events, the operators will produce these types of events to update the Service Catalogue</w:t>
+      </w:r>
+      <w:r>
+        <w:t>.</w:t>
+      </w:r>
+    </w:p>
+    <w:p>
+      <w:pPr>
+        <w:jc w:val="both"/>
+      </w:pPr>
+      <w:r>
         <w:t xml:space="preserve">We decided to create just one topic for each purpose for simplicity, but we added a replication factor of 3 to ensure some redundancy. The 3 partitions are just to allow the same degree of parallelism </w:t>
       </w:r>
       <w:r>
@@ -6012,44 +8267,7 @@
     </w:p>
     <w:p>
       <w:pPr>
-        <w:rPr>
-          <w:b/>
-          <w:bCs/>
-          <w:color w:val="FF0000"/>
-        </w:rPr>
-      </w:pPr>
-      <w:r>
-        <w:rPr>
-          <w:b/>
-          <w:bCs/>
-          <w:color w:val="FF0000"/>
-        </w:rPr>
-        <w:t>(Create new topic for new services</w:t>
-      </w:r>
-      <w:r>
-        <w:rPr>
-          <w:b/>
-          <w:bCs/>
-          <w:color w:val="FF0000"/>
-        </w:rPr>
-        <w:t>?</w:t>
-      </w:r>
-      <w:r>
-        <w:rPr>
-          <w:b/>
-          <w:bCs/>
-          <w:color w:val="FF0000"/>
-        </w:rPr>
-        <w:t>)</w:t>
-      </w:r>
-    </w:p>
-    <w:p>
-      <w:pPr>
-        <w:rPr>
-          <w:b/>
-          <w:bCs/>
-          <w:color w:val="FF0000"/>
-        </w:rPr>
+        <w:jc w:val="both"/>
       </w:pPr>
     </w:p>
     <w:p>
@@ -6071,6 +8289,7 @@
           <w:sz w:val="24"/>
           <w:szCs w:val="24"/>
         </w:rPr>
+        <w:lastRenderedPageBreak/>
         <w:t>Functional integration of the two microservices with the previous Kafka topics</w:t>
       </w:r>
     </w:p>
@@ -6094,11 +8313,11 @@
       <w:r>
         <w:t xml:space="preserve">e’ve decided to use an AWS Lambda function to implement the </w:t>
       </w:r>
-      <w:bookmarkStart w:id="11" w:name="_Hlk37585512"/>
+      <w:bookmarkStart w:id="14" w:name="_Hlk37585512"/>
       <w:r>
         <w:t xml:space="preserve">User Management Service </w:t>
       </w:r>
-      <w:bookmarkEnd w:id="11"/>
+      <w:bookmarkEnd w:id="14"/>
       <w:r>
         <w:t xml:space="preserve">and </w:t>
       </w:r>
@@ -6131,7 +8350,7 @@
           <w:u w:val="single"/>
         </w:rPr>
       </w:pPr>
-      <w:bookmarkStart w:id="12" w:name="_Hlk37589352"/>
+      <w:bookmarkStart w:id="15" w:name="_Hlk37589352"/>
       <w:r>
         <w:rPr>
           <w:b/>
@@ -6141,7 +8360,7 @@
         <w:t>User Management Service pseudo code:</w:t>
       </w:r>
     </w:p>
-    <w:bookmarkEnd w:id="12"/>
+    <w:bookmarkEnd w:id="15"/>
     <w:p>
       <w:pPr>
         <w:spacing w:after="0" w:line="240" w:lineRule="auto"/>
@@ -6324,7 +8543,6 @@
         <w:spacing w:after="0" w:line="240" w:lineRule="auto"/>
       </w:pPr>
       <w:r>
-        <w:lastRenderedPageBreak/>
         <w:t xml:space="preserve">           </w:t>
       </w:r>
       <w:r>
@@ -6627,6 +8845,7 @@
         <w:spacing w:after="0" w:line="240" w:lineRule="auto"/>
       </w:pPr>
       <w:r>
+        <w:lastRenderedPageBreak/>
         <w:t xml:space="preserve">            break</w:t>
       </w:r>
     </w:p>
@@ -6823,7 +9042,7 @@
           <w:rFonts w:cstheme="minorHAnsi"/>
         </w:rPr>
       </w:pPr>
-      <w:bookmarkStart w:id="13" w:name="_Hlk36911869"/>
+      <w:bookmarkStart w:id="16" w:name="_Hlk36911869"/>
       <w:r>
         <w:rPr>
           <w:rFonts w:cstheme="minorHAnsi"/>
@@ -6960,7 +9179,6 @@
         <w:rPr>
           <w:rFonts w:cstheme="minorHAnsi"/>
         </w:rPr>
-        <w:lastRenderedPageBreak/>
         <w:t>Storage type: General Purpose (SSD)</w:t>
       </w:r>
     </w:p>
@@ -7200,7 +9418,7 @@
         <w:t>: Password Authentication</w:t>
       </w:r>
     </w:p>
-    <w:bookmarkEnd w:id="13"/>
+    <w:bookmarkEnd w:id="16"/>
     <w:p>
       <w:pPr>
         <w:pStyle w:val="PargrafodaLista"/>
@@ -7494,6 +9712,7 @@
           <w:szCs w:val="21"/>
           <w:shd w:val="clear" w:color="auto" w:fill="FFFFFF"/>
         </w:rPr>
+        <w:lastRenderedPageBreak/>
         <w:t>Publicly accessible: Yes</w:t>
       </w:r>
     </w:p>
@@ -7674,25 +9893,17 @@
           <w:bCs/>
         </w:rPr>
       </w:pPr>
-      <w:bookmarkStart w:id="14" w:name="_Hlk37665195"/>
+      <w:bookmarkStart w:id="17" w:name="_Hlk37665195"/>
       <w:r>
         <w:rPr>
           <w:rFonts w:cstheme="minorHAnsi"/>
           <w:b/>
           <w:bCs/>
         </w:rPr>
-        <w:t xml:space="preserve">Relational Model of </w:t>
-      </w:r>
-      <w:r>
-        <w:rPr>
-          <w:rFonts w:cstheme="minorHAnsi"/>
-          <w:b/>
-          <w:bCs/>
-        </w:rPr>
-        <w:t>customerManagementDB</w:t>
-      </w:r>
-    </w:p>
-    <w:bookmarkEnd w:id="14"/>
+        <w:t>Relational Model of customerManagementDB</w:t>
+      </w:r>
+    </w:p>
+    <w:bookmarkEnd w:id="17"/>
     <w:p>
       <w:pPr>
         <w:spacing w:after="0" w:line="240" w:lineRule="auto"/>
@@ -7933,19 +10144,7 @@
         <w:rPr>
           <w:rFonts w:cstheme="minorHAnsi"/>
         </w:rPr>
-        <w:t xml:space="preserve">, </w:t>
-      </w:r>
-      <w:r>
-        <w:rPr>
-          <w:rFonts w:cstheme="minorHAnsi"/>
-        </w:rPr>
-        <w:t>station</w:t>
-      </w:r>
-      <w:r>
-        <w:rPr>
-          <w:rFonts w:cstheme="minorHAnsi"/>
-        </w:rPr>
-        <w:t>,</w:t>
+        <w:t>, station,</w:t>
       </w:r>
       <w:r>
         <w:t xml:space="preserve"> </w:t>
@@ -7998,19 +10197,7 @@
         <w:rPr>
           <w:rFonts w:cstheme="minorHAnsi"/>
         </w:rPr>
-        <w:t>T</w:t>
-      </w:r>
-      <w:r>
-        <w:rPr>
-          <w:rFonts w:cstheme="minorHAnsi"/>
-        </w:rPr>
-        <w:t>1</w:t>
-      </w:r>
-      <w:r>
-        <w:rPr>
-          <w:rFonts w:cstheme="minorHAnsi"/>
-        </w:rPr>
-        <w:t>_History(</w:t>
+        <w:t>T1_History(</w:t>
       </w:r>
       <w:r>
         <w:rPr>
@@ -8023,19 +10210,7 @@
         <w:rPr>
           <w:rFonts w:cstheme="minorHAnsi"/>
         </w:rPr>
-        <w:t xml:space="preserve">, </w:t>
-      </w:r>
-      <w:r>
-        <w:rPr>
-          <w:rFonts w:cstheme="minorHAnsi"/>
-        </w:rPr>
-        <w:t>price</w:t>
-      </w:r>
-      <w:r>
-        <w:rPr>
-          <w:rFonts w:cstheme="minorHAnsi"/>
-        </w:rPr>
-        <w:t>)</w:t>
+        <w:t>, price)</w:t>
       </w:r>
     </w:p>
     <w:p>
@@ -8073,20 +10248,7 @@
         <w:rPr>
           <w:rFonts w:cstheme="minorHAnsi"/>
         </w:rPr>
-        <w:lastRenderedPageBreak/>
-        <w:t>T</w:t>
-      </w:r>
-      <w:r>
-        <w:rPr>
-          <w:rFonts w:cstheme="minorHAnsi"/>
-        </w:rPr>
-        <w:t>2</w:t>
-      </w:r>
-      <w:r>
-        <w:rPr>
-          <w:rFonts w:cstheme="minorHAnsi"/>
-        </w:rPr>
-        <w:t>_History(</w:t>
+        <w:t>T2_History(</w:t>
       </w:r>
       <w:r>
         <w:rPr>
@@ -8099,34 +10261,16 @@
         <w:rPr>
           <w:rFonts w:cstheme="minorHAnsi"/>
         </w:rPr>
-        <w:t xml:space="preserve">, </w:t>
+        <w:t>, time,</w:t>
+      </w:r>
+      <w:r>
+        <w:t xml:space="preserve"> </w:t>
       </w:r>
       <w:r>
         <w:rPr>
           <w:rFonts w:cstheme="minorHAnsi"/>
         </w:rPr>
-        <w:t>time</w:t>
-      </w:r>
-      <w:r>
-        <w:rPr>
-          <w:rFonts w:cstheme="minorHAnsi"/>
-        </w:rPr>
-        <w:t>,</w:t>
-      </w:r>
-      <w:r>
-        <w:t xml:space="preserve"> </w:t>
-      </w:r>
-      <w:r>
-        <w:rPr>
-          <w:rFonts w:cstheme="minorHAnsi"/>
-        </w:rPr>
-        <w:t>price</w:t>
-      </w:r>
-      <w:r>
-        <w:rPr>
-          <w:rFonts w:cstheme="minorHAnsi"/>
-        </w:rPr>
-        <w:t>)</w:t>
+        <w:t>price)</w:t>
       </w:r>
     </w:p>
     <w:p>
@@ -8220,7 +10364,19 @@
         <w:rPr>
           <w:rFonts w:cstheme="minorHAnsi"/>
         </w:rPr>
-        <w:t>, name)</w:t>
+        <w:t>, name</w:t>
+      </w:r>
+      <w:r>
+        <w:rPr>
+          <w:rFonts w:cstheme="minorHAnsi"/>
+        </w:rPr>
+        <w:t>, operatorType</w:t>
+      </w:r>
+      <w:r>
+        <w:rPr>
+          <w:rFonts w:cstheme="minorHAnsi"/>
+        </w:rPr>
+        <w:t>)</w:t>
       </w:r>
     </w:p>
     <w:p>
@@ -8304,7 +10460,19 @@
         <w:rPr>
           <w:rFonts w:cstheme="minorHAnsi"/>
         </w:rPr>
-        <w:t xml:space="preserve">discount(operatorId, serviced, </w:t>
+        <w:t>discount(operatorId, service</w:t>
+      </w:r>
+      <w:r>
+        <w:rPr>
+          <w:rFonts w:cstheme="minorHAnsi"/>
+        </w:rPr>
+        <w:t>I</w:t>
+      </w:r>
+      <w:r>
+        <w:rPr>
+          <w:rFonts w:cstheme="minorHAnsi"/>
+        </w:rPr>
+        <w:t xml:space="preserve">d, </w:t>
       </w:r>
       <w:r>
         <w:rPr>
@@ -8317,7 +10485,31 @@
         <w:rPr>
           <w:rFonts w:cstheme="minorHAnsi"/>
         </w:rPr>
-        <w:t>, value)</w:t>
+        <w:t>,</w:t>
+      </w:r>
+      <w:r>
+        <w:rPr>
+          <w:rFonts w:cstheme="minorHAnsi"/>
+        </w:rPr>
+        <w:t xml:space="preserve"> name,</w:t>
+      </w:r>
+      <w:r>
+        <w:rPr>
+          <w:rFonts w:cstheme="minorHAnsi"/>
+        </w:rPr>
+        <w:t xml:space="preserve"> value</w:t>
+      </w:r>
+      <w:r>
+        <w:rPr>
+          <w:rFonts w:cstheme="minorHAnsi"/>
+        </w:rPr>
+        <w:t>, beginAt, endAt, appliesOnlyToPass</w:t>
+      </w:r>
+      <w:r>
+        <w:rPr>
+          <w:rFonts w:cstheme="minorHAnsi"/>
+        </w:rPr>
+        <w:t>)</w:t>
       </w:r>
     </w:p>
     <w:p>
@@ -8378,7 +10570,7 @@
       </w:r>
     </w:p>
     <w:sectPr>
-      <w:headerReference w:type="default" r:id="rId14"/>
+      <w:headerReference w:type="default" r:id="rId16"/>
       <w:pgSz w:w="11906" w:h="16838"/>
       <w:pgMar w:top="1417" w:right="1701" w:bottom="1417" w:left="1701" w:header="708" w:footer="708" w:gutter="0"/>
       <w:cols w:space="708"/>
@@ -9787,7 +11979,7 @@
   <w:abstractNum w:abstractNumId="11" w15:restartNumberingAfterBreak="0">
     <w:nsid w:val="410B176B"/>
     <w:multiLevelType w:val="hybridMultilevel"/>
-    <w:tmpl w:val="C882A0EA"/>
+    <w:tmpl w:val="83364DD2"/>
     <w:lvl w:ilvl="0" w:tplc="08160001">
       <w:start w:val="1"/>
       <w:numFmt w:val="bullet"/>

</xml_diff>

<commit_message>
Adds part 7 of the report
</commit_message>
<xml_diff>
--- a/Sprint2/Report/Sprint2G03.docx
+++ b/Sprint2/Report/Sprint2G03.docx
@@ -1,6 +1,6 @@
 
 <file path=word/document.xml><?xml version="1.0" encoding="utf-8"?>
-<w:document xmlns:wpc="http://schemas.microsoft.com/office/word/2010/wordprocessingCanvas" xmlns:cx="http://schemas.microsoft.com/office/drawing/2014/chartex" xmlns:cx1="http://schemas.microsoft.com/office/drawing/2015/9/8/chartex" xmlns:cx2="http://schemas.microsoft.com/office/drawing/2015/10/21/chartex" xmlns:cx3="http://schemas.microsoft.com/office/drawing/2016/5/9/chartex" xmlns:cx4="http://schemas.microsoft.com/office/drawing/2016/5/10/chartex" xmlns:cx5="http://schemas.microsoft.com/office/drawing/2016/5/11/chartex" xmlns:cx6="http://schemas.microsoft.com/office/drawing/2016/5/12/chartex" xmlns:cx7="http://schemas.microsoft.com/office/drawing/2016/5/13/chartex" xmlns:cx8="http://schemas.microsoft.com/office/drawing/2016/5/14/chartex" xmlns:mc="http://schemas.openxmlformats.org/markup-compatibility/2006" xmlns:aink="http://schemas.microsoft.com/office/drawing/2016/ink" xmlns:am3d="http://schemas.microsoft.com/office/drawing/2017/model3d" xmlns:o="urn:schemas-microsoft-com:office:office" xmlns:r="http://schemas.openxmlformats.org/officeDocument/2006/relationships" xmlns:m="http://schemas.openxmlformats.org/officeDocument/2006/math" xmlns:v="urn:schemas-microsoft-com:vml" xmlns:wp14="http://schemas.microsoft.com/office/word/2010/wordprocessingDrawing" xmlns:wp="http://schemas.openxmlformats.org/drawingml/2006/wordprocessingDrawing" xmlns:w10="urn:schemas-microsoft-com:office:word" xmlns:w="http://schemas.openxmlformats.org/wordprocessingml/2006/main" xmlns:w14="http://schemas.microsoft.com/office/word/2010/wordml" xmlns:w15="http://schemas.microsoft.com/office/word/2012/wordml" xmlns:w16cid="http://schemas.microsoft.com/office/word/2016/wordml/cid" xmlns:w16se="http://schemas.microsoft.com/office/word/2015/wordml/symex" xmlns:wpg="http://schemas.microsoft.com/office/word/2010/wordprocessingGroup" xmlns:wpi="http://schemas.microsoft.com/office/word/2010/wordprocessingInk" xmlns:wne="http://schemas.microsoft.com/office/word/2006/wordml" xmlns:wps="http://schemas.microsoft.com/office/word/2010/wordprocessingShape" mc:Ignorable="w14 w15 w16se w16cid wp14">
+<w:document xmlns:wpc="http://schemas.microsoft.com/office/word/2010/wordprocessingCanvas" xmlns:cx="http://schemas.microsoft.com/office/drawing/2014/chartex" xmlns:cx1="http://schemas.microsoft.com/office/drawing/2015/9/8/chartex" xmlns:cx2="http://schemas.microsoft.com/office/drawing/2015/10/21/chartex" xmlns:cx3="http://schemas.microsoft.com/office/drawing/2016/5/9/chartex" xmlns:cx4="http://schemas.microsoft.com/office/drawing/2016/5/10/chartex" xmlns:cx5="http://schemas.microsoft.com/office/drawing/2016/5/11/chartex" xmlns:cx6="http://schemas.microsoft.com/office/drawing/2016/5/12/chartex" xmlns:cx7="http://schemas.microsoft.com/office/drawing/2016/5/13/chartex" xmlns:cx8="http://schemas.microsoft.com/office/drawing/2016/5/14/chartex" xmlns:mc="http://schemas.openxmlformats.org/markup-compatibility/2006" xmlns:aink="http://schemas.microsoft.com/office/drawing/2016/ink" xmlns:am3d="http://schemas.microsoft.com/office/drawing/2017/model3d" xmlns:o="urn:schemas-microsoft-com:office:office" xmlns:r="http://schemas.openxmlformats.org/officeDocument/2006/relationships" xmlns:m="http://schemas.openxmlformats.org/officeDocument/2006/math" xmlns:v="urn:schemas-microsoft-com:vml" xmlns:wp14="http://schemas.microsoft.com/office/word/2010/wordprocessingDrawing" xmlns:wp="http://schemas.openxmlformats.org/drawingml/2006/wordprocessingDrawing" xmlns:w10="urn:schemas-microsoft-com:office:word" xmlns:w="http://schemas.openxmlformats.org/wordprocessingml/2006/main" xmlns:w14="http://schemas.microsoft.com/office/word/2010/wordml" xmlns:w15="http://schemas.microsoft.com/office/word/2012/wordml" xmlns:w16cex="http://schemas.microsoft.com/office/word/2018/wordml/cex" xmlns:w16cid="http://schemas.microsoft.com/office/word/2016/wordml/cid" xmlns:w16="http://schemas.microsoft.com/office/word/2018/wordml" xmlns:w16se="http://schemas.microsoft.com/office/word/2015/wordml/symex" xmlns:wpg="http://schemas.microsoft.com/office/word/2010/wordprocessingGroup" xmlns:wpi="http://schemas.microsoft.com/office/word/2010/wordprocessingInk" xmlns:wne="http://schemas.microsoft.com/office/word/2006/wordml" xmlns:wps="http://schemas.microsoft.com/office/word/2010/wordprocessingShape" mc:Ignorable="w14 w15 w16se w16cid w16 w16cex wp14">
   <w:body>
     <w:p>
       <w:pPr>
@@ -689,7 +689,15 @@
         <w:t xml:space="preserve"> </w:t>
       </w:r>
       <w:r>
-        <w:t>this service aggregates all the functionalities that have to do with the operators, services and discounts. It deals with the creation of all them and consumes the events produced by the User Management Service, processes them by applying the available discounts and produces a debit event for the Payment Service to consume</w:t>
+        <w:t xml:space="preserve">this service aggregates all the functionalities that have to do with the operators, </w:t>
+      </w:r>
+      <w:proofErr w:type="gramStart"/>
+      <w:r>
+        <w:t>services</w:t>
+      </w:r>
+      <w:proofErr w:type="gramEnd"/>
+      <w:r>
+        <w:t xml:space="preserve"> and discounts. It deals with the creation of all them and consumes the events produced by the User Management Service, processes them by applying the available discounts and produces a debit event for the Payment Service to consume</w:t>
       </w:r>
     </w:p>
     <w:p>
@@ -771,16 +779,24 @@
       </w:pPr>
     </w:p>
     <w:p>
+      <w:proofErr w:type="gramStart"/>
       <w:r>
         <w:rPr>
           <w:rFonts w:ascii="Calibri" w:hAnsi="Calibri" w:cs="Calibri"/>
         </w:rPr>
-        <w:t>We’ve decided to implement the User Management Service and the Operator Management Service</w:t>
-      </w:r>
+        <w:t>We’ve</w:t>
+      </w:r>
+      <w:proofErr w:type="gramEnd"/>
       <w:r>
         <w:rPr>
           <w:rFonts w:ascii="Calibri" w:hAnsi="Calibri" w:cs="Calibri"/>
         </w:rPr>
+        <w:t xml:space="preserve"> decided to implement the User Management Service and the Operator Management Service</w:t>
+      </w:r>
+      <w:r>
+        <w:rPr>
+          <w:rFonts w:ascii="Calibri" w:hAnsi="Calibri" w:cs="Calibri"/>
+        </w:rPr>
         <w:t xml:space="preserve"> because we consider them the core of the Maas Operator. These services comprise the </w:t>
       </w:r>
       <w:r>
@@ -788,7 +804,21 @@
           <w:rFonts w:ascii="Calibri" w:hAnsi="Calibri" w:cs="Calibri"/>
         </w:rPr>
         <w:lastRenderedPageBreak/>
-        <w:t>functionalities that deal with customer accounts, services, operators, discounts and the processing of trip events.</w:t>
+        <w:t xml:space="preserve">functionalities that deal with customer accounts, services, operators, </w:t>
+      </w:r>
+      <w:proofErr w:type="gramStart"/>
+      <w:r>
+        <w:rPr>
+          <w:rFonts w:ascii="Calibri" w:hAnsi="Calibri" w:cs="Calibri"/>
+        </w:rPr>
+        <w:t>discounts</w:t>
+      </w:r>
+      <w:proofErr w:type="gramEnd"/>
+      <w:r>
+        <w:rPr>
+          <w:rFonts w:ascii="Calibri" w:hAnsi="Calibri" w:cs="Calibri"/>
+        </w:rPr>
+        <w:t xml:space="preserve"> and the processing of trip events.</w:t>
       </w:r>
     </w:p>
     <w:p>
@@ -1064,7 +1094,15 @@
         <w:t>this field</w:t>
       </w:r>
       <w:r>
-        <w:t xml:space="preserve"> there are fields with the token of the customer, station and a timestamp.</w:t>
+        <w:t xml:space="preserve"> there are fields with the token of the customer, </w:t>
+      </w:r>
+      <w:proofErr w:type="gramStart"/>
+      <w:r>
+        <w:t>station</w:t>
+      </w:r>
+      <w:proofErr w:type="gramEnd"/>
+      <w:r>
+        <w:t xml:space="preserve"> and a timestamp.</w:t>
       </w:r>
     </w:p>
     <w:bookmarkEnd w:id="5"/>
@@ -2413,9 +2451,11 @@
       <w:r>
         <w:t xml:space="preserve"> there are fields with the token of the customer, </w:t>
       </w:r>
+      <w:proofErr w:type="gramStart"/>
       <w:r>
         <w:t>price</w:t>
       </w:r>
+      <w:proofErr w:type="gramEnd"/>
       <w:r>
         <w:t xml:space="preserve"> and a timestamp.</w:t>
       </w:r>
@@ -4062,7 +4102,18 @@
           <w:szCs w:val="21"/>
           <w:lang w:eastAsia="pt-PT"/>
         </w:rPr>
-        <w:t>"event"</w:t>
+        <w:t>"event</w:t>
+      </w:r>
+      <w:proofErr w:type="gramStart"/>
+      <w:r>
+        <w:rPr>
+          <w:rFonts w:ascii="Consolas" w:eastAsia="Times New Roman" w:hAnsi="Consolas" w:cs="Times New Roman"/>
+          <w:color w:val="0451A5"/>
+          <w:sz w:val="21"/>
+          <w:szCs w:val="21"/>
+          <w:lang w:eastAsia="pt-PT"/>
+        </w:rPr>
+        <w:t>"</w:t>
       </w:r>
       <w:r>
         <w:rPr>
@@ -4074,6 +4125,7 @@
         </w:rPr>
         <w:t>:{</w:t>
       </w:r>
+      <w:proofErr w:type="gramEnd"/>
     </w:p>
     <w:p>
       <w:pPr>
@@ -4899,10 +4951,18 @@
         <w:t>contains:</w:t>
       </w:r>
       <w:r>
-        <w:t xml:space="preserve"> cost of the trip</w:t>
-      </w:r>
-      <w:r>
-        <w:t>(null if operator type is t0)</w:t>
+        <w:t xml:space="preserve"> cost of the </w:t>
+      </w:r>
+      <w:proofErr w:type="gramStart"/>
+      <w:r>
+        <w:t>trip</w:t>
+      </w:r>
+      <w:r>
+        <w:t>(</w:t>
+      </w:r>
+      <w:proofErr w:type="gramEnd"/>
+      <w:r>
+        <w:t>null if operator type is t0)</w:t>
       </w:r>
       <w:r>
         <w:t>, token of the user</w:t>
@@ -6708,12 +6768,17 @@
         <w:t xml:space="preserve">name of the discount, </w:t>
       </w:r>
       <w:proofErr w:type="spellStart"/>
+      <w:proofErr w:type="gramStart"/>
       <w:r>
         <w:t>discountId</w:t>
       </w:r>
       <w:proofErr w:type="spellEnd"/>
       <w:r>
-        <w:t xml:space="preserve"> , </w:t>
+        <w:t xml:space="preserve"> ,</w:t>
+      </w:r>
+      <w:proofErr w:type="gramEnd"/>
+      <w:r>
+        <w:t xml:space="preserve"> </w:t>
       </w:r>
       <w:r>
         <w:t>value of the discount, time period where the discount is applicable</w:t>
@@ -8336,7 +8401,15 @@
         <w:jc w:val="both"/>
       </w:pPr>
       <w:r>
-        <w:t>We started by deleting the topic that we created in the first sprint because we won’t need it anymore:</w:t>
+        <w:t xml:space="preserve">We started by deleting the topic that we created in the first sprint because we </w:t>
+      </w:r>
+      <w:proofErr w:type="gramStart"/>
+      <w:r>
+        <w:t>won’t</w:t>
+      </w:r>
+      <w:proofErr w:type="gramEnd"/>
+      <w:r>
+        <w:t xml:space="preserve"> need it anymore:</w:t>
       </w:r>
     </w:p>
     <w:p>
@@ -8780,10 +8853,12 @@
         <w:t xml:space="preserve">and </w:t>
       </w:r>
       <w:proofErr w:type="spellStart"/>
+      <w:proofErr w:type="gramStart"/>
       <w:r>
         <w:t>javax.jws.WebService</w:t>
       </w:r>
       <w:proofErr w:type="spellEnd"/>
+      <w:proofErr w:type="gramEnd"/>
       <w:r>
         <w:t xml:space="preserve"> library</w:t>
       </w:r>
@@ -8958,10 +9033,12 @@
         <w:t xml:space="preserve"> &lt;- </w:t>
       </w:r>
       <w:proofErr w:type="spellStart"/>
+      <w:proofErr w:type="gramStart"/>
       <w:r>
         <w:t>consumer.poll</w:t>
       </w:r>
       <w:proofErr w:type="spellEnd"/>
+      <w:proofErr w:type="gramEnd"/>
       <w:r>
         <w:t>()</w:t>
       </w:r>
@@ -9064,12 +9141,17 @@
         <w:t xml:space="preserve"> </w:t>
       </w:r>
       <w:proofErr w:type="spellStart"/>
+      <w:proofErr w:type="gramStart"/>
       <w:r>
         <w:t>extractedEvent</w:t>
       </w:r>
       <w:proofErr w:type="spellEnd"/>
       <w:r>
-        <w:t xml:space="preserve"> != null </w:t>
+        <w:t xml:space="preserve"> !</w:t>
+      </w:r>
+      <w:proofErr w:type="gramEnd"/>
+      <w:r>
+        <w:t xml:space="preserve">= null </w:t>
       </w:r>
       <w:r>
         <w:t>and</w:t>
@@ -9712,12 +9794,7 @@
         <w:spacing w:after="0" w:line="240" w:lineRule="auto"/>
       </w:pPr>
       <w:r>
-        <w:t xml:space="preserve"> </w:t>
-      </w:r>
-      <w:bookmarkStart w:id="16" w:name="_GoBack"/>
-      <w:bookmarkEnd w:id="16"/>
-      <w:r>
-        <w:t xml:space="preserve">   </w:t>
+        <w:t xml:space="preserve">    </w:t>
       </w:r>
       <w:proofErr w:type="spellStart"/>
       <w:r>
@@ -9788,10 +9865,12 @@
         <w:t xml:space="preserve"> &lt;- </w:t>
       </w:r>
       <w:proofErr w:type="spellStart"/>
+      <w:proofErr w:type="gramStart"/>
       <w:r>
         <w:t>consumer.poll</w:t>
       </w:r>
       <w:proofErr w:type="spellEnd"/>
+      <w:proofErr w:type="gramEnd"/>
       <w:r>
         <w:t>()</w:t>
       </w:r>
@@ -9894,12 +9973,17 @@
         <w:t xml:space="preserve"> </w:t>
       </w:r>
       <w:proofErr w:type="spellStart"/>
+      <w:proofErr w:type="gramStart"/>
       <w:r>
         <w:t>extractedEvent</w:t>
       </w:r>
       <w:proofErr w:type="spellEnd"/>
       <w:r>
-        <w:t xml:space="preserve"> != null </w:t>
+        <w:t xml:space="preserve"> !</w:t>
+      </w:r>
+      <w:proofErr w:type="gramEnd"/>
+      <w:r>
+        <w:t xml:space="preserve">= null </w:t>
       </w:r>
       <w:r>
         <w:t>and</w:t>
@@ -10453,7 +10537,7 @@
           <w:rFonts w:cstheme="minorHAnsi"/>
         </w:rPr>
       </w:pPr>
-      <w:bookmarkStart w:id="17" w:name="_Hlk36911869"/>
+      <w:bookmarkStart w:id="16" w:name="_Hlk36911869"/>
       <w:proofErr w:type="spellStart"/>
       <w:r>
         <w:rPr>
@@ -10582,8 +10666,16 @@
         <w:rPr>
           <w:rFonts w:cstheme="minorHAnsi"/>
         </w:rPr>
-        <w:t>: db.t2.micro</w:t>
-      </w:r>
+        <w:t>: db.t</w:t>
+      </w:r>
+      <w:proofErr w:type="gramStart"/>
+      <w:r>
+        <w:rPr>
+          <w:rFonts w:cstheme="minorHAnsi"/>
+        </w:rPr>
+        <w:t>2.micro</w:t>
+      </w:r>
+      <w:proofErr w:type="gramEnd"/>
     </w:p>
     <w:p>
       <w:pPr>
@@ -10868,7 +10960,7 @@
         <w:t>: Password Authentication</w:t>
       </w:r>
     </w:p>
-    <w:bookmarkEnd w:id="17"/>
+    <w:bookmarkEnd w:id="16"/>
     <w:p>
       <w:pPr>
         <w:pStyle w:val="PargrafodaLista"/>
@@ -11019,8 +11111,16 @@
         <w:rPr>
           <w:rFonts w:cstheme="minorHAnsi"/>
         </w:rPr>
-        <w:t>: db.t2.micro</w:t>
-      </w:r>
+        <w:t>: db.t</w:t>
+      </w:r>
+      <w:proofErr w:type="gramStart"/>
+      <w:r>
+        <w:rPr>
+          <w:rFonts w:cstheme="minorHAnsi"/>
+        </w:rPr>
+        <w:t>2.micro</w:t>
+      </w:r>
+      <w:proofErr w:type="gramEnd"/>
     </w:p>
     <w:p>
       <w:pPr>
@@ -11400,7 +11500,7 @@
           <w:bCs/>
         </w:rPr>
       </w:pPr>
-      <w:bookmarkStart w:id="18" w:name="_Hlk37665195"/>
+      <w:bookmarkStart w:id="17" w:name="_Hlk37665195"/>
       <w:r>
         <w:rPr>
           <w:rFonts w:cstheme="minorHAnsi"/>
@@ -11420,7 +11520,17 @@
       </w:r>
       <w:proofErr w:type="spellEnd"/>
     </w:p>
-    <w:bookmarkEnd w:id="18"/>
+    <w:bookmarkEnd w:id="17"/>
+    <w:p>
+      <w:pPr>
+        <w:spacing w:after="0" w:line="240" w:lineRule="auto"/>
+        <w:rPr>
+          <w:rFonts w:cstheme="minorHAnsi"/>
+          <w:b/>
+          <w:bCs/>
+        </w:rPr>
+      </w:pPr>
+    </w:p>
     <w:p>
       <w:pPr>
         <w:spacing w:after="0" w:line="240" w:lineRule="auto"/>
@@ -11444,6 +11554,7 @@
         </w:rPr>
       </w:pPr>
       <w:proofErr w:type="spellStart"/>
+      <w:proofErr w:type="gramStart"/>
       <w:r>
         <w:rPr>
           <w:rFonts w:cstheme="minorHAnsi"/>
@@ -11457,6 +11568,7 @@
         </w:rPr>
         <w:t>(</w:t>
       </w:r>
+      <w:proofErr w:type="gramEnd"/>
       <w:r>
         <w:rPr>
           <w:rFonts w:cstheme="minorHAnsi"/>
@@ -11526,6 +11638,7 @@
         </w:rPr>
       </w:pPr>
       <w:proofErr w:type="spellStart"/>
+      <w:proofErr w:type="gramStart"/>
       <w:r>
         <w:rPr>
           <w:rFonts w:cstheme="minorHAnsi"/>
@@ -11539,6 +11652,7 @@
         </w:rPr>
         <w:t>(</w:t>
       </w:r>
+      <w:proofErr w:type="gramEnd"/>
       <w:r>
         <w:rPr>
           <w:rFonts w:cstheme="minorHAnsi"/>
@@ -11569,9 +11683,17 @@
         <w:rPr>
           <w:rFonts w:cstheme="minorHAnsi"/>
         </w:rPr>
-        <w:t>token: FK(</w:t>
+        <w:t xml:space="preserve">token: </w:t>
+      </w:r>
+      <w:proofErr w:type="gramStart"/>
+      <w:r>
+        <w:rPr>
+          <w:rFonts w:cstheme="minorHAnsi"/>
+        </w:rPr>
+        <w:t>FK(</w:t>
       </w:r>
       <w:proofErr w:type="spellStart"/>
+      <w:proofErr w:type="gramEnd"/>
       <w:r>
         <w:rPr>
           <w:rFonts w:cstheme="minorHAnsi"/>
@@ -11666,6 +11788,7 @@
           <w:rFonts w:cstheme="minorHAnsi"/>
         </w:rPr>
       </w:pPr>
+      <w:proofErr w:type="gramStart"/>
       <w:r>
         <w:rPr>
           <w:rFonts w:cstheme="minorHAnsi"/>
@@ -11673,6 +11796,7 @@
         <w:t>history(</w:t>
       </w:r>
       <w:proofErr w:type="spellStart"/>
+      <w:proofErr w:type="gramEnd"/>
       <w:r>
         <w:rPr>
           <w:rFonts w:cstheme="minorHAnsi"/>
@@ -11747,9 +11871,17 @@
         <w:rPr>
           <w:rFonts w:cstheme="minorHAnsi"/>
         </w:rPr>
-        <w:t>token: FK(</w:t>
+        <w:t xml:space="preserve">token: </w:t>
+      </w:r>
+      <w:proofErr w:type="gramStart"/>
+      <w:r>
+        <w:rPr>
+          <w:rFonts w:cstheme="minorHAnsi"/>
+        </w:rPr>
+        <w:t>FK(</w:t>
       </w:r>
       <w:proofErr w:type="spellStart"/>
+      <w:proofErr w:type="gramEnd"/>
       <w:r>
         <w:rPr>
           <w:rFonts w:cstheme="minorHAnsi"/>
@@ -11780,9 +11912,17 @@
         <w:rPr>
           <w:rFonts w:cstheme="minorHAnsi"/>
         </w:rPr>
-        <w:t>T0_History(</w:t>
+        <w:t>T0_</w:t>
+      </w:r>
+      <w:proofErr w:type="gramStart"/>
+      <w:r>
+        <w:rPr>
+          <w:rFonts w:cstheme="minorHAnsi"/>
+        </w:rPr>
+        <w:t>History(</w:t>
       </w:r>
       <w:proofErr w:type="spellStart"/>
+      <w:proofErr w:type="gramEnd"/>
       <w:r>
         <w:rPr>
           <w:rFonts w:cstheme="minorHAnsi"/>
@@ -11844,11 +11984,19 @@
         </w:rPr>
       </w:pPr>
       <w:proofErr w:type="spellStart"/>
-      <w:r>
-        <w:rPr>
-          <w:rFonts w:cstheme="minorHAnsi"/>
-        </w:rPr>
-        <w:t>tripID,time_stamp</w:t>
+      <w:proofErr w:type="gramStart"/>
+      <w:r>
+        <w:rPr>
+          <w:rFonts w:cstheme="minorHAnsi"/>
+        </w:rPr>
+        <w:t>tripID,time</w:t>
+      </w:r>
+      <w:proofErr w:type="gramEnd"/>
+      <w:r>
+        <w:rPr>
+          <w:rFonts w:cstheme="minorHAnsi"/>
+        </w:rPr>
+        <w:t>_stamp</w:t>
       </w:r>
       <w:proofErr w:type="spellEnd"/>
       <w:r>
@@ -11875,9 +12023,17 @@
           <w:rFonts w:cstheme="minorHAnsi"/>
         </w:rPr>
         <w:lastRenderedPageBreak/>
-        <w:t>T1_History(</w:t>
+        <w:t>T1_</w:t>
+      </w:r>
+      <w:proofErr w:type="gramStart"/>
+      <w:r>
+        <w:rPr>
+          <w:rFonts w:cstheme="minorHAnsi"/>
+        </w:rPr>
+        <w:t>History(</w:t>
       </w:r>
       <w:proofErr w:type="spellStart"/>
+      <w:proofErr w:type="gramEnd"/>
       <w:r>
         <w:rPr>
           <w:rFonts w:cstheme="minorHAnsi"/>
@@ -11922,11 +12078,19 @@
         </w:rPr>
       </w:pPr>
       <w:proofErr w:type="spellStart"/>
-      <w:r>
-        <w:rPr>
-          <w:rFonts w:cstheme="minorHAnsi"/>
-        </w:rPr>
-        <w:t>tripID,time_stamp</w:t>
+      <w:proofErr w:type="gramStart"/>
+      <w:r>
+        <w:rPr>
+          <w:rFonts w:cstheme="minorHAnsi"/>
+        </w:rPr>
+        <w:t>tripID,time</w:t>
+      </w:r>
+      <w:proofErr w:type="gramEnd"/>
+      <w:r>
+        <w:rPr>
+          <w:rFonts w:cstheme="minorHAnsi"/>
+        </w:rPr>
+        <w:t>_stamp</w:t>
       </w:r>
       <w:proofErr w:type="spellEnd"/>
       <w:r>
@@ -11952,9 +12116,17 @@
         <w:rPr>
           <w:rFonts w:cstheme="minorHAnsi"/>
         </w:rPr>
-        <w:t>T2_History(</w:t>
+        <w:t>T2_</w:t>
+      </w:r>
+      <w:proofErr w:type="gramStart"/>
+      <w:r>
+        <w:rPr>
+          <w:rFonts w:cstheme="minorHAnsi"/>
+        </w:rPr>
+        <w:t>History(</w:t>
       </w:r>
       <w:proofErr w:type="spellStart"/>
+      <w:proofErr w:type="gramEnd"/>
       <w:r>
         <w:rPr>
           <w:rFonts w:cstheme="minorHAnsi"/>
@@ -12008,11 +12180,19 @@
         </w:rPr>
       </w:pPr>
       <w:proofErr w:type="spellStart"/>
-      <w:r>
-        <w:rPr>
-          <w:rFonts w:cstheme="minorHAnsi"/>
-        </w:rPr>
-        <w:t>tripID,time_stamp</w:t>
+      <w:proofErr w:type="gramStart"/>
+      <w:r>
+        <w:rPr>
+          <w:rFonts w:cstheme="minorHAnsi"/>
+        </w:rPr>
+        <w:t>tripID,time</w:t>
+      </w:r>
+      <w:proofErr w:type="gramEnd"/>
+      <w:r>
+        <w:rPr>
+          <w:rFonts w:cstheme="minorHAnsi"/>
+        </w:rPr>
+        <w:t>_stamp</w:t>
       </w:r>
       <w:proofErr w:type="spellEnd"/>
       <w:r>
@@ -12079,6 +12259,7 @@
           <w:rFonts w:cstheme="minorHAnsi"/>
         </w:rPr>
       </w:pPr>
+      <w:proofErr w:type="gramStart"/>
       <w:r>
         <w:rPr>
           <w:rFonts w:cstheme="minorHAnsi"/>
@@ -12086,9 +12267,11 @@
         <w:t>operator(</w:t>
       </w:r>
       <w:proofErr w:type="spellStart"/>
-      <w:r>
-        <w:rPr>
-          <w:rFonts w:cstheme="minorHAnsi"/>
+      <w:proofErr w:type="gramEnd"/>
+      <w:r>
+        <w:rPr>
+          <w:rFonts w:cstheme="minorHAnsi"/>
+          <w:u w:val="single"/>
         </w:rPr>
         <w:t>operatorName</w:t>
       </w:r>
@@ -12105,6 +12288,12 @@
           <w:rFonts w:cstheme="minorHAnsi"/>
         </w:rPr>
         <w:t>operatorType</w:t>
+      </w:r>
+      <w:r>
+        <w:rPr>
+          <w:rFonts w:cstheme="minorHAnsi"/>
+        </w:rPr>
+        <w:t>,price</w:t>
       </w:r>
       <w:proofErr w:type="spellEnd"/>
       <w:r>
@@ -12126,6 +12315,7 @@
           <w:rFonts w:cstheme="minorHAnsi"/>
         </w:rPr>
       </w:pPr>
+      <w:proofErr w:type="gramStart"/>
       <w:r>
         <w:rPr>
           <w:rFonts w:cstheme="minorHAnsi"/>
@@ -12133,6 +12323,7 @@
         <w:t>discount(</w:t>
       </w:r>
       <w:proofErr w:type="spellStart"/>
+      <w:proofErr w:type="gramEnd"/>
       <w:r>
         <w:rPr>
           <w:rFonts w:cstheme="minorHAnsi"/>
@@ -12205,20 +12396,6 @@
           <w:rFonts w:cstheme="minorHAnsi"/>
         </w:rPr>
         <w:t>endAt</w:t>
-      </w:r>
-      <w:proofErr w:type="spellEnd"/>
-      <w:r>
-        <w:rPr>
-          <w:rFonts w:cstheme="minorHAnsi"/>
-        </w:rPr>
-        <w:t xml:space="preserve">, </w:t>
-      </w:r>
-      <w:proofErr w:type="spellStart"/>
-      <w:r>
-        <w:rPr>
-          <w:rFonts w:cstheme="minorHAnsi"/>
-        </w:rPr>
-        <w:t>appliesOnlyToPass</w:t>
       </w:r>
       <w:proofErr w:type="spellEnd"/>
       <w:r>
@@ -12245,14 +12422,287 @@
         <w:rPr>
           <w:rFonts w:cstheme="minorHAnsi"/>
         </w:rPr>
-        <w:t>operatorId,serviceId</w:t>
+        <w:t>operatorId</w:t>
       </w:r>
       <w:proofErr w:type="spellEnd"/>
       <w:r>
         <w:rPr>
           <w:rFonts w:cstheme="minorHAnsi"/>
         </w:rPr>
-        <w:t>: FK(service)</w:t>
+        <w:t xml:space="preserve">: </w:t>
+      </w:r>
+      <w:proofErr w:type="gramStart"/>
+      <w:r>
+        <w:rPr>
+          <w:rFonts w:cstheme="minorHAnsi"/>
+        </w:rPr>
+        <w:t>FK(</w:t>
+      </w:r>
+      <w:proofErr w:type="gramEnd"/>
+      <w:r>
+        <w:rPr>
+          <w:rFonts w:cstheme="minorHAnsi"/>
+        </w:rPr>
+        <w:t>service)</w:t>
+      </w:r>
+    </w:p>
+    <w:p>
+      <w:pPr>
+        <w:pStyle w:val="PargrafodaLista"/>
+        <w:numPr>
+          <w:ilvl w:val="0"/>
+          <w:numId w:val="18"/>
+        </w:numPr>
+        <w:spacing w:after="0" w:line="240" w:lineRule="auto"/>
+        <w:rPr>
+          <w:rFonts w:cstheme="minorHAnsi"/>
+        </w:rPr>
+      </w:pPr>
+      <w:proofErr w:type="spellStart"/>
+      <w:r>
+        <w:rPr>
+          <w:rFonts w:cstheme="minorHAnsi"/>
+        </w:rPr>
+        <w:t>planType</w:t>
+      </w:r>
+      <w:proofErr w:type="spellEnd"/>
+      <w:r>
+        <w:rPr>
+          <w:rFonts w:cstheme="minorHAnsi"/>
+        </w:rPr>
+        <w:t>(</w:t>
+      </w:r>
+      <w:r>
+        <w:rPr>
+          <w:rFonts w:cstheme="minorHAnsi"/>
+          <w:u w:val="single"/>
+        </w:rPr>
+        <w:t>plan</w:t>
+      </w:r>
+      <w:r>
+        <w:rPr>
+          <w:rFonts w:cstheme="minorHAnsi"/>
+        </w:rPr>
+        <w:t>)</w:t>
+      </w:r>
+    </w:p>
+    <w:p>
+      <w:pPr>
+        <w:pStyle w:val="PargrafodaLista"/>
+        <w:numPr>
+          <w:ilvl w:val="0"/>
+          <w:numId w:val="18"/>
+        </w:numPr>
+        <w:spacing w:after="0" w:line="240" w:lineRule="auto"/>
+        <w:rPr>
+          <w:rFonts w:cstheme="minorHAnsi"/>
+        </w:rPr>
+      </w:pPr>
+      <w:proofErr w:type="spellStart"/>
+      <w:r>
+        <w:rPr>
+          <w:rFonts w:cstheme="minorHAnsi"/>
+        </w:rPr>
+        <w:t>discount_planType</w:t>
+      </w:r>
+      <w:proofErr w:type="spellEnd"/>
+      <w:r>
+        <w:rPr>
+          <w:rFonts w:cstheme="minorHAnsi"/>
+        </w:rPr>
+        <w:t>(</w:t>
+      </w:r>
+      <w:proofErr w:type="spellStart"/>
+      <w:proofErr w:type="gramStart"/>
+      <w:r>
+        <w:rPr>
+          <w:rFonts w:cstheme="minorHAnsi"/>
+          <w:u w:val="single"/>
+        </w:rPr>
+        <w:t>discountId,plan</w:t>
+      </w:r>
+      <w:proofErr w:type="spellEnd"/>
+      <w:proofErr w:type="gramEnd"/>
+      <w:r>
+        <w:rPr>
+          <w:rFonts w:cstheme="minorHAnsi"/>
+        </w:rPr>
+        <w:t>)</w:t>
+      </w:r>
+    </w:p>
+    <w:p>
+      <w:pPr>
+        <w:pStyle w:val="PargrafodaLista"/>
+        <w:numPr>
+          <w:ilvl w:val="1"/>
+          <w:numId w:val="18"/>
+        </w:numPr>
+        <w:spacing w:after="0" w:line="240" w:lineRule="auto"/>
+        <w:rPr>
+          <w:rFonts w:cstheme="minorHAnsi"/>
+        </w:rPr>
+      </w:pPr>
+      <w:proofErr w:type="spellStart"/>
+      <w:r>
+        <w:rPr>
+          <w:rFonts w:cstheme="minorHAnsi"/>
+        </w:rPr>
+        <w:t>plan:</w:t>
+      </w:r>
+      <w:proofErr w:type="gramStart"/>
+      <w:r>
+        <w:rPr>
+          <w:rFonts w:cstheme="minorHAnsi"/>
+        </w:rPr>
+        <w:t>FK</w:t>
+      </w:r>
+      <w:proofErr w:type="spellEnd"/>
+      <w:r>
+        <w:rPr>
+          <w:rFonts w:cstheme="minorHAnsi"/>
+        </w:rPr>
+        <w:t>(</w:t>
+      </w:r>
+      <w:proofErr w:type="spellStart"/>
+      <w:proofErr w:type="gramEnd"/>
+      <w:r>
+        <w:rPr>
+          <w:rFonts w:cstheme="minorHAnsi"/>
+        </w:rPr>
+        <w:t>planType</w:t>
+      </w:r>
+      <w:proofErr w:type="spellEnd"/>
+      <w:r>
+        <w:rPr>
+          <w:rFonts w:cstheme="minorHAnsi"/>
+        </w:rPr>
+        <w:t>)</w:t>
+      </w:r>
+    </w:p>
+    <w:p>
+      <w:pPr>
+        <w:pStyle w:val="PargrafodaLista"/>
+        <w:numPr>
+          <w:ilvl w:val="0"/>
+          <w:numId w:val="18"/>
+        </w:numPr>
+        <w:spacing w:after="0" w:line="240" w:lineRule="auto"/>
+        <w:rPr>
+          <w:rFonts w:cstheme="minorHAnsi"/>
+        </w:rPr>
+      </w:pPr>
+      <w:proofErr w:type="spellStart"/>
+      <w:r>
+        <w:rPr>
+          <w:rFonts w:cstheme="minorHAnsi"/>
+        </w:rPr>
+        <w:t>operator_discount</w:t>
+      </w:r>
+      <w:proofErr w:type="spellEnd"/>
+      <w:r>
+        <w:rPr>
+          <w:rFonts w:cstheme="minorHAnsi"/>
+        </w:rPr>
+        <w:t>(</w:t>
+      </w:r>
+      <w:proofErr w:type="spellStart"/>
+      <w:proofErr w:type="gramStart"/>
+      <w:r>
+        <w:rPr>
+          <w:rFonts w:cstheme="minorHAnsi"/>
+          <w:u w:val="single"/>
+        </w:rPr>
+        <w:t>operatorName,discountId</w:t>
+      </w:r>
+      <w:proofErr w:type="spellEnd"/>
+      <w:proofErr w:type="gramEnd"/>
+      <w:r>
+        <w:rPr>
+          <w:rFonts w:cstheme="minorHAnsi"/>
+        </w:rPr>
+        <w:t>)</w:t>
+      </w:r>
+    </w:p>
+    <w:p>
+      <w:pPr>
+        <w:pStyle w:val="PargrafodaLista"/>
+        <w:numPr>
+          <w:ilvl w:val="1"/>
+          <w:numId w:val="18"/>
+        </w:numPr>
+        <w:spacing w:after="0" w:line="240" w:lineRule="auto"/>
+        <w:rPr>
+          <w:rFonts w:cstheme="minorHAnsi"/>
+        </w:rPr>
+      </w:pPr>
+      <w:proofErr w:type="spellStart"/>
+      <w:r>
+        <w:rPr>
+          <w:rFonts w:cstheme="minorHAnsi"/>
+        </w:rPr>
+        <w:t>operatorName</w:t>
+      </w:r>
+      <w:proofErr w:type="spellEnd"/>
+      <w:r>
+        <w:rPr>
+          <w:rFonts w:cstheme="minorHAnsi"/>
+        </w:rPr>
+        <w:t xml:space="preserve">: </w:t>
+      </w:r>
+      <w:proofErr w:type="gramStart"/>
+      <w:r>
+        <w:rPr>
+          <w:rFonts w:cstheme="minorHAnsi"/>
+        </w:rPr>
+        <w:t>FK(</w:t>
+      </w:r>
+      <w:proofErr w:type="gramEnd"/>
+      <w:r>
+        <w:rPr>
+          <w:rFonts w:cstheme="minorHAnsi"/>
+        </w:rPr>
+        <w:t>operator)</w:t>
+      </w:r>
+    </w:p>
+    <w:p>
+      <w:pPr>
+        <w:pStyle w:val="PargrafodaLista"/>
+        <w:numPr>
+          <w:ilvl w:val="1"/>
+          <w:numId w:val="18"/>
+        </w:numPr>
+        <w:spacing w:after="0" w:line="240" w:lineRule="auto"/>
+        <w:rPr>
+          <w:rFonts w:cstheme="minorHAnsi"/>
+        </w:rPr>
+      </w:pPr>
+      <w:proofErr w:type="spellStart"/>
+      <w:r>
+        <w:rPr>
+          <w:rFonts w:cstheme="minorHAnsi"/>
+        </w:rPr>
+        <w:t>discountId</w:t>
+      </w:r>
+      <w:proofErr w:type="spellEnd"/>
+      <w:r>
+        <w:rPr>
+          <w:rFonts w:cstheme="minorHAnsi"/>
+        </w:rPr>
+        <w:t xml:space="preserve">: </w:t>
+      </w:r>
+      <w:proofErr w:type="gramStart"/>
+      <w:r>
+        <w:rPr>
+          <w:rFonts w:cstheme="minorHAnsi"/>
+        </w:rPr>
+        <w:t>FK(</w:t>
+      </w:r>
+      <w:proofErr w:type="gramEnd"/>
+      <w:r>
+        <w:rPr>
+          <w:rFonts w:cstheme="minorHAnsi"/>
+        </w:rPr>
+        <w:t>discount)</w:t>
       </w:r>
     </w:p>
     <w:p>
@@ -12293,8 +12743,2555 @@
         <w:t>Functional testing</w:t>
       </w:r>
     </w:p>
+    <w:p>
+      <w:pPr>
+        <w:spacing w:after="0" w:line="240" w:lineRule="auto"/>
+        <w:rPr>
+          <w:rFonts w:cstheme="minorHAnsi"/>
+        </w:rPr>
+      </w:pPr>
+    </w:p>
+    <w:p>
+      <w:pPr>
+        <w:pStyle w:val="PargrafodaLista"/>
+        <w:numPr>
+          <w:ilvl w:val="0"/>
+          <w:numId w:val="19"/>
+        </w:numPr>
+        <w:spacing w:after="0" w:line="240" w:lineRule="auto"/>
+        <w:ind w:left="426"/>
+        <w:rPr>
+          <w:rFonts w:cstheme="minorHAnsi"/>
+          <w:b/>
+          <w:bCs/>
+        </w:rPr>
+      </w:pPr>
+      <w:r>
+        <w:rPr>
+          <w:rFonts w:cstheme="minorHAnsi"/>
+          <w:b/>
+          <w:bCs/>
+        </w:rPr>
+        <w:t>We started by creating two producers, one for Metro trip events and another for GIRA trip events:</w:t>
+      </w:r>
+    </w:p>
+    <w:p>
+      <w:pPr>
+        <w:spacing w:after="0" w:line="240" w:lineRule="auto"/>
+        <w:rPr>
+          <w:rFonts w:cstheme="minorHAnsi"/>
+        </w:rPr>
+      </w:pPr>
+    </w:p>
+    <w:p>
+      <w:pPr>
+        <w:spacing w:after="0" w:line="240" w:lineRule="auto"/>
+        <w:rPr>
+          <w:rFonts w:cstheme="minorHAnsi"/>
+        </w:rPr>
+      </w:pPr>
+      <w:r>
+        <w:rPr>
+          <w:rFonts w:cstheme="minorHAnsi"/>
+        </w:rPr>
+        <w:t xml:space="preserve">java -jar ProducerProvider2-0.0.1-SNAPSHOT.jar --provider-name Metro --broker-list 34.228.247.65:9093,34.228.247.65:9094,34.228.247.65:9095 --topic T0_Metro --token-list </w:t>
+      </w:r>
+      <w:proofErr w:type="spellStart"/>
+      <w:r>
+        <w:rPr>
+          <w:rFonts w:cstheme="minorHAnsi"/>
+        </w:rPr>
+        <w:t>jjdgdjs</w:t>
+      </w:r>
+      <w:proofErr w:type="spellEnd"/>
+      <w:r>
+        <w:rPr>
+          <w:rFonts w:cstheme="minorHAnsi"/>
+        </w:rPr>
+        <w:t xml:space="preserve"> --throughput 200 --</w:t>
+      </w:r>
+      <w:proofErr w:type="spellStart"/>
+      <w:r>
+        <w:rPr>
+          <w:rFonts w:cstheme="minorHAnsi"/>
+        </w:rPr>
+        <w:t>typeMessage</w:t>
+      </w:r>
+      <w:proofErr w:type="spellEnd"/>
+      <w:r>
+        <w:rPr>
+          <w:rFonts w:cstheme="minorHAnsi"/>
+        </w:rPr>
+        <w:t xml:space="preserve"> JSON</w:t>
+      </w:r>
+    </w:p>
+    <w:p>
+      <w:pPr>
+        <w:spacing w:after="0" w:line="240" w:lineRule="auto"/>
+        <w:rPr>
+          <w:rFonts w:cstheme="minorHAnsi"/>
+        </w:rPr>
+      </w:pPr>
+    </w:p>
+    <w:p>
+      <w:pPr>
+        <w:spacing w:after="0" w:line="240" w:lineRule="auto"/>
+        <w:rPr>
+          <w:rFonts w:cstheme="minorHAnsi"/>
+        </w:rPr>
+      </w:pPr>
+      <w:r>
+        <w:rPr>
+          <w:rFonts w:cstheme="minorHAnsi"/>
+        </w:rPr>
+        <w:t xml:space="preserve">java -jar ProducerProvider2-0.0.1-SNAPSHOT.jar --provider-name GIRA --broker-list 34.228.247.65:9093,34.228.247.65:9094,34.228.247.65:9095 --topic T2_GIRA --token-list </w:t>
+      </w:r>
+      <w:proofErr w:type="spellStart"/>
+      <w:r>
+        <w:rPr>
+          <w:rFonts w:cstheme="minorHAnsi"/>
+        </w:rPr>
+        <w:t>jjdgdjs</w:t>
+      </w:r>
+      <w:proofErr w:type="spellEnd"/>
+      <w:r>
+        <w:rPr>
+          <w:rFonts w:cstheme="minorHAnsi"/>
+        </w:rPr>
+        <w:t xml:space="preserve"> --throughput 200 --</w:t>
+      </w:r>
+      <w:proofErr w:type="spellStart"/>
+      <w:r>
+        <w:rPr>
+          <w:rFonts w:cstheme="minorHAnsi"/>
+        </w:rPr>
+        <w:t>typeMessage</w:t>
+      </w:r>
+      <w:proofErr w:type="spellEnd"/>
+      <w:r>
+        <w:rPr>
+          <w:rFonts w:cstheme="minorHAnsi"/>
+        </w:rPr>
+        <w:t xml:space="preserve"> JSON</w:t>
+      </w:r>
+    </w:p>
+    <w:p>
+      <w:pPr>
+        <w:spacing w:after="0" w:line="240" w:lineRule="auto"/>
+        <w:rPr>
+          <w:rFonts w:cstheme="minorHAnsi"/>
+        </w:rPr>
+      </w:pPr>
+    </w:p>
+    <w:p>
+      <w:pPr>
+        <w:pStyle w:val="PargrafodaLista"/>
+        <w:numPr>
+          <w:ilvl w:val="0"/>
+          <w:numId w:val="19"/>
+        </w:numPr>
+        <w:spacing w:after="0" w:line="240" w:lineRule="auto"/>
+        <w:ind w:left="426"/>
+        <w:rPr>
+          <w:rFonts w:cstheme="minorHAnsi"/>
+          <w:b/>
+          <w:bCs/>
+        </w:rPr>
+      </w:pPr>
+      <w:r>
+        <w:rPr>
+          <w:rFonts w:cstheme="minorHAnsi"/>
+          <w:b/>
+          <w:bCs/>
+        </w:rPr>
+        <w:t xml:space="preserve">Then we started the </w:t>
+      </w:r>
+      <w:proofErr w:type="spellStart"/>
+      <w:r>
+        <w:rPr>
+          <w:rFonts w:cstheme="minorHAnsi"/>
+          <w:b/>
+          <w:bCs/>
+        </w:rPr>
+        <w:t>UserManagementService</w:t>
+      </w:r>
+      <w:proofErr w:type="spellEnd"/>
+      <w:r>
+        <w:rPr>
+          <w:rFonts w:cstheme="minorHAnsi"/>
+          <w:b/>
+          <w:bCs/>
+        </w:rPr>
+        <w:t xml:space="preserve"> with </w:t>
+      </w:r>
+      <w:proofErr w:type="spellStart"/>
+      <w:r>
+        <w:rPr>
+          <w:rFonts w:cstheme="minorHAnsi"/>
+          <w:b/>
+          <w:bCs/>
+        </w:rPr>
+        <w:t>StartService</w:t>
+      </w:r>
+      <w:proofErr w:type="spellEnd"/>
+      <w:r>
+        <w:rPr>
+          <w:rFonts w:cstheme="minorHAnsi"/>
+          <w:b/>
+          <w:bCs/>
+        </w:rPr>
+        <w:t xml:space="preserve"> test event:</w:t>
+      </w:r>
+    </w:p>
+    <w:p>
+      <w:pPr>
+        <w:spacing w:after="0" w:line="240" w:lineRule="auto"/>
+        <w:rPr>
+          <w:rFonts w:cstheme="minorHAnsi"/>
+        </w:rPr>
+      </w:pPr>
+    </w:p>
+    <w:p>
+      <w:pPr>
+        <w:spacing w:after="0" w:line="240" w:lineRule="auto"/>
+        <w:rPr>
+          <w:rFonts w:cstheme="minorHAnsi"/>
+        </w:rPr>
+      </w:pPr>
+      <w:proofErr w:type="spellStart"/>
+      <w:r>
+        <w:rPr>
+          <w:rFonts w:cstheme="minorHAnsi"/>
+        </w:rPr>
+        <w:t>StartService</w:t>
+      </w:r>
+      <w:proofErr w:type="spellEnd"/>
+      <w:r>
+        <w:rPr>
+          <w:rFonts w:cstheme="minorHAnsi"/>
+        </w:rPr>
+        <w:t xml:space="preserve"> event:</w:t>
+      </w:r>
+    </w:p>
+    <w:p>
+      <w:pPr>
+        <w:spacing w:after="0" w:line="240" w:lineRule="auto"/>
+        <w:rPr>
+          <w:rFonts w:cstheme="minorHAnsi"/>
+        </w:rPr>
+      </w:pPr>
+    </w:p>
+    <w:p>
+      <w:pPr>
+        <w:spacing w:after="0" w:line="240" w:lineRule="auto"/>
+        <w:rPr>
+          <w:rFonts w:cstheme="minorHAnsi"/>
+        </w:rPr>
+      </w:pPr>
+      <w:r>
+        <w:rPr>
+          <w:rFonts w:cstheme="minorHAnsi"/>
+        </w:rPr>
+        <w:t>{</w:t>
+      </w:r>
+    </w:p>
+    <w:p>
+      <w:pPr>
+        <w:spacing w:after="0" w:line="240" w:lineRule="auto"/>
+        <w:rPr>
+          <w:rFonts w:cstheme="minorHAnsi"/>
+        </w:rPr>
+      </w:pPr>
+      <w:r>
+        <w:rPr>
+          <w:rFonts w:cstheme="minorHAnsi"/>
+        </w:rPr>
+        <w:t xml:space="preserve">  "action": "begin"</w:t>
+      </w:r>
+    </w:p>
+    <w:p>
+      <w:pPr>
+        <w:spacing w:after="0" w:line="240" w:lineRule="auto"/>
+        <w:rPr>
+          <w:rFonts w:cstheme="minorHAnsi"/>
+        </w:rPr>
+      </w:pPr>
+      <w:r>
+        <w:rPr>
+          <w:rFonts w:cstheme="minorHAnsi"/>
+        </w:rPr>
+        <w:t>}</w:t>
+      </w:r>
+    </w:p>
+    <w:p>
+      <w:pPr>
+        <w:spacing w:after="0" w:line="240" w:lineRule="auto"/>
+        <w:rPr>
+          <w:rFonts w:cstheme="minorHAnsi"/>
+        </w:rPr>
+      </w:pPr>
+    </w:p>
+    <w:p>
+      <w:pPr>
+        <w:spacing w:after="0" w:line="240" w:lineRule="auto"/>
+        <w:rPr>
+          <w:rFonts w:cstheme="minorHAnsi"/>
+        </w:rPr>
+      </w:pPr>
+      <w:r>
+        <w:rPr>
+          <w:rFonts w:cstheme="minorHAnsi"/>
+          <w:noProof/>
+        </w:rPr>
+        <w:lastRenderedPageBreak/>
+        <w:drawing>
+          <wp:inline distT="0" distB="0" distL="0" distR="0" wp14:anchorId="2B58207B" wp14:editId="27EFAA91">
+            <wp:extent cx="5394960" cy="2476500"/>
+            <wp:effectExtent l="0" t="0" r="0" b="0"/>
+            <wp:docPr id="3" name="Imagem 3"/>
+            <wp:cNvGraphicFramePr>
+              <a:graphicFrameLocks xmlns:a="http://schemas.openxmlformats.org/drawingml/2006/main" noChangeAspect="1"/>
+            </wp:cNvGraphicFramePr>
+            <a:graphic xmlns:a="http://schemas.openxmlformats.org/drawingml/2006/main">
+              <a:graphicData uri="http://schemas.openxmlformats.org/drawingml/2006/picture">
+                <pic:pic xmlns:pic="http://schemas.openxmlformats.org/drawingml/2006/picture">
+                  <pic:nvPicPr>
+                    <pic:cNvPr id="0" name="Picture 2"/>
+                    <pic:cNvPicPr>
+                      <a:picLocks noChangeAspect="1" noChangeArrowheads="1"/>
+                    </pic:cNvPicPr>
+                  </pic:nvPicPr>
+                  <pic:blipFill>
+                    <a:blip r:embed="rId16" cstate="print">
+                      <a:extLst>
+                        <a:ext uri="{28A0092B-C50C-407E-A947-70E740481C1C}">
+                          <a14:useLocalDpi xmlns:a14="http://schemas.microsoft.com/office/drawing/2010/main" val="0"/>
+                        </a:ext>
+                      </a:extLst>
+                    </a:blip>
+                    <a:srcRect/>
+                    <a:stretch>
+                      <a:fillRect/>
+                    </a:stretch>
+                  </pic:blipFill>
+                  <pic:spPr bwMode="auto">
+                    <a:xfrm>
+                      <a:off x="0" y="0"/>
+                      <a:ext cx="5394960" cy="2476500"/>
+                    </a:xfrm>
+                    <a:prstGeom prst="rect">
+                      <a:avLst/>
+                    </a:prstGeom>
+                    <a:noFill/>
+                    <a:ln>
+                      <a:noFill/>
+                    </a:ln>
+                  </pic:spPr>
+                </pic:pic>
+              </a:graphicData>
+            </a:graphic>
+          </wp:inline>
+        </w:drawing>
+      </w:r>
+    </w:p>
+    <w:p>
+      <w:pPr>
+        <w:spacing w:after="0" w:line="240" w:lineRule="auto"/>
+        <w:rPr>
+          <w:rFonts w:cstheme="minorHAnsi"/>
+        </w:rPr>
+      </w:pPr>
+    </w:p>
+    <w:p>
+      <w:pPr>
+        <w:pStyle w:val="PargrafodaLista"/>
+        <w:numPr>
+          <w:ilvl w:val="0"/>
+          <w:numId w:val="19"/>
+        </w:numPr>
+        <w:spacing w:after="0" w:line="240" w:lineRule="auto"/>
+        <w:rPr>
+          <w:rFonts w:cstheme="minorHAnsi"/>
+          <w:b/>
+          <w:bCs/>
+        </w:rPr>
+      </w:pPr>
+      <w:r>
+        <w:rPr>
+          <w:rFonts w:cstheme="minorHAnsi"/>
+          <w:b/>
+          <w:bCs/>
+        </w:rPr>
+        <w:t xml:space="preserve">Then we started the </w:t>
+      </w:r>
+      <w:proofErr w:type="spellStart"/>
+      <w:r>
+        <w:rPr>
+          <w:rFonts w:cstheme="minorHAnsi"/>
+          <w:b/>
+          <w:bCs/>
+        </w:rPr>
+        <w:t>OperatorManagementService</w:t>
+      </w:r>
+      <w:proofErr w:type="spellEnd"/>
+      <w:r>
+        <w:rPr>
+          <w:rFonts w:cstheme="minorHAnsi"/>
+          <w:b/>
+          <w:bCs/>
+        </w:rPr>
+        <w:t xml:space="preserve"> with the command:</w:t>
+      </w:r>
+    </w:p>
+    <w:p>
+      <w:pPr>
+        <w:spacing w:after="0" w:line="240" w:lineRule="auto"/>
+        <w:rPr>
+          <w:rFonts w:cstheme="minorHAnsi"/>
+        </w:rPr>
+      </w:pPr>
+      <w:proofErr w:type="spellStart"/>
+      <w:r>
+        <w:rPr>
+          <w:rFonts w:cstheme="minorHAnsi"/>
+        </w:rPr>
+        <w:t>mvn</w:t>
+      </w:r>
+      <w:proofErr w:type="spellEnd"/>
+      <w:r>
+        <w:rPr>
+          <w:rFonts w:cstheme="minorHAnsi"/>
+        </w:rPr>
+        <w:t xml:space="preserve"> </w:t>
+      </w:r>
+      <w:proofErr w:type="spellStart"/>
+      <w:r>
+        <w:rPr>
+          <w:rFonts w:cstheme="minorHAnsi"/>
+        </w:rPr>
+        <w:t>exec:java</w:t>
+      </w:r>
+      <w:proofErr w:type="spellEnd"/>
+      <w:r>
+        <w:rPr>
+          <w:rFonts w:cstheme="minorHAnsi"/>
+        </w:rPr>
+        <w:t xml:space="preserve"> -D"</w:t>
+      </w:r>
+      <w:proofErr w:type="gramStart"/>
+      <w:r>
+        <w:rPr>
+          <w:rFonts w:cstheme="minorHAnsi"/>
+        </w:rPr>
+        <w:t>exec.mainClass</w:t>
+      </w:r>
+      <w:proofErr w:type="gramEnd"/>
+      <w:r>
+        <w:rPr>
+          <w:rFonts w:cstheme="minorHAnsi"/>
+        </w:rPr>
+        <w:t>"="Webservice.OperatorManagementServicePublisher"</w:t>
+      </w:r>
+    </w:p>
+    <w:p>
+      <w:pPr>
+        <w:spacing w:after="0" w:line="240" w:lineRule="auto"/>
+        <w:rPr>
+          <w:rFonts w:cstheme="minorHAnsi"/>
+        </w:rPr>
+      </w:pPr>
+    </w:p>
+    <w:p>
+      <w:pPr>
+        <w:spacing w:after="0" w:line="240" w:lineRule="auto"/>
+        <w:rPr>
+          <w:rFonts w:cstheme="minorHAnsi"/>
+        </w:rPr>
+      </w:pPr>
+      <w:r>
+        <w:rPr>
+          <w:rFonts w:cstheme="minorHAnsi"/>
+          <w:noProof/>
+        </w:rPr>
+        <w:drawing>
+          <wp:inline distT="0" distB="0" distL="0" distR="0" wp14:anchorId="47E8B258" wp14:editId="4499D5E4">
+            <wp:extent cx="5394960" cy="754380"/>
+            <wp:effectExtent l="0" t="0" r="0" b="7620"/>
+            <wp:docPr id="15" name="Imagem 15"/>
+            <wp:cNvGraphicFramePr>
+              <a:graphicFrameLocks xmlns:a="http://schemas.openxmlformats.org/drawingml/2006/main" noChangeAspect="1"/>
+            </wp:cNvGraphicFramePr>
+            <a:graphic xmlns:a="http://schemas.openxmlformats.org/drawingml/2006/main">
+              <a:graphicData uri="http://schemas.openxmlformats.org/drawingml/2006/picture">
+                <pic:pic xmlns:pic="http://schemas.openxmlformats.org/drawingml/2006/picture">
+                  <pic:nvPicPr>
+                    <pic:cNvPr id="0" name="Picture 10"/>
+                    <pic:cNvPicPr>
+                      <a:picLocks noChangeAspect="1" noChangeArrowheads="1"/>
+                    </pic:cNvPicPr>
+                  </pic:nvPicPr>
+                  <pic:blipFill>
+                    <a:blip r:embed="rId17">
+                      <a:extLst>
+                        <a:ext uri="{28A0092B-C50C-407E-A947-70E740481C1C}">
+                          <a14:useLocalDpi xmlns:a14="http://schemas.microsoft.com/office/drawing/2010/main" val="0"/>
+                        </a:ext>
+                      </a:extLst>
+                    </a:blip>
+                    <a:srcRect/>
+                    <a:stretch>
+                      <a:fillRect/>
+                    </a:stretch>
+                  </pic:blipFill>
+                  <pic:spPr bwMode="auto">
+                    <a:xfrm>
+                      <a:off x="0" y="0"/>
+                      <a:ext cx="5394960" cy="754380"/>
+                    </a:xfrm>
+                    <a:prstGeom prst="rect">
+                      <a:avLst/>
+                    </a:prstGeom>
+                    <a:noFill/>
+                    <a:ln>
+                      <a:noFill/>
+                    </a:ln>
+                  </pic:spPr>
+                </pic:pic>
+              </a:graphicData>
+            </a:graphic>
+          </wp:inline>
+        </w:drawing>
+      </w:r>
+    </w:p>
+    <w:p>
+      <w:pPr>
+        <w:spacing w:after="0" w:line="240" w:lineRule="auto"/>
+        <w:rPr>
+          <w:rFonts w:cstheme="minorHAnsi"/>
+        </w:rPr>
+      </w:pPr>
+    </w:p>
+    <w:p>
+      <w:pPr>
+        <w:spacing w:after="0" w:line="240" w:lineRule="auto"/>
+        <w:rPr>
+          <w:rFonts w:cstheme="minorHAnsi"/>
+          <w:u w:val="single"/>
+        </w:rPr>
+      </w:pPr>
+      <w:r>
+        <w:rPr>
+          <w:rFonts w:cstheme="minorHAnsi"/>
+          <w:u w:val="single"/>
+        </w:rPr>
+        <w:t xml:space="preserve">We also used an event that </w:t>
+      </w:r>
+      <w:r>
+        <w:rPr>
+          <w:rFonts w:cstheme="minorHAnsi"/>
+          <w:u w:val="single"/>
+        </w:rPr>
+        <w:t>invoked</w:t>
+      </w:r>
+      <w:r>
+        <w:rPr>
+          <w:rFonts w:cstheme="minorHAnsi"/>
+          <w:u w:val="single"/>
+        </w:rPr>
+        <w:t xml:space="preserve"> the </w:t>
+      </w:r>
+      <w:proofErr w:type="spellStart"/>
+      <w:r>
+        <w:rPr>
+          <w:rFonts w:cstheme="minorHAnsi"/>
+          <w:u w:val="single"/>
+        </w:rPr>
+        <w:t>startService</w:t>
+      </w:r>
+      <w:proofErr w:type="spellEnd"/>
+      <w:r>
+        <w:rPr>
+          <w:rFonts w:cstheme="minorHAnsi"/>
+          <w:u w:val="single"/>
+        </w:rPr>
+        <w:t xml:space="preserve"> method to start this service</w:t>
+      </w:r>
+      <w:r>
+        <w:rPr>
+          <w:rFonts w:cstheme="minorHAnsi"/>
+          <w:u w:val="single"/>
+        </w:rPr>
+        <w:t>:</w:t>
+      </w:r>
+    </w:p>
+    <w:p>
+      <w:pPr>
+        <w:spacing w:after="0" w:line="240" w:lineRule="auto"/>
+        <w:rPr>
+          <w:rFonts w:cstheme="minorHAnsi"/>
+        </w:rPr>
+      </w:pPr>
+    </w:p>
+    <w:p>
+      <w:pPr>
+        <w:spacing w:after="0" w:line="240" w:lineRule="auto"/>
+        <w:rPr>
+          <w:rFonts w:cstheme="minorHAnsi"/>
+        </w:rPr>
+      </w:pPr>
+      <w:r>
+        <w:rPr>
+          <w:rFonts w:cstheme="minorHAnsi"/>
+        </w:rPr>
+        <w:t>&lt;</w:t>
+      </w:r>
+      <w:proofErr w:type="spellStart"/>
+      <w:proofErr w:type="gramStart"/>
+      <w:r>
+        <w:rPr>
+          <w:rFonts w:cstheme="minorHAnsi"/>
+        </w:rPr>
+        <w:t>soapenv:Envelope</w:t>
+      </w:r>
+      <w:proofErr w:type="spellEnd"/>
+      <w:proofErr w:type="gramEnd"/>
+      <w:r>
+        <w:rPr>
+          <w:rFonts w:cstheme="minorHAnsi"/>
+        </w:rPr>
+        <w:t xml:space="preserve"> </w:t>
+      </w:r>
+      <w:proofErr w:type="spellStart"/>
+      <w:r>
+        <w:rPr>
+          <w:rFonts w:cstheme="minorHAnsi"/>
+        </w:rPr>
+        <w:t>xmlns:soapenv</w:t>
+      </w:r>
+      <w:proofErr w:type="spellEnd"/>
+      <w:r>
+        <w:rPr>
+          <w:rFonts w:cstheme="minorHAnsi"/>
+        </w:rPr>
+        <w:t xml:space="preserve">="http://schemas.xmlsoap.org/soap/envelope/" </w:t>
+      </w:r>
+      <w:proofErr w:type="spellStart"/>
+      <w:r>
+        <w:rPr>
+          <w:rFonts w:cstheme="minorHAnsi"/>
+        </w:rPr>
+        <w:t>xmlns:web</w:t>
+      </w:r>
+      <w:proofErr w:type="spellEnd"/>
+      <w:r>
+        <w:rPr>
+          <w:rFonts w:cstheme="minorHAnsi"/>
+        </w:rPr>
+        <w:t>="http://Webservice/"&gt;</w:t>
+      </w:r>
+    </w:p>
+    <w:p>
+      <w:pPr>
+        <w:spacing w:after="0" w:line="240" w:lineRule="auto"/>
+        <w:rPr>
+          <w:rFonts w:cstheme="minorHAnsi"/>
+        </w:rPr>
+      </w:pPr>
+      <w:r>
+        <w:rPr>
+          <w:rFonts w:cstheme="minorHAnsi"/>
+        </w:rPr>
+        <w:t>&lt;</w:t>
+      </w:r>
+      <w:proofErr w:type="spellStart"/>
+      <w:proofErr w:type="gramStart"/>
+      <w:r>
+        <w:rPr>
+          <w:rFonts w:cstheme="minorHAnsi"/>
+        </w:rPr>
+        <w:t>soapenv:Header</w:t>
+      </w:r>
+      <w:proofErr w:type="spellEnd"/>
+      <w:proofErr w:type="gramEnd"/>
+      <w:r>
+        <w:rPr>
+          <w:rFonts w:cstheme="minorHAnsi"/>
+        </w:rPr>
+        <w:t>/&gt;</w:t>
+      </w:r>
+    </w:p>
+    <w:p>
+      <w:pPr>
+        <w:spacing w:after="0" w:line="240" w:lineRule="auto"/>
+        <w:rPr>
+          <w:rFonts w:cstheme="minorHAnsi"/>
+        </w:rPr>
+      </w:pPr>
+      <w:r>
+        <w:rPr>
+          <w:rFonts w:cstheme="minorHAnsi"/>
+        </w:rPr>
+        <w:t>&lt;</w:t>
+      </w:r>
+      <w:proofErr w:type="spellStart"/>
+      <w:proofErr w:type="gramStart"/>
+      <w:r>
+        <w:rPr>
+          <w:rFonts w:cstheme="minorHAnsi"/>
+        </w:rPr>
+        <w:t>soapenv:Body</w:t>
+      </w:r>
+      <w:proofErr w:type="spellEnd"/>
+      <w:proofErr w:type="gramEnd"/>
+      <w:r>
+        <w:rPr>
+          <w:rFonts w:cstheme="minorHAnsi"/>
+        </w:rPr>
+        <w:t>&gt;</w:t>
+      </w:r>
+    </w:p>
+    <w:p>
+      <w:pPr>
+        <w:spacing w:after="0" w:line="240" w:lineRule="auto"/>
+        <w:rPr>
+          <w:rFonts w:cstheme="minorHAnsi"/>
+        </w:rPr>
+      </w:pPr>
+      <w:r>
+        <w:rPr>
+          <w:rFonts w:cstheme="minorHAnsi"/>
+        </w:rPr>
+        <w:t>&lt;</w:t>
+      </w:r>
+      <w:proofErr w:type="spellStart"/>
+      <w:proofErr w:type="gramStart"/>
+      <w:r>
+        <w:rPr>
+          <w:rFonts w:cstheme="minorHAnsi"/>
+        </w:rPr>
+        <w:t>web:startService</w:t>
+      </w:r>
+      <w:proofErr w:type="spellEnd"/>
+      <w:proofErr w:type="gramEnd"/>
+      <w:r>
+        <w:rPr>
+          <w:rFonts w:cstheme="minorHAnsi"/>
+        </w:rPr>
+        <w:t>&gt;</w:t>
+      </w:r>
+    </w:p>
+    <w:p>
+      <w:pPr>
+        <w:spacing w:after="0" w:line="240" w:lineRule="auto"/>
+        <w:rPr>
+          <w:rFonts w:cstheme="minorHAnsi"/>
+        </w:rPr>
+      </w:pPr>
+      <w:r>
+        <w:rPr>
+          <w:rFonts w:cstheme="minorHAnsi"/>
+        </w:rPr>
+        <w:t>&lt;/</w:t>
+      </w:r>
+      <w:proofErr w:type="spellStart"/>
+      <w:proofErr w:type="gramStart"/>
+      <w:r>
+        <w:rPr>
+          <w:rFonts w:cstheme="minorHAnsi"/>
+        </w:rPr>
+        <w:t>web:startService</w:t>
+      </w:r>
+      <w:proofErr w:type="spellEnd"/>
+      <w:proofErr w:type="gramEnd"/>
+      <w:r>
+        <w:rPr>
+          <w:rFonts w:cstheme="minorHAnsi"/>
+        </w:rPr>
+        <w:t>&gt;</w:t>
+      </w:r>
+    </w:p>
+    <w:p>
+      <w:pPr>
+        <w:spacing w:after="0" w:line="240" w:lineRule="auto"/>
+        <w:rPr>
+          <w:rFonts w:cstheme="minorHAnsi"/>
+        </w:rPr>
+      </w:pPr>
+      <w:r>
+        <w:rPr>
+          <w:rFonts w:cstheme="minorHAnsi"/>
+        </w:rPr>
+        <w:t>&lt;/</w:t>
+      </w:r>
+      <w:proofErr w:type="spellStart"/>
+      <w:proofErr w:type="gramStart"/>
+      <w:r>
+        <w:rPr>
+          <w:rFonts w:cstheme="minorHAnsi"/>
+        </w:rPr>
+        <w:t>soapenv:Body</w:t>
+      </w:r>
+      <w:proofErr w:type="spellEnd"/>
+      <w:proofErr w:type="gramEnd"/>
+      <w:r>
+        <w:rPr>
+          <w:rFonts w:cstheme="minorHAnsi"/>
+        </w:rPr>
+        <w:t>&gt;</w:t>
+      </w:r>
+    </w:p>
+    <w:p>
+      <w:pPr>
+        <w:spacing w:after="0" w:line="240" w:lineRule="auto"/>
+        <w:rPr>
+          <w:rFonts w:cstheme="minorHAnsi"/>
+        </w:rPr>
+      </w:pPr>
+      <w:r>
+        <w:rPr>
+          <w:rFonts w:cstheme="minorHAnsi"/>
+        </w:rPr>
+        <w:t>&lt;/</w:t>
+      </w:r>
+      <w:proofErr w:type="spellStart"/>
+      <w:proofErr w:type="gramStart"/>
+      <w:r>
+        <w:rPr>
+          <w:rFonts w:cstheme="minorHAnsi"/>
+        </w:rPr>
+        <w:t>soapenv:Envelope</w:t>
+      </w:r>
+      <w:proofErr w:type="spellEnd"/>
+      <w:proofErr w:type="gramEnd"/>
+      <w:r>
+        <w:rPr>
+          <w:rFonts w:cstheme="minorHAnsi"/>
+        </w:rPr>
+        <w:t>&gt;</w:t>
+      </w:r>
+    </w:p>
+    <w:p>
+      <w:pPr>
+        <w:spacing w:after="0" w:line="240" w:lineRule="auto"/>
+        <w:rPr>
+          <w:rFonts w:cstheme="minorHAnsi"/>
+        </w:rPr>
+      </w:pPr>
+    </w:p>
+    <w:p>
+      <w:pPr>
+        <w:pStyle w:val="PargrafodaLista"/>
+        <w:numPr>
+          <w:ilvl w:val="0"/>
+          <w:numId w:val="19"/>
+        </w:numPr>
+        <w:spacing w:after="0" w:line="240" w:lineRule="auto"/>
+        <w:rPr>
+          <w:rFonts w:cstheme="minorHAnsi"/>
+          <w:b/>
+          <w:bCs/>
+        </w:rPr>
+      </w:pPr>
+      <w:r>
+        <w:rPr>
+          <w:rFonts w:cstheme="minorHAnsi"/>
+          <w:b/>
+          <w:bCs/>
+        </w:rPr>
+        <w:t xml:space="preserve">We also created a consumer for the Debit topic to represent the </w:t>
+      </w:r>
+      <w:proofErr w:type="spellStart"/>
+      <w:r>
+        <w:rPr>
+          <w:rFonts w:cstheme="minorHAnsi"/>
+          <w:b/>
+          <w:bCs/>
+        </w:rPr>
+        <w:t>PaymentService</w:t>
+      </w:r>
+      <w:proofErr w:type="spellEnd"/>
+      <w:r>
+        <w:rPr>
+          <w:rFonts w:cstheme="minorHAnsi"/>
+          <w:b/>
+          <w:bCs/>
+        </w:rPr>
+        <w:t xml:space="preserve"> with the command:</w:t>
+      </w:r>
+    </w:p>
+    <w:p>
+      <w:pPr>
+        <w:spacing w:after="0" w:line="240" w:lineRule="auto"/>
+        <w:rPr>
+          <w:rFonts w:cstheme="minorHAnsi"/>
+        </w:rPr>
+      </w:pPr>
+    </w:p>
+    <w:p>
+      <w:pPr>
+        <w:spacing w:after="0" w:line="240" w:lineRule="auto"/>
+        <w:rPr>
+          <w:rFonts w:cstheme="minorHAnsi"/>
+        </w:rPr>
+      </w:pPr>
+      <w:r>
+        <w:rPr>
+          <w:rFonts w:cstheme="minorHAnsi"/>
+        </w:rPr>
+        <w:t xml:space="preserve">/usr/local/kafka/bin/kafka-console-consumer.sh --bootstrap-server </w:t>
+      </w:r>
+      <w:r>
+        <w:rPr>
+          <w:rFonts w:cstheme="minorHAnsi"/>
+        </w:rPr>
+        <w:t>&lt;</w:t>
+      </w:r>
+      <w:proofErr w:type="spellStart"/>
+      <w:r>
+        <w:rPr>
+          <w:rFonts w:cstheme="minorHAnsi"/>
+        </w:rPr>
+        <w:t>Public_DNS</w:t>
+      </w:r>
+      <w:proofErr w:type="spellEnd"/>
+      <w:r>
+        <w:rPr>
+          <w:rFonts w:cstheme="minorHAnsi"/>
+        </w:rPr>
+        <w:t>&gt;</w:t>
+      </w:r>
+      <w:r>
+        <w:rPr>
+          <w:rFonts w:cstheme="minorHAnsi"/>
+        </w:rPr>
+        <w:t>:9093,</w:t>
+      </w:r>
+      <w:r>
+        <w:rPr>
+          <w:rFonts w:cstheme="minorHAnsi"/>
+        </w:rPr>
+        <w:t xml:space="preserve"> </w:t>
+      </w:r>
+      <w:r>
+        <w:rPr>
+          <w:rFonts w:cstheme="minorHAnsi"/>
+        </w:rPr>
+        <w:t>&lt;</w:t>
+      </w:r>
+      <w:proofErr w:type="spellStart"/>
+      <w:r>
+        <w:rPr>
+          <w:rFonts w:cstheme="minorHAnsi"/>
+        </w:rPr>
+        <w:t>Public_DNS</w:t>
+      </w:r>
+      <w:proofErr w:type="spellEnd"/>
+      <w:r>
+        <w:rPr>
+          <w:rFonts w:cstheme="minorHAnsi"/>
+        </w:rPr>
+        <w:t>&gt;</w:t>
+      </w:r>
+      <w:r>
+        <w:rPr>
+          <w:rFonts w:cstheme="minorHAnsi"/>
+        </w:rPr>
+        <w:t>:9094,</w:t>
+      </w:r>
+      <w:r>
+        <w:rPr>
+          <w:rFonts w:cstheme="minorHAnsi"/>
+        </w:rPr>
+        <w:t xml:space="preserve"> </w:t>
+      </w:r>
+      <w:r>
+        <w:rPr>
+          <w:rFonts w:cstheme="minorHAnsi"/>
+        </w:rPr>
+        <w:t>&lt;</w:t>
+      </w:r>
+      <w:proofErr w:type="spellStart"/>
+      <w:r>
+        <w:rPr>
+          <w:rFonts w:cstheme="minorHAnsi"/>
+        </w:rPr>
+        <w:t>Public_DNS</w:t>
+      </w:r>
+      <w:proofErr w:type="spellEnd"/>
+      <w:r>
+        <w:rPr>
+          <w:rFonts w:cstheme="minorHAnsi"/>
+        </w:rPr>
+        <w:t>&gt;</w:t>
+      </w:r>
+      <w:r>
+        <w:rPr>
+          <w:rFonts w:cstheme="minorHAnsi"/>
+        </w:rPr>
+        <w:t>:9095 --topic Debit</w:t>
+      </w:r>
+    </w:p>
+    <w:p>
+      <w:pPr>
+        <w:spacing w:after="0" w:line="240" w:lineRule="auto"/>
+        <w:rPr>
+          <w:rFonts w:cstheme="minorHAnsi"/>
+        </w:rPr>
+      </w:pPr>
+    </w:p>
+    <w:p>
+      <w:pPr>
+        <w:pStyle w:val="PargrafodaLista"/>
+        <w:numPr>
+          <w:ilvl w:val="0"/>
+          <w:numId w:val="19"/>
+        </w:numPr>
+        <w:spacing w:after="0" w:line="240" w:lineRule="auto"/>
+        <w:rPr>
+          <w:rFonts w:cstheme="minorHAnsi"/>
+          <w:b/>
+          <w:bCs/>
+        </w:rPr>
+      </w:pPr>
+      <w:r>
+        <w:rPr>
+          <w:rFonts w:cstheme="minorHAnsi"/>
+          <w:b/>
+          <w:bCs/>
+        </w:rPr>
+        <w:t>At this point the system is completely running:</w:t>
+      </w:r>
+    </w:p>
+    <w:p>
+      <w:pPr>
+        <w:pStyle w:val="PargrafodaLista"/>
+        <w:numPr>
+          <w:ilvl w:val="1"/>
+          <w:numId w:val="19"/>
+        </w:numPr>
+        <w:spacing w:after="0" w:line="240" w:lineRule="auto"/>
+        <w:ind w:left="1134"/>
+        <w:rPr>
+          <w:rFonts w:cstheme="minorHAnsi"/>
+        </w:rPr>
+      </w:pPr>
+      <w:r>
+        <w:rPr>
+          <w:rFonts w:cstheme="minorHAnsi"/>
+        </w:rPr>
+        <w:t>producers were sending events</w:t>
+      </w:r>
+    </w:p>
+    <w:p>
+      <w:pPr>
+        <w:pStyle w:val="PargrafodaLista"/>
+        <w:spacing w:after="0" w:line="240" w:lineRule="auto"/>
+        <w:ind w:left="1440"/>
+        <w:rPr>
+          <w:rFonts w:cstheme="minorHAnsi"/>
+        </w:rPr>
+      </w:pPr>
+    </w:p>
+    <w:p>
+      <w:pPr>
+        <w:spacing w:after="0" w:line="240" w:lineRule="auto"/>
+        <w:rPr>
+          <w:rFonts w:cstheme="minorHAnsi"/>
+        </w:rPr>
+      </w:pPr>
+      <w:r>
+        <w:rPr>
+          <w:rFonts w:cstheme="minorHAnsi"/>
+          <w:noProof/>
+        </w:rPr>
+        <w:lastRenderedPageBreak/>
+        <w:drawing>
+          <wp:inline distT="0" distB="0" distL="0" distR="0" wp14:anchorId="02E92AE8" wp14:editId="641221A9">
+            <wp:extent cx="5400040" cy="2791275"/>
+            <wp:effectExtent l="0" t="0" r="0" b="9525"/>
+            <wp:docPr id="4" name="Imagem 4"/>
+            <wp:cNvGraphicFramePr>
+              <a:graphicFrameLocks xmlns:a="http://schemas.openxmlformats.org/drawingml/2006/main" noChangeAspect="1"/>
+            </wp:cNvGraphicFramePr>
+            <a:graphic xmlns:a="http://schemas.openxmlformats.org/drawingml/2006/main">
+              <a:graphicData uri="http://schemas.openxmlformats.org/drawingml/2006/picture">
+                <pic:pic xmlns:pic="http://schemas.openxmlformats.org/drawingml/2006/picture">
+                  <pic:nvPicPr>
+                    <pic:cNvPr id="0" name="Picture 3"/>
+                    <pic:cNvPicPr>
+                      <a:picLocks noChangeAspect="1" noChangeArrowheads="1"/>
+                    </pic:cNvPicPr>
+                  </pic:nvPicPr>
+                  <pic:blipFill>
+                    <a:blip r:embed="rId18" cstate="print">
+                      <a:extLst>
+                        <a:ext uri="{28A0092B-C50C-407E-A947-70E740481C1C}">
+                          <a14:useLocalDpi xmlns:a14="http://schemas.microsoft.com/office/drawing/2010/main" val="0"/>
+                        </a:ext>
+                      </a:extLst>
+                    </a:blip>
+                    <a:srcRect/>
+                    <a:stretch>
+                      <a:fillRect/>
+                    </a:stretch>
+                  </pic:blipFill>
+                  <pic:spPr bwMode="auto">
+                    <a:xfrm>
+                      <a:off x="0" y="0"/>
+                      <a:ext cx="5400040" cy="2791275"/>
+                    </a:xfrm>
+                    <a:prstGeom prst="rect">
+                      <a:avLst/>
+                    </a:prstGeom>
+                    <a:noFill/>
+                    <a:ln>
+                      <a:noFill/>
+                    </a:ln>
+                  </pic:spPr>
+                </pic:pic>
+              </a:graphicData>
+            </a:graphic>
+          </wp:inline>
+        </w:drawing>
+      </w:r>
+    </w:p>
+    <w:p>
+      <w:pPr>
+        <w:spacing w:after="0" w:line="240" w:lineRule="auto"/>
+        <w:rPr>
+          <w:rFonts w:cstheme="minorHAnsi"/>
+        </w:rPr>
+      </w:pPr>
+      <w:r>
+        <w:rPr>
+          <w:rFonts w:cstheme="minorHAnsi"/>
+          <w:noProof/>
+        </w:rPr>
+        <w:drawing>
+          <wp:inline distT="0" distB="0" distL="0" distR="0" wp14:anchorId="7DD2985C" wp14:editId="0E2660F0">
+            <wp:extent cx="5956036" cy="3154680"/>
+            <wp:effectExtent l="0" t="0" r="6985" b="7620"/>
+            <wp:docPr id="5" name="Imagem 5"/>
+            <wp:cNvGraphicFramePr>
+              <a:graphicFrameLocks xmlns:a="http://schemas.openxmlformats.org/drawingml/2006/main" noChangeAspect="1"/>
+            </wp:cNvGraphicFramePr>
+            <a:graphic xmlns:a="http://schemas.openxmlformats.org/drawingml/2006/main">
+              <a:graphicData uri="http://schemas.openxmlformats.org/drawingml/2006/picture">
+                <pic:pic xmlns:pic="http://schemas.openxmlformats.org/drawingml/2006/picture">
+                  <pic:nvPicPr>
+                    <pic:cNvPr id="0" name="Picture 4"/>
+                    <pic:cNvPicPr>
+                      <a:picLocks noChangeAspect="1" noChangeArrowheads="1"/>
+                    </pic:cNvPicPr>
+                  </pic:nvPicPr>
+                  <pic:blipFill>
+                    <a:blip r:embed="rId19" cstate="print">
+                      <a:extLst>
+                        <a:ext uri="{28A0092B-C50C-407E-A947-70E740481C1C}">
+                          <a14:useLocalDpi xmlns:a14="http://schemas.microsoft.com/office/drawing/2010/main" val="0"/>
+                        </a:ext>
+                      </a:extLst>
+                    </a:blip>
+                    <a:srcRect/>
+                    <a:stretch>
+                      <a:fillRect/>
+                    </a:stretch>
+                  </pic:blipFill>
+                  <pic:spPr bwMode="auto">
+                    <a:xfrm>
+                      <a:off x="0" y="0"/>
+                      <a:ext cx="5960321" cy="3156950"/>
+                    </a:xfrm>
+                    <a:prstGeom prst="rect">
+                      <a:avLst/>
+                    </a:prstGeom>
+                    <a:noFill/>
+                    <a:ln>
+                      <a:noFill/>
+                    </a:ln>
+                  </pic:spPr>
+                </pic:pic>
+              </a:graphicData>
+            </a:graphic>
+          </wp:inline>
+        </w:drawing>
+      </w:r>
+    </w:p>
+    <w:p>
+      <w:pPr>
+        <w:spacing w:after="0" w:line="240" w:lineRule="auto"/>
+        <w:rPr>
+          <w:rFonts w:cstheme="minorHAnsi"/>
+        </w:rPr>
+      </w:pPr>
+    </w:p>
+    <w:p>
+      <w:pPr>
+        <w:pStyle w:val="PargrafodaLista"/>
+        <w:numPr>
+          <w:ilvl w:val="1"/>
+          <w:numId w:val="19"/>
+        </w:numPr>
+        <w:spacing w:after="0" w:line="240" w:lineRule="auto"/>
+        <w:ind w:left="1134"/>
+        <w:rPr>
+          <w:rFonts w:cstheme="minorHAnsi"/>
+        </w:rPr>
+      </w:pPr>
+      <w:proofErr w:type="spellStart"/>
+      <w:r>
+        <w:rPr>
+          <w:rFonts w:cstheme="minorHAnsi"/>
+        </w:rPr>
+        <w:t>UserManagementService</w:t>
+      </w:r>
+      <w:proofErr w:type="spellEnd"/>
+      <w:r>
+        <w:rPr>
+          <w:rFonts w:cstheme="minorHAnsi"/>
+        </w:rPr>
+        <w:t xml:space="preserve"> was consuming events:</w:t>
+      </w:r>
+    </w:p>
+    <w:p>
+      <w:pPr>
+        <w:spacing w:after="0" w:line="240" w:lineRule="auto"/>
+        <w:rPr>
+          <w:rFonts w:cstheme="minorHAnsi"/>
+        </w:rPr>
+      </w:pPr>
+    </w:p>
+    <w:p>
+      <w:pPr>
+        <w:spacing w:after="0" w:line="240" w:lineRule="auto"/>
+        <w:rPr>
+          <w:rFonts w:cstheme="minorHAnsi"/>
+        </w:rPr>
+      </w:pPr>
+      <w:r>
+        <w:rPr>
+          <w:rFonts w:cstheme="minorHAnsi"/>
+          <w:noProof/>
+        </w:rPr>
+        <w:drawing>
+          <wp:inline distT="0" distB="0" distL="0" distR="0" wp14:anchorId="2717E4BA" wp14:editId="77E899EA">
+            <wp:extent cx="5394960" cy="342900"/>
+            <wp:effectExtent l="0" t="0" r="0" b="0"/>
+            <wp:docPr id="6" name="Imagem 6"/>
+            <wp:cNvGraphicFramePr>
+              <a:graphicFrameLocks xmlns:a="http://schemas.openxmlformats.org/drawingml/2006/main" noChangeAspect="1"/>
+            </wp:cNvGraphicFramePr>
+            <a:graphic xmlns:a="http://schemas.openxmlformats.org/drawingml/2006/main">
+              <a:graphicData uri="http://schemas.openxmlformats.org/drawingml/2006/picture">
+                <pic:pic xmlns:pic="http://schemas.openxmlformats.org/drawingml/2006/picture">
+                  <pic:nvPicPr>
+                    <pic:cNvPr id="0" name="Picture 5"/>
+                    <pic:cNvPicPr>
+                      <a:picLocks noChangeAspect="1" noChangeArrowheads="1"/>
+                    </pic:cNvPicPr>
+                  </pic:nvPicPr>
+                  <pic:blipFill>
+                    <a:blip r:embed="rId20" cstate="print">
+                      <a:extLst>
+                        <a:ext uri="{28A0092B-C50C-407E-A947-70E740481C1C}">
+                          <a14:useLocalDpi xmlns:a14="http://schemas.microsoft.com/office/drawing/2010/main" val="0"/>
+                        </a:ext>
+                      </a:extLst>
+                    </a:blip>
+                    <a:srcRect/>
+                    <a:stretch>
+                      <a:fillRect/>
+                    </a:stretch>
+                  </pic:blipFill>
+                  <pic:spPr bwMode="auto">
+                    <a:xfrm>
+                      <a:off x="0" y="0"/>
+                      <a:ext cx="5394960" cy="342900"/>
+                    </a:xfrm>
+                    <a:prstGeom prst="rect">
+                      <a:avLst/>
+                    </a:prstGeom>
+                    <a:noFill/>
+                    <a:ln>
+                      <a:noFill/>
+                    </a:ln>
+                  </pic:spPr>
+                </pic:pic>
+              </a:graphicData>
+            </a:graphic>
+          </wp:inline>
+        </w:drawing>
+      </w:r>
+    </w:p>
+    <w:p>
+      <w:pPr>
+        <w:spacing w:after="0" w:line="240" w:lineRule="auto"/>
+        <w:rPr>
+          <w:rFonts w:cstheme="minorHAnsi"/>
+        </w:rPr>
+      </w:pPr>
+    </w:p>
+    <w:p>
+      <w:pPr>
+        <w:spacing w:after="0" w:line="240" w:lineRule="auto"/>
+        <w:rPr>
+          <w:rFonts w:cstheme="minorHAnsi"/>
+        </w:rPr>
+      </w:pPr>
+    </w:p>
+    <w:p>
+      <w:pPr>
+        <w:pStyle w:val="PargrafodaLista"/>
+        <w:numPr>
+          <w:ilvl w:val="1"/>
+          <w:numId w:val="19"/>
+        </w:numPr>
+        <w:spacing w:after="0" w:line="240" w:lineRule="auto"/>
+        <w:ind w:left="1134"/>
+        <w:rPr>
+          <w:rFonts w:cstheme="minorHAnsi"/>
+        </w:rPr>
+      </w:pPr>
+      <w:r>
+        <w:rPr>
+          <w:rFonts w:cstheme="minorHAnsi"/>
+          <w:noProof/>
+        </w:rPr>
+        <w:lastRenderedPageBreak/>
+        <w:drawing>
+          <wp:anchor distT="0" distB="0" distL="114300" distR="114300" simplePos="0" relativeHeight="251689984" behindDoc="0" locked="0" layoutInCell="1" allowOverlap="1" wp14:anchorId="1AD0C32D" wp14:editId="514B61AD">
+            <wp:simplePos x="0" y="0"/>
+            <wp:positionH relativeFrom="margin">
+              <wp:align>right</wp:align>
+            </wp:positionH>
+            <wp:positionV relativeFrom="paragraph">
+              <wp:posOffset>394335</wp:posOffset>
+            </wp:positionV>
+            <wp:extent cx="5387340" cy="2644140"/>
+            <wp:effectExtent l="0" t="0" r="3810" b="3810"/>
+            <wp:wrapSquare wrapText="bothSides"/>
+            <wp:docPr id="9" name="Imagem 9"/>
+            <wp:cNvGraphicFramePr>
+              <a:graphicFrameLocks xmlns:a="http://schemas.openxmlformats.org/drawingml/2006/main" noChangeAspect="1"/>
+            </wp:cNvGraphicFramePr>
+            <a:graphic xmlns:a="http://schemas.openxmlformats.org/drawingml/2006/main">
+              <a:graphicData uri="http://schemas.openxmlformats.org/drawingml/2006/picture">
+                <pic:pic xmlns:pic="http://schemas.openxmlformats.org/drawingml/2006/picture">
+                  <pic:nvPicPr>
+                    <pic:cNvPr id="0" name="Picture 6"/>
+                    <pic:cNvPicPr>
+                      <a:picLocks noChangeAspect="1" noChangeArrowheads="1"/>
+                    </pic:cNvPicPr>
+                  </pic:nvPicPr>
+                  <pic:blipFill>
+                    <a:blip r:embed="rId21" cstate="print">
+                      <a:extLst>
+                        <a:ext uri="{28A0092B-C50C-407E-A947-70E740481C1C}">
+                          <a14:useLocalDpi xmlns:a14="http://schemas.microsoft.com/office/drawing/2010/main" val="0"/>
+                        </a:ext>
+                      </a:extLst>
+                    </a:blip>
+                    <a:srcRect/>
+                    <a:stretch>
+                      <a:fillRect/>
+                    </a:stretch>
+                  </pic:blipFill>
+                  <pic:spPr bwMode="auto">
+                    <a:xfrm>
+                      <a:off x="0" y="0"/>
+                      <a:ext cx="5387340" cy="2644140"/>
+                    </a:xfrm>
+                    <a:prstGeom prst="rect">
+                      <a:avLst/>
+                    </a:prstGeom>
+                    <a:noFill/>
+                    <a:ln>
+                      <a:noFill/>
+                    </a:ln>
+                  </pic:spPr>
+                </pic:pic>
+              </a:graphicData>
+            </a:graphic>
+          </wp:anchor>
+        </w:drawing>
+      </w:r>
+      <w:proofErr w:type="spellStart"/>
+      <w:r>
+        <w:rPr>
+          <w:rFonts w:cstheme="minorHAnsi"/>
+        </w:rPr>
+        <w:t>OperatorManagementService</w:t>
+      </w:r>
+      <w:proofErr w:type="spellEnd"/>
+      <w:r>
+        <w:rPr>
+          <w:rFonts w:cstheme="minorHAnsi"/>
+        </w:rPr>
+        <w:t xml:space="preserve"> was consuming the Trip events produced by </w:t>
+      </w:r>
+      <w:proofErr w:type="spellStart"/>
+      <w:r>
+        <w:rPr>
+          <w:rFonts w:cstheme="minorHAnsi"/>
+        </w:rPr>
+        <w:t>UserManagementService</w:t>
+      </w:r>
+      <w:proofErr w:type="spellEnd"/>
+      <w:r>
+        <w:rPr>
+          <w:rFonts w:cstheme="minorHAnsi"/>
+        </w:rPr>
+        <w:t>:</w:t>
+      </w:r>
+    </w:p>
+    <w:p>
+      <w:pPr>
+        <w:spacing w:after="0" w:line="240" w:lineRule="auto"/>
+        <w:rPr>
+          <w:rFonts w:cstheme="minorHAnsi"/>
+        </w:rPr>
+      </w:pPr>
+    </w:p>
+    <w:p>
+      <w:pPr>
+        <w:spacing w:after="0" w:line="240" w:lineRule="auto"/>
+        <w:rPr>
+          <w:rFonts w:cstheme="minorHAnsi"/>
+        </w:rPr>
+      </w:pPr>
+    </w:p>
+    <w:p>
+      <w:pPr>
+        <w:spacing w:after="0" w:line="240" w:lineRule="auto"/>
+        <w:rPr>
+          <w:rFonts w:cstheme="minorHAnsi"/>
+        </w:rPr>
+      </w:pPr>
+    </w:p>
+    <w:p>
+      <w:pPr>
+        <w:spacing w:after="0" w:line="240" w:lineRule="auto"/>
+        <w:rPr>
+          <w:rFonts w:cstheme="minorHAnsi"/>
+        </w:rPr>
+      </w:pPr>
+    </w:p>
+    <w:p>
+      <w:pPr>
+        <w:spacing w:after="0" w:line="240" w:lineRule="auto"/>
+        <w:rPr>
+          <w:rFonts w:cstheme="minorHAnsi"/>
+        </w:rPr>
+      </w:pPr>
+    </w:p>
+    <w:p>
+      <w:pPr>
+        <w:spacing w:after="0" w:line="240" w:lineRule="auto"/>
+        <w:rPr>
+          <w:rFonts w:cstheme="minorHAnsi"/>
+        </w:rPr>
+      </w:pPr>
+    </w:p>
+    <w:p>
+      <w:pPr>
+        <w:pStyle w:val="PargrafodaLista"/>
+        <w:numPr>
+          <w:ilvl w:val="1"/>
+          <w:numId w:val="19"/>
+        </w:numPr>
+        <w:spacing w:after="0" w:line="240" w:lineRule="auto"/>
+        <w:ind w:left="1134"/>
+        <w:rPr>
+          <w:rFonts w:cstheme="minorHAnsi"/>
+        </w:rPr>
+      </w:pPr>
+      <w:proofErr w:type="spellStart"/>
+      <w:r>
+        <w:rPr>
+          <w:rFonts w:cstheme="minorHAnsi"/>
+        </w:rPr>
+        <w:t>OperatorManagementService</w:t>
+      </w:r>
+      <w:proofErr w:type="spellEnd"/>
+      <w:r>
+        <w:rPr>
+          <w:rFonts w:cstheme="minorHAnsi"/>
+        </w:rPr>
+        <w:t xml:space="preserve"> was</w:t>
+      </w:r>
+      <w:r>
+        <w:rPr>
+          <w:rFonts w:cstheme="minorHAnsi"/>
+        </w:rPr>
+        <w:t xml:space="preserve"> also c</w:t>
+      </w:r>
+      <w:r>
+        <w:rPr>
+          <w:rFonts w:cstheme="minorHAnsi"/>
+        </w:rPr>
+        <w:t>reating entries in the history tables</w:t>
+      </w:r>
+    </w:p>
+    <w:p>
+      <w:pPr>
+        <w:pStyle w:val="PargrafodaLista"/>
+        <w:rPr>
+          <w:rFonts w:cstheme="minorHAnsi"/>
+        </w:rPr>
+      </w:pPr>
+    </w:p>
+    <w:p>
+      <w:pPr>
+        <w:spacing w:after="0" w:line="240" w:lineRule="auto"/>
+        <w:rPr>
+          <w:rFonts w:cstheme="minorHAnsi"/>
+        </w:rPr>
+      </w:pPr>
+      <w:r>
+        <w:rPr>
+          <w:rFonts w:cstheme="minorHAnsi"/>
+          <w:noProof/>
+        </w:rPr>
+        <w:drawing>
+          <wp:anchor distT="0" distB="0" distL="114300" distR="114300" simplePos="0" relativeHeight="251691008" behindDoc="0" locked="0" layoutInCell="1" allowOverlap="1" wp14:anchorId="2801098F" wp14:editId="180F5A56">
+            <wp:simplePos x="0" y="0"/>
+            <wp:positionH relativeFrom="margin">
+              <wp:align>right</wp:align>
+            </wp:positionH>
+            <wp:positionV relativeFrom="paragraph">
+              <wp:posOffset>220980</wp:posOffset>
+            </wp:positionV>
+            <wp:extent cx="5394960" cy="2842260"/>
+            <wp:effectExtent l="0" t="0" r="0" b="0"/>
+            <wp:wrapSquare wrapText="bothSides"/>
+            <wp:docPr id="13" name="Imagem 13"/>
+            <wp:cNvGraphicFramePr>
+              <a:graphicFrameLocks xmlns:a="http://schemas.openxmlformats.org/drawingml/2006/main" noChangeAspect="1"/>
+            </wp:cNvGraphicFramePr>
+            <a:graphic xmlns:a="http://schemas.openxmlformats.org/drawingml/2006/main">
+              <a:graphicData uri="http://schemas.openxmlformats.org/drawingml/2006/picture">
+                <pic:pic xmlns:pic="http://schemas.openxmlformats.org/drawingml/2006/picture">
+                  <pic:nvPicPr>
+                    <pic:cNvPr id="0" name="Picture 8"/>
+                    <pic:cNvPicPr>
+                      <a:picLocks noChangeAspect="1" noChangeArrowheads="1"/>
+                    </pic:cNvPicPr>
+                  </pic:nvPicPr>
+                  <pic:blipFill>
+                    <a:blip r:embed="rId22">
+                      <a:extLst>
+                        <a:ext uri="{28A0092B-C50C-407E-A947-70E740481C1C}">
+                          <a14:useLocalDpi xmlns:a14="http://schemas.microsoft.com/office/drawing/2010/main" val="0"/>
+                        </a:ext>
+                      </a:extLst>
+                    </a:blip>
+                    <a:srcRect/>
+                    <a:stretch>
+                      <a:fillRect/>
+                    </a:stretch>
+                  </pic:blipFill>
+                  <pic:spPr bwMode="auto">
+                    <a:xfrm>
+                      <a:off x="0" y="0"/>
+                      <a:ext cx="5394960" cy="2842260"/>
+                    </a:xfrm>
+                    <a:prstGeom prst="rect">
+                      <a:avLst/>
+                    </a:prstGeom>
+                    <a:noFill/>
+                    <a:ln>
+                      <a:noFill/>
+                    </a:ln>
+                  </pic:spPr>
+                </pic:pic>
+              </a:graphicData>
+            </a:graphic>
+          </wp:anchor>
+        </w:drawing>
+      </w:r>
+      <w:r>
+        <w:rPr>
+          <w:rFonts w:cstheme="minorHAnsi"/>
+        </w:rPr>
+        <w:t>T2 specific History table</w:t>
+      </w:r>
+    </w:p>
+    <w:p>
+      <w:pPr>
+        <w:spacing w:after="0" w:line="240" w:lineRule="auto"/>
+        <w:rPr>
+          <w:rFonts w:cstheme="minorHAnsi"/>
+        </w:rPr>
+      </w:pPr>
+    </w:p>
+    <w:p>
+      <w:pPr>
+        <w:spacing w:after="0" w:line="240" w:lineRule="auto"/>
+        <w:rPr>
+          <w:rFonts w:cstheme="minorHAnsi"/>
+        </w:rPr>
+      </w:pPr>
+    </w:p>
+    <w:p>
+      <w:pPr>
+        <w:spacing w:after="0" w:line="240" w:lineRule="auto"/>
+        <w:rPr>
+          <w:rFonts w:cstheme="minorHAnsi"/>
+        </w:rPr>
+      </w:pPr>
+      <w:r>
+        <w:rPr>
+          <w:rFonts w:cstheme="minorHAnsi"/>
+          <w:noProof/>
+        </w:rPr>
+        <w:lastRenderedPageBreak/>
+        <w:drawing>
+          <wp:anchor distT="0" distB="0" distL="114300" distR="114300" simplePos="0" relativeHeight="251692032" behindDoc="0" locked="0" layoutInCell="1" allowOverlap="1" wp14:anchorId="24F22A5B" wp14:editId="7AA61CE8">
+            <wp:simplePos x="0" y="0"/>
+            <wp:positionH relativeFrom="margin">
+              <wp:align>right</wp:align>
+            </wp:positionH>
+            <wp:positionV relativeFrom="paragraph">
+              <wp:posOffset>243205</wp:posOffset>
+            </wp:positionV>
+            <wp:extent cx="5394960" cy="2827020"/>
+            <wp:effectExtent l="0" t="0" r="0" b="0"/>
+            <wp:wrapSquare wrapText="bothSides"/>
+            <wp:docPr id="14" name="Imagem 14"/>
+            <wp:cNvGraphicFramePr>
+              <a:graphicFrameLocks xmlns:a="http://schemas.openxmlformats.org/drawingml/2006/main" noChangeAspect="1"/>
+            </wp:cNvGraphicFramePr>
+            <a:graphic xmlns:a="http://schemas.openxmlformats.org/drawingml/2006/main">
+              <a:graphicData uri="http://schemas.openxmlformats.org/drawingml/2006/picture">
+                <pic:pic xmlns:pic="http://schemas.openxmlformats.org/drawingml/2006/picture">
+                  <pic:nvPicPr>
+                    <pic:cNvPr id="0" name="Picture 9"/>
+                    <pic:cNvPicPr>
+                      <a:picLocks noChangeAspect="1" noChangeArrowheads="1"/>
+                    </pic:cNvPicPr>
+                  </pic:nvPicPr>
+                  <pic:blipFill>
+                    <a:blip r:embed="rId23">
+                      <a:extLst>
+                        <a:ext uri="{28A0092B-C50C-407E-A947-70E740481C1C}">
+                          <a14:useLocalDpi xmlns:a14="http://schemas.microsoft.com/office/drawing/2010/main" val="0"/>
+                        </a:ext>
+                      </a:extLst>
+                    </a:blip>
+                    <a:srcRect/>
+                    <a:stretch>
+                      <a:fillRect/>
+                    </a:stretch>
+                  </pic:blipFill>
+                  <pic:spPr bwMode="auto">
+                    <a:xfrm>
+                      <a:off x="0" y="0"/>
+                      <a:ext cx="5394960" cy="2827020"/>
+                    </a:xfrm>
+                    <a:prstGeom prst="rect">
+                      <a:avLst/>
+                    </a:prstGeom>
+                    <a:noFill/>
+                    <a:ln>
+                      <a:noFill/>
+                    </a:ln>
+                  </pic:spPr>
+                </pic:pic>
+              </a:graphicData>
+            </a:graphic>
+          </wp:anchor>
+        </w:drawing>
+      </w:r>
+      <w:r>
+        <w:rPr>
+          <w:rFonts w:cstheme="minorHAnsi"/>
+        </w:rPr>
+        <w:t xml:space="preserve">T0 </w:t>
+      </w:r>
+      <w:r>
+        <w:rPr>
+          <w:rFonts w:cstheme="minorHAnsi"/>
+        </w:rPr>
+        <w:t>specific History table</w:t>
+      </w:r>
+    </w:p>
+    <w:p>
+      <w:pPr>
+        <w:spacing w:after="0" w:line="240" w:lineRule="auto"/>
+        <w:rPr>
+          <w:rFonts w:cstheme="minorHAnsi"/>
+        </w:rPr>
+      </w:pPr>
+    </w:p>
+    <w:p>
+      <w:pPr>
+        <w:spacing w:after="0" w:line="240" w:lineRule="auto"/>
+        <w:rPr>
+          <w:rFonts w:cstheme="minorHAnsi"/>
+        </w:rPr>
+      </w:pPr>
+    </w:p>
+    <w:p>
+      <w:pPr>
+        <w:spacing w:after="0" w:line="240" w:lineRule="auto"/>
+        <w:rPr>
+          <w:rFonts w:cstheme="minorHAnsi"/>
+        </w:rPr>
+      </w:pPr>
+    </w:p>
+    <w:p>
+      <w:pPr>
+        <w:spacing w:after="0" w:line="240" w:lineRule="auto"/>
+        <w:rPr>
+          <w:rFonts w:cstheme="minorHAnsi"/>
+        </w:rPr>
+      </w:pPr>
+    </w:p>
+    <w:p>
+      <w:pPr>
+        <w:spacing w:after="0" w:line="240" w:lineRule="auto"/>
+        <w:rPr>
+          <w:rFonts w:cstheme="minorHAnsi"/>
+        </w:rPr>
+      </w:pPr>
+    </w:p>
+    <w:p>
+      <w:pPr>
+        <w:spacing w:after="0" w:line="240" w:lineRule="auto"/>
+        <w:rPr>
+          <w:rFonts w:cstheme="minorHAnsi"/>
+        </w:rPr>
+      </w:pPr>
+    </w:p>
+    <w:p>
+      <w:pPr>
+        <w:spacing w:after="0" w:line="240" w:lineRule="auto"/>
+        <w:rPr>
+          <w:rFonts w:cstheme="minorHAnsi"/>
+        </w:rPr>
+      </w:pPr>
+    </w:p>
+    <w:p>
+      <w:pPr>
+        <w:spacing w:after="0" w:line="240" w:lineRule="auto"/>
+        <w:rPr>
+          <w:rFonts w:cstheme="minorHAnsi"/>
+        </w:rPr>
+      </w:pPr>
+    </w:p>
+    <w:p>
+      <w:pPr>
+        <w:pStyle w:val="PargrafodaLista"/>
+        <w:numPr>
+          <w:ilvl w:val="1"/>
+          <w:numId w:val="19"/>
+        </w:numPr>
+        <w:spacing w:after="0" w:line="240" w:lineRule="auto"/>
+        <w:ind w:left="1134"/>
+        <w:rPr>
+          <w:rFonts w:cstheme="minorHAnsi"/>
+        </w:rPr>
+      </w:pPr>
+      <w:r>
+        <w:rPr>
+          <w:rFonts w:cstheme="minorHAnsi"/>
+        </w:rPr>
+        <w:t xml:space="preserve">Finally, the consumer of the Debit Topic was consuming debit events produced by the </w:t>
+      </w:r>
+      <w:proofErr w:type="spellStart"/>
+      <w:r>
+        <w:rPr>
+          <w:rFonts w:cstheme="minorHAnsi"/>
+        </w:rPr>
+        <w:t>OperatorManagementService</w:t>
+      </w:r>
+      <w:proofErr w:type="spellEnd"/>
+    </w:p>
+    <w:p>
+      <w:pPr>
+        <w:spacing w:after="0" w:line="240" w:lineRule="auto"/>
+        <w:rPr>
+          <w:rFonts w:cstheme="minorHAnsi"/>
+        </w:rPr>
+      </w:pPr>
+    </w:p>
+    <w:p>
+      <w:pPr>
+        <w:spacing w:after="0" w:line="240" w:lineRule="auto"/>
+        <w:rPr>
+          <w:rFonts w:cstheme="minorHAnsi"/>
+        </w:rPr>
+      </w:pPr>
+      <w:r>
+        <w:rPr>
+          <w:rFonts w:cstheme="minorHAnsi"/>
+          <w:noProof/>
+        </w:rPr>
+        <w:lastRenderedPageBreak/>
+        <w:drawing>
+          <wp:inline distT="0" distB="0" distL="0" distR="0" wp14:anchorId="77532225" wp14:editId="6ECE5BAD">
+            <wp:extent cx="5394960" cy="4846320"/>
+            <wp:effectExtent l="0" t="0" r="0" b="0"/>
+            <wp:docPr id="12" name="Imagem 12"/>
+            <wp:cNvGraphicFramePr>
+              <a:graphicFrameLocks xmlns:a="http://schemas.openxmlformats.org/drawingml/2006/main" noChangeAspect="1"/>
+            </wp:cNvGraphicFramePr>
+            <a:graphic xmlns:a="http://schemas.openxmlformats.org/drawingml/2006/main">
+              <a:graphicData uri="http://schemas.openxmlformats.org/drawingml/2006/picture">
+                <pic:pic xmlns:pic="http://schemas.openxmlformats.org/drawingml/2006/picture">
+                  <pic:nvPicPr>
+                    <pic:cNvPr id="0" name="Picture 7"/>
+                    <pic:cNvPicPr>
+                      <a:picLocks noChangeAspect="1" noChangeArrowheads="1"/>
+                    </pic:cNvPicPr>
+                  </pic:nvPicPr>
+                  <pic:blipFill>
+                    <a:blip r:embed="rId24">
+                      <a:extLst>
+                        <a:ext uri="{28A0092B-C50C-407E-A947-70E740481C1C}">
+                          <a14:useLocalDpi xmlns:a14="http://schemas.microsoft.com/office/drawing/2010/main" val="0"/>
+                        </a:ext>
+                      </a:extLst>
+                    </a:blip>
+                    <a:srcRect/>
+                    <a:stretch>
+                      <a:fillRect/>
+                    </a:stretch>
+                  </pic:blipFill>
+                  <pic:spPr bwMode="auto">
+                    <a:xfrm>
+                      <a:off x="0" y="0"/>
+                      <a:ext cx="5394960" cy="4846320"/>
+                    </a:xfrm>
+                    <a:prstGeom prst="rect">
+                      <a:avLst/>
+                    </a:prstGeom>
+                    <a:noFill/>
+                    <a:ln>
+                      <a:noFill/>
+                    </a:ln>
+                  </pic:spPr>
+                </pic:pic>
+              </a:graphicData>
+            </a:graphic>
+          </wp:inline>
+        </w:drawing>
+      </w:r>
+    </w:p>
+    <w:p>
+      <w:pPr>
+        <w:spacing w:after="0" w:line="240" w:lineRule="auto"/>
+        <w:rPr>
+          <w:rFonts w:cstheme="minorHAnsi"/>
+        </w:rPr>
+      </w:pPr>
+    </w:p>
+    <w:p>
+      <w:pPr>
+        <w:pStyle w:val="PargrafodaLista"/>
+        <w:numPr>
+          <w:ilvl w:val="0"/>
+          <w:numId w:val="19"/>
+        </w:numPr>
+        <w:spacing w:after="0" w:line="240" w:lineRule="auto"/>
+        <w:rPr>
+          <w:rFonts w:cstheme="minorHAnsi"/>
+          <w:b/>
+          <w:bCs/>
+        </w:rPr>
+      </w:pPr>
+      <w:r>
+        <w:rPr>
+          <w:rFonts w:cstheme="minorHAnsi"/>
+          <w:b/>
+          <w:bCs/>
+        </w:rPr>
+        <w:t xml:space="preserve">In addition, we stopped one Kafka broker at 03:15 </w:t>
+      </w:r>
+      <w:r>
+        <w:rPr>
+          <w:rFonts w:cstheme="minorHAnsi"/>
+          <w:b/>
+          <w:bCs/>
+        </w:rPr>
+        <w:t>but the</w:t>
+      </w:r>
+      <w:r>
+        <w:rPr>
+          <w:rFonts w:cstheme="minorHAnsi"/>
+          <w:b/>
+          <w:bCs/>
+        </w:rPr>
+        <w:t xml:space="preserve"> consuming and producing of events </w:t>
+      </w:r>
+      <w:r>
+        <w:rPr>
+          <w:rFonts w:cstheme="minorHAnsi"/>
+          <w:b/>
+          <w:bCs/>
+        </w:rPr>
+        <w:t>did not</w:t>
+      </w:r>
+      <w:r>
+        <w:rPr>
+          <w:rFonts w:cstheme="minorHAnsi"/>
+          <w:b/>
+          <w:bCs/>
+        </w:rPr>
+        <w:t xml:space="preserve"> stop</w:t>
+      </w:r>
+      <w:r>
+        <w:rPr>
+          <w:rFonts w:cstheme="minorHAnsi"/>
+          <w:b/>
+          <w:bCs/>
+        </w:rPr>
+        <w:t>:</w:t>
+      </w:r>
+      <w:r>
+        <w:rPr>
+          <w:rFonts w:cstheme="minorHAnsi"/>
+          <w:b/>
+          <w:bCs/>
+        </w:rPr>
+        <w:t xml:space="preserve"> </w:t>
+      </w:r>
+    </w:p>
+    <w:p>
+      <w:pPr>
+        <w:spacing w:after="0" w:line="240" w:lineRule="auto"/>
+        <w:rPr>
+          <w:rFonts w:cstheme="minorHAnsi"/>
+        </w:rPr>
+      </w:pPr>
+    </w:p>
+    <w:p>
+      <w:pPr>
+        <w:spacing w:after="0" w:line="240" w:lineRule="auto"/>
+        <w:rPr>
+          <w:rFonts w:cstheme="minorHAnsi"/>
+        </w:rPr>
+      </w:pPr>
+      <w:r>
+        <w:rPr>
+          <w:rFonts w:cstheme="minorHAnsi"/>
+          <w:noProof/>
+        </w:rPr>
+        <w:drawing>
+          <wp:inline distT="0" distB="0" distL="0" distR="0" wp14:anchorId="6B2C93E0" wp14:editId="22B0FD80">
+            <wp:extent cx="5787267" cy="2337794"/>
+            <wp:effectExtent l="0" t="0" r="4445" b="5715"/>
+            <wp:docPr id="16" name="Imagem 16"/>
+            <wp:cNvGraphicFramePr>
+              <a:graphicFrameLocks xmlns:a="http://schemas.openxmlformats.org/drawingml/2006/main" noChangeAspect="1"/>
+            </wp:cNvGraphicFramePr>
+            <a:graphic xmlns:a="http://schemas.openxmlformats.org/drawingml/2006/main">
+              <a:graphicData uri="http://schemas.openxmlformats.org/drawingml/2006/picture">
+                <pic:pic xmlns:pic="http://schemas.openxmlformats.org/drawingml/2006/picture">
+                  <pic:nvPicPr>
+                    <pic:cNvPr id="0" name="Picture 11"/>
+                    <pic:cNvPicPr>
+                      <a:picLocks noChangeAspect="1" noChangeArrowheads="1"/>
+                    </pic:cNvPicPr>
+                  </pic:nvPicPr>
+                  <pic:blipFill>
+                    <a:blip r:embed="rId25" cstate="print">
+                      <a:extLst>
+                        <a:ext uri="{28A0092B-C50C-407E-A947-70E740481C1C}">
+                          <a14:useLocalDpi xmlns:a14="http://schemas.microsoft.com/office/drawing/2010/main" val="0"/>
+                        </a:ext>
+                      </a:extLst>
+                    </a:blip>
+                    <a:srcRect/>
+                    <a:stretch>
+                      <a:fillRect/>
+                    </a:stretch>
+                  </pic:blipFill>
+                  <pic:spPr bwMode="auto">
+                    <a:xfrm>
+                      <a:off x="0" y="0"/>
+                      <a:ext cx="5787267" cy="2337794"/>
+                    </a:xfrm>
+                    <a:prstGeom prst="rect">
+                      <a:avLst/>
+                    </a:prstGeom>
+                    <a:noFill/>
+                    <a:ln>
+                      <a:noFill/>
+                    </a:ln>
+                  </pic:spPr>
+                </pic:pic>
+              </a:graphicData>
+            </a:graphic>
+          </wp:inline>
+        </w:drawing>
+      </w:r>
+    </w:p>
+    <w:p>
+      <w:pPr>
+        <w:spacing w:after="0" w:line="240" w:lineRule="auto"/>
+        <w:rPr>
+          <w:rFonts w:cstheme="minorHAnsi"/>
+        </w:rPr>
+      </w:pPr>
+    </w:p>
+    <w:p>
+      <w:pPr>
+        <w:spacing w:after="0" w:line="240" w:lineRule="auto"/>
+        <w:rPr>
+          <w:rFonts w:cstheme="minorHAnsi"/>
+          <w:b/>
+          <w:bCs/>
+          <w:sz w:val="24"/>
+          <w:szCs w:val="24"/>
+        </w:rPr>
+      </w:pPr>
+      <w:r>
+        <w:rPr>
+          <w:rFonts w:cstheme="minorHAnsi"/>
+          <w:b/>
+          <w:bCs/>
+          <w:sz w:val="24"/>
+          <w:szCs w:val="24"/>
+        </w:rPr>
+        <w:t>Analytics</w:t>
+      </w:r>
+    </w:p>
+    <w:p>
+      <w:pPr>
+        <w:spacing w:after="0" w:line="240" w:lineRule="auto"/>
+        <w:rPr>
+          <w:rFonts w:cstheme="minorHAnsi"/>
+          <w:b/>
+          <w:bCs/>
+        </w:rPr>
+      </w:pPr>
+    </w:p>
+    <w:p>
+      <w:pPr>
+        <w:spacing w:after="0" w:line="240" w:lineRule="auto"/>
+        <w:rPr>
+          <w:rFonts w:cstheme="minorHAnsi"/>
+          <w:b/>
+          <w:bCs/>
+        </w:rPr>
+      </w:pPr>
+      <w:r>
+        <w:rPr>
+          <w:rFonts w:cstheme="minorHAnsi"/>
+          <w:b/>
+          <w:bCs/>
+        </w:rPr>
+        <w:lastRenderedPageBreak/>
+        <w:t xml:space="preserve">Note: </w:t>
+      </w:r>
+      <w:r>
+        <w:rPr>
+          <w:rFonts w:cstheme="minorHAnsi"/>
+        </w:rPr>
+        <w:t xml:space="preserve">the graphs were made </w:t>
+      </w:r>
+      <w:r>
+        <w:rPr>
+          <w:rFonts w:cstheme="minorHAnsi"/>
+        </w:rPr>
+        <w:t>using</w:t>
+      </w:r>
+      <w:r>
+        <w:rPr>
+          <w:rFonts w:cstheme="minorHAnsi"/>
+        </w:rPr>
+        <w:t xml:space="preserve"> a different </w:t>
+      </w:r>
+      <w:proofErr w:type="spellStart"/>
+      <w:r>
+        <w:rPr>
+          <w:rFonts w:cstheme="minorHAnsi"/>
+        </w:rPr>
+        <w:t>timezone</w:t>
+      </w:r>
+      <w:proofErr w:type="spellEnd"/>
+      <w:r>
+        <w:rPr>
+          <w:rFonts w:cstheme="minorHAnsi"/>
+          <w:b/>
+          <w:bCs/>
+        </w:rPr>
+        <w:t xml:space="preserve"> </w:t>
+      </w:r>
+      <w:r>
+        <w:rPr>
+          <w:rFonts w:cstheme="minorHAnsi"/>
+        </w:rPr>
+        <w:t>(-1 hour)</w:t>
+      </w:r>
+    </w:p>
+    <w:p>
+      <w:pPr>
+        <w:spacing w:after="0" w:line="240" w:lineRule="auto"/>
+        <w:rPr>
+          <w:rFonts w:cstheme="minorHAnsi"/>
+          <w:b/>
+          <w:bCs/>
+        </w:rPr>
+      </w:pPr>
+    </w:p>
+    <w:p>
+      <w:pPr>
+        <w:pStyle w:val="PargrafodaLista"/>
+        <w:numPr>
+          <w:ilvl w:val="0"/>
+          <w:numId w:val="19"/>
+        </w:numPr>
+        <w:spacing w:after="0" w:line="240" w:lineRule="auto"/>
+        <w:ind w:left="567"/>
+        <w:jc w:val="both"/>
+        <w:rPr>
+          <w:rFonts w:cstheme="minorHAnsi"/>
+        </w:rPr>
+      </w:pPr>
+      <w:r>
+        <w:rPr>
+          <w:rFonts w:cstheme="minorHAnsi"/>
+        </w:rPr>
+        <w:t>Trip events</w:t>
+      </w:r>
+      <w:r>
+        <w:rPr>
+          <w:rFonts w:cstheme="minorHAnsi"/>
+        </w:rPr>
+        <w:t xml:space="preserve"> started being sent at </w:t>
+      </w:r>
+      <w:r>
+        <w:rPr>
+          <w:rFonts w:cstheme="minorHAnsi"/>
+        </w:rPr>
+        <w:t>03:05</w:t>
+      </w:r>
+      <w:r>
+        <w:rPr>
+          <w:rFonts w:cstheme="minorHAnsi"/>
+        </w:rPr>
+        <w:t>. We can notice that read throughput and write throughput start rising around that time. Read Latency starts increasing and maintains an exponential increase until the end of the test. Write Latency starts to drop but some minutes after starts rising.</w:t>
+      </w:r>
+    </w:p>
+    <w:p>
+      <w:pPr>
+        <w:pStyle w:val="PargrafodaLista"/>
+        <w:numPr>
+          <w:ilvl w:val="0"/>
+          <w:numId w:val="19"/>
+        </w:numPr>
+        <w:spacing w:after="0" w:line="240" w:lineRule="auto"/>
+        <w:ind w:left="567"/>
+        <w:jc w:val="both"/>
+        <w:rPr>
+          <w:rFonts w:cstheme="minorHAnsi"/>
+        </w:rPr>
+      </w:pPr>
+      <w:r>
+        <w:rPr>
+          <w:rFonts w:cstheme="minorHAnsi"/>
+        </w:rPr>
+        <w:t>We stopped the Kafka Broker at 03:15</w:t>
+      </w:r>
+      <w:r>
+        <w:rPr>
+          <w:rFonts w:cstheme="minorHAnsi"/>
+        </w:rPr>
+        <w:t xml:space="preserve">. We can notice a drop in the write throughput </w:t>
+      </w:r>
+      <w:r>
+        <w:rPr>
+          <w:rFonts w:cstheme="minorHAnsi"/>
+        </w:rPr>
+        <w:t xml:space="preserve">and write latency </w:t>
+      </w:r>
+      <w:r>
+        <w:rPr>
+          <w:rFonts w:cstheme="minorHAnsi"/>
+        </w:rPr>
+        <w:t xml:space="preserve">around this </w:t>
+      </w:r>
+      <w:r>
+        <w:rPr>
+          <w:rFonts w:cstheme="minorHAnsi"/>
+        </w:rPr>
+        <w:t>time,</w:t>
+      </w:r>
+      <w:r>
+        <w:rPr>
+          <w:rFonts w:cstheme="minorHAnsi"/>
+        </w:rPr>
+        <w:t xml:space="preserve"> but the system continued working with a smaller read throughput as well.</w:t>
+      </w:r>
+    </w:p>
+    <w:p>
+      <w:pPr>
+        <w:spacing w:after="0" w:line="240" w:lineRule="auto"/>
+        <w:rPr>
+          <w:rFonts w:cstheme="minorHAnsi"/>
+          <w:b/>
+          <w:bCs/>
+        </w:rPr>
+      </w:pPr>
+    </w:p>
+    <w:p>
+      <w:pPr>
+        <w:spacing w:after="0" w:line="240" w:lineRule="auto"/>
+        <w:rPr>
+          <w:rFonts w:cstheme="minorHAnsi"/>
+          <w:b/>
+          <w:bCs/>
+        </w:rPr>
+      </w:pPr>
+      <w:r>
+        <w:rPr>
+          <w:noProof/>
+        </w:rPr>
+        <w:drawing>
+          <wp:anchor distT="0" distB="0" distL="114300" distR="114300" simplePos="0" relativeHeight="251693056" behindDoc="0" locked="0" layoutInCell="1" allowOverlap="1" wp14:anchorId="0A2C55F0" wp14:editId="3F33C525">
+            <wp:simplePos x="0" y="0"/>
+            <wp:positionH relativeFrom="column">
+              <wp:posOffset>2754303</wp:posOffset>
+            </wp:positionH>
+            <wp:positionV relativeFrom="paragraph">
+              <wp:posOffset>226142</wp:posOffset>
+            </wp:positionV>
+            <wp:extent cx="3342005" cy="1716405"/>
+            <wp:effectExtent l="0" t="0" r="0" b="0"/>
+            <wp:wrapSquare wrapText="bothSides"/>
+            <wp:docPr id="18" name="Imagem 18"/>
+            <wp:cNvGraphicFramePr>
+              <a:graphicFrameLocks xmlns:a="http://schemas.openxmlformats.org/drawingml/2006/main" noChangeAspect="1"/>
+            </wp:cNvGraphicFramePr>
+            <a:graphic xmlns:a="http://schemas.openxmlformats.org/drawingml/2006/main">
+              <a:graphicData uri="http://schemas.openxmlformats.org/drawingml/2006/picture">
+                <pic:pic xmlns:pic="http://schemas.openxmlformats.org/drawingml/2006/picture">
+                  <pic:nvPicPr>
+                    <pic:cNvPr id="0" name="Picture 13"/>
+                    <pic:cNvPicPr>
+                      <a:picLocks noChangeAspect="1" noChangeArrowheads="1"/>
+                    </pic:cNvPicPr>
+                  </pic:nvPicPr>
+                  <pic:blipFill>
+                    <a:blip r:embed="rId26" cstate="print">
+                      <a:extLst>
+                        <a:ext uri="{28A0092B-C50C-407E-A947-70E740481C1C}">
+                          <a14:useLocalDpi xmlns:a14="http://schemas.microsoft.com/office/drawing/2010/main" val="0"/>
+                        </a:ext>
+                      </a:extLst>
+                    </a:blip>
+                    <a:srcRect/>
+                    <a:stretch>
+                      <a:fillRect/>
+                    </a:stretch>
+                  </pic:blipFill>
+                  <pic:spPr bwMode="auto">
+                    <a:xfrm>
+                      <a:off x="0" y="0"/>
+                      <a:ext cx="3342005" cy="1716405"/>
+                    </a:xfrm>
+                    <a:prstGeom prst="rect">
+                      <a:avLst/>
+                    </a:prstGeom>
+                    <a:noFill/>
+                    <a:ln>
+                      <a:noFill/>
+                    </a:ln>
+                  </pic:spPr>
+                </pic:pic>
+              </a:graphicData>
+            </a:graphic>
+            <wp14:sizeRelH relativeFrom="margin">
+              <wp14:pctWidth>0</wp14:pctWidth>
+            </wp14:sizeRelH>
+            <wp14:sizeRelV relativeFrom="margin">
+              <wp14:pctHeight>0</wp14:pctHeight>
+            </wp14:sizeRelV>
+          </wp:anchor>
+        </w:drawing>
+      </w:r>
+      <w:r>
+        <w:rPr>
+          <w:noProof/>
+        </w:rPr>
+        <w:drawing>
+          <wp:anchor distT="0" distB="0" distL="114300" distR="114300" simplePos="0" relativeHeight="251694080" behindDoc="0" locked="0" layoutInCell="1" allowOverlap="1" wp14:anchorId="05249CB0" wp14:editId="538FFA7C">
+            <wp:simplePos x="0" y="0"/>
+            <wp:positionH relativeFrom="column">
+              <wp:posOffset>-891438</wp:posOffset>
+            </wp:positionH>
+            <wp:positionV relativeFrom="paragraph">
+              <wp:posOffset>237858</wp:posOffset>
+            </wp:positionV>
+            <wp:extent cx="3427095" cy="1733550"/>
+            <wp:effectExtent l="0" t="0" r="1905" b="0"/>
+            <wp:wrapSquare wrapText="bothSides"/>
+            <wp:docPr id="17" name="Imagem 17"/>
+            <wp:cNvGraphicFramePr>
+              <a:graphicFrameLocks xmlns:a="http://schemas.openxmlformats.org/drawingml/2006/main" noChangeAspect="1"/>
+            </wp:cNvGraphicFramePr>
+            <a:graphic xmlns:a="http://schemas.openxmlformats.org/drawingml/2006/main">
+              <a:graphicData uri="http://schemas.openxmlformats.org/drawingml/2006/picture">
+                <pic:pic xmlns:pic="http://schemas.openxmlformats.org/drawingml/2006/picture">
+                  <pic:nvPicPr>
+                    <pic:cNvPr id="0" name="Picture 12"/>
+                    <pic:cNvPicPr>
+                      <a:picLocks noChangeAspect="1" noChangeArrowheads="1"/>
+                    </pic:cNvPicPr>
+                  </pic:nvPicPr>
+                  <pic:blipFill>
+                    <a:blip r:embed="rId27" cstate="print">
+                      <a:extLst>
+                        <a:ext uri="{28A0092B-C50C-407E-A947-70E740481C1C}">
+                          <a14:useLocalDpi xmlns:a14="http://schemas.microsoft.com/office/drawing/2010/main" val="0"/>
+                        </a:ext>
+                      </a:extLst>
+                    </a:blip>
+                    <a:srcRect/>
+                    <a:stretch>
+                      <a:fillRect/>
+                    </a:stretch>
+                  </pic:blipFill>
+                  <pic:spPr bwMode="auto">
+                    <a:xfrm>
+                      <a:off x="0" y="0"/>
+                      <a:ext cx="3427095" cy="1733550"/>
+                    </a:xfrm>
+                    <a:prstGeom prst="rect">
+                      <a:avLst/>
+                    </a:prstGeom>
+                    <a:noFill/>
+                    <a:ln>
+                      <a:noFill/>
+                    </a:ln>
+                  </pic:spPr>
+                </pic:pic>
+              </a:graphicData>
+            </a:graphic>
+            <wp14:sizeRelH relativeFrom="margin">
+              <wp14:pctWidth>0</wp14:pctWidth>
+            </wp14:sizeRelH>
+            <wp14:sizeRelV relativeFrom="margin">
+              <wp14:pctHeight>0</wp14:pctHeight>
+            </wp14:sizeRelV>
+          </wp:anchor>
+        </w:drawing>
+      </w:r>
+    </w:p>
+    <w:p>
+      <w:pPr>
+        <w:spacing w:after="0" w:line="240" w:lineRule="auto"/>
+        <w:rPr>
+          <w:rFonts w:cstheme="minorHAnsi"/>
+          <w:b/>
+          <w:bCs/>
+        </w:rPr>
+      </w:pPr>
+    </w:p>
+    <w:p>
+      <w:pPr>
+        <w:spacing w:after="0" w:line="240" w:lineRule="auto"/>
+        <w:rPr>
+          <w:rFonts w:cstheme="minorHAnsi"/>
+          <w:b/>
+          <w:bCs/>
+        </w:rPr>
+      </w:pPr>
+    </w:p>
+    <w:p>
+      <w:pPr>
+        <w:spacing w:after="0" w:line="240" w:lineRule="auto"/>
+        <w:rPr>
+          <w:rFonts w:cstheme="minorHAnsi"/>
+          <w:b/>
+          <w:bCs/>
+        </w:rPr>
+      </w:pPr>
+      <w:r>
+        <w:rPr>
+          <w:rFonts w:cstheme="minorHAnsi"/>
+          <w:b/>
+          <w:bCs/>
+          <w:noProof/>
+        </w:rPr>
+        <w:drawing>
+          <wp:anchor distT="0" distB="0" distL="114300" distR="114300" simplePos="0" relativeHeight="251695104" behindDoc="0" locked="0" layoutInCell="1" allowOverlap="1" wp14:anchorId="7D37868A" wp14:editId="6216BDB9">
+            <wp:simplePos x="0" y="0"/>
+            <wp:positionH relativeFrom="column">
+              <wp:posOffset>-915240</wp:posOffset>
+            </wp:positionH>
+            <wp:positionV relativeFrom="paragraph">
+              <wp:posOffset>233680</wp:posOffset>
+            </wp:positionV>
+            <wp:extent cx="3517265" cy="1775460"/>
+            <wp:effectExtent l="0" t="0" r="6985" b="0"/>
+            <wp:wrapSquare wrapText="bothSides"/>
+            <wp:docPr id="19" name="Imagem 19"/>
+            <wp:cNvGraphicFramePr>
+              <a:graphicFrameLocks xmlns:a="http://schemas.openxmlformats.org/drawingml/2006/main" noChangeAspect="1"/>
+            </wp:cNvGraphicFramePr>
+            <a:graphic xmlns:a="http://schemas.openxmlformats.org/drawingml/2006/main">
+              <a:graphicData uri="http://schemas.openxmlformats.org/drawingml/2006/picture">
+                <pic:pic xmlns:pic="http://schemas.openxmlformats.org/drawingml/2006/picture">
+                  <pic:nvPicPr>
+                    <pic:cNvPr id="0" name="Picture 14"/>
+                    <pic:cNvPicPr>
+                      <a:picLocks noChangeAspect="1" noChangeArrowheads="1"/>
+                    </pic:cNvPicPr>
+                  </pic:nvPicPr>
+                  <pic:blipFill>
+                    <a:blip r:embed="rId28" cstate="print">
+                      <a:extLst>
+                        <a:ext uri="{28A0092B-C50C-407E-A947-70E740481C1C}">
+                          <a14:useLocalDpi xmlns:a14="http://schemas.microsoft.com/office/drawing/2010/main" val="0"/>
+                        </a:ext>
+                      </a:extLst>
+                    </a:blip>
+                    <a:srcRect/>
+                    <a:stretch>
+                      <a:fillRect/>
+                    </a:stretch>
+                  </pic:blipFill>
+                  <pic:spPr bwMode="auto">
+                    <a:xfrm>
+                      <a:off x="0" y="0"/>
+                      <a:ext cx="3517265" cy="1775460"/>
+                    </a:xfrm>
+                    <a:prstGeom prst="rect">
+                      <a:avLst/>
+                    </a:prstGeom>
+                    <a:noFill/>
+                    <a:ln>
+                      <a:noFill/>
+                    </a:ln>
+                  </pic:spPr>
+                </pic:pic>
+              </a:graphicData>
+            </a:graphic>
+            <wp14:sizeRelH relativeFrom="margin">
+              <wp14:pctWidth>0</wp14:pctWidth>
+            </wp14:sizeRelH>
+            <wp14:sizeRelV relativeFrom="margin">
+              <wp14:pctHeight>0</wp14:pctHeight>
+            </wp14:sizeRelV>
+          </wp:anchor>
+        </w:drawing>
+      </w:r>
+      <w:r>
+        <w:rPr>
+          <w:rFonts w:cstheme="minorHAnsi"/>
+          <w:b/>
+          <w:bCs/>
+          <w:noProof/>
+        </w:rPr>
+        <w:drawing>
+          <wp:anchor distT="0" distB="0" distL="114300" distR="114300" simplePos="0" relativeHeight="251696128" behindDoc="0" locked="0" layoutInCell="1" allowOverlap="1" wp14:anchorId="2CFA7DDE" wp14:editId="059C1C19">
+            <wp:simplePos x="0" y="0"/>
+            <wp:positionH relativeFrom="margin">
+              <wp:posOffset>2731115</wp:posOffset>
+            </wp:positionH>
+            <wp:positionV relativeFrom="paragraph">
+              <wp:posOffset>214856</wp:posOffset>
+            </wp:positionV>
+            <wp:extent cx="3521710" cy="1793240"/>
+            <wp:effectExtent l="0" t="0" r="2540" b="0"/>
+            <wp:wrapSquare wrapText="bothSides"/>
+            <wp:docPr id="20" name="Imagem 20"/>
+            <wp:cNvGraphicFramePr>
+              <a:graphicFrameLocks xmlns:a="http://schemas.openxmlformats.org/drawingml/2006/main" noChangeAspect="1"/>
+            </wp:cNvGraphicFramePr>
+            <a:graphic xmlns:a="http://schemas.openxmlformats.org/drawingml/2006/main">
+              <a:graphicData uri="http://schemas.openxmlformats.org/drawingml/2006/picture">
+                <pic:pic xmlns:pic="http://schemas.openxmlformats.org/drawingml/2006/picture">
+                  <pic:nvPicPr>
+                    <pic:cNvPr id="0" name="Picture 15"/>
+                    <pic:cNvPicPr>
+                      <a:picLocks noChangeAspect="1" noChangeArrowheads="1"/>
+                    </pic:cNvPicPr>
+                  </pic:nvPicPr>
+                  <pic:blipFill>
+                    <a:blip r:embed="rId29" cstate="print">
+                      <a:extLst>
+                        <a:ext uri="{28A0092B-C50C-407E-A947-70E740481C1C}">
+                          <a14:useLocalDpi xmlns:a14="http://schemas.microsoft.com/office/drawing/2010/main" val="0"/>
+                        </a:ext>
+                      </a:extLst>
+                    </a:blip>
+                    <a:srcRect/>
+                    <a:stretch>
+                      <a:fillRect/>
+                    </a:stretch>
+                  </pic:blipFill>
+                  <pic:spPr bwMode="auto">
+                    <a:xfrm>
+                      <a:off x="0" y="0"/>
+                      <a:ext cx="3521710" cy="1793240"/>
+                    </a:xfrm>
+                    <a:prstGeom prst="rect">
+                      <a:avLst/>
+                    </a:prstGeom>
+                    <a:noFill/>
+                    <a:ln>
+                      <a:noFill/>
+                    </a:ln>
+                  </pic:spPr>
+                </pic:pic>
+              </a:graphicData>
+            </a:graphic>
+            <wp14:sizeRelH relativeFrom="margin">
+              <wp14:pctWidth>0</wp14:pctWidth>
+            </wp14:sizeRelH>
+            <wp14:sizeRelV relativeFrom="margin">
+              <wp14:pctHeight>0</wp14:pctHeight>
+            </wp14:sizeRelV>
+          </wp:anchor>
+        </w:drawing>
+      </w:r>
+    </w:p>
+    <w:p>
+      <w:pPr>
+        <w:spacing w:after="0" w:line="240" w:lineRule="auto"/>
+        <w:rPr>
+          <w:rFonts w:cstheme="minorHAnsi"/>
+          <w:b/>
+          <w:bCs/>
+        </w:rPr>
+      </w:pPr>
+    </w:p>
+    <w:p>
+      <w:pPr>
+        <w:spacing w:after="0" w:line="240" w:lineRule="auto"/>
+        <w:rPr>
+          <w:rFonts w:cstheme="minorHAnsi"/>
+          <w:b/>
+          <w:bCs/>
+        </w:rPr>
+      </w:pPr>
+    </w:p>
+    <w:p>
+      <w:pPr>
+        <w:spacing w:after="0" w:line="240" w:lineRule="auto"/>
+        <w:rPr>
+          <w:rFonts w:cstheme="minorHAnsi"/>
+          <w:b/>
+          <w:bCs/>
+        </w:rPr>
+      </w:pPr>
+    </w:p>
+    <w:p>
+      <w:pPr>
+        <w:spacing w:after="0" w:line="240" w:lineRule="auto"/>
+        <w:rPr>
+          <w:rFonts w:cstheme="minorHAnsi"/>
+          <w:b/>
+          <w:bCs/>
+        </w:rPr>
+      </w:pPr>
+    </w:p>
     <w:sectPr>
-      <w:headerReference w:type="default" r:id="rId16"/>
+      <w:headerReference w:type="default" r:id="rId30"/>
       <w:pgSz w:w="11906" w:h="16838"/>
       <w:pgMar w:top="1417" w:right="1701" w:bottom="1417" w:left="1701" w:header="708" w:footer="708" w:gutter="0"/>
       <w:cols w:space="708"/>
@@ -12305,7 +15302,7 @@
 </file>
 
 <file path=word/endnotes.xml><?xml version="1.0" encoding="utf-8"?>
-<w:endnotes xmlns:wpc="http://schemas.microsoft.com/office/word/2010/wordprocessingCanvas" xmlns:cx="http://schemas.microsoft.com/office/drawing/2014/chartex" xmlns:cx1="http://schemas.microsoft.com/office/drawing/2015/9/8/chartex" xmlns:cx2="http://schemas.microsoft.com/office/drawing/2015/10/21/chartex" xmlns:cx3="http://schemas.microsoft.com/office/drawing/2016/5/9/chartex" xmlns:cx4="http://schemas.microsoft.com/office/drawing/2016/5/10/chartex" xmlns:cx5="http://schemas.microsoft.com/office/drawing/2016/5/11/chartex" xmlns:cx6="http://schemas.microsoft.com/office/drawing/2016/5/12/chartex" xmlns:cx7="http://schemas.microsoft.com/office/drawing/2016/5/13/chartex" xmlns:cx8="http://schemas.microsoft.com/office/drawing/2016/5/14/chartex" xmlns:mc="http://schemas.openxmlformats.org/markup-compatibility/2006" xmlns:aink="http://schemas.microsoft.com/office/drawing/2016/ink" xmlns:am3d="http://schemas.microsoft.com/office/drawing/2017/model3d" xmlns:o="urn:schemas-microsoft-com:office:office" xmlns:r="http://schemas.openxmlformats.org/officeDocument/2006/relationships" xmlns:m="http://schemas.openxmlformats.org/officeDocument/2006/math" xmlns:v="urn:schemas-microsoft-com:vml" xmlns:wp14="http://schemas.microsoft.com/office/word/2010/wordprocessingDrawing" xmlns:wp="http://schemas.openxmlformats.org/drawingml/2006/wordprocessingDrawing" xmlns:w10="urn:schemas-microsoft-com:office:word" xmlns:w="http://schemas.openxmlformats.org/wordprocessingml/2006/main" xmlns:w14="http://schemas.microsoft.com/office/word/2010/wordml" xmlns:w15="http://schemas.microsoft.com/office/word/2012/wordml" xmlns:w16cid="http://schemas.microsoft.com/office/word/2016/wordml/cid" xmlns:w16se="http://schemas.microsoft.com/office/word/2015/wordml/symex" xmlns:wpg="http://schemas.microsoft.com/office/word/2010/wordprocessingGroup" xmlns:wpi="http://schemas.microsoft.com/office/word/2010/wordprocessingInk" xmlns:wne="http://schemas.microsoft.com/office/word/2006/wordml" xmlns:wps="http://schemas.microsoft.com/office/word/2010/wordprocessingShape" mc:Ignorable="w14 w15 w16se w16cid wp14">
+<w:endnotes xmlns:wpc="http://schemas.microsoft.com/office/word/2010/wordprocessingCanvas" xmlns:cx="http://schemas.microsoft.com/office/drawing/2014/chartex" xmlns:cx1="http://schemas.microsoft.com/office/drawing/2015/9/8/chartex" xmlns:cx2="http://schemas.microsoft.com/office/drawing/2015/10/21/chartex" xmlns:cx3="http://schemas.microsoft.com/office/drawing/2016/5/9/chartex" xmlns:cx4="http://schemas.microsoft.com/office/drawing/2016/5/10/chartex" xmlns:cx5="http://schemas.microsoft.com/office/drawing/2016/5/11/chartex" xmlns:cx6="http://schemas.microsoft.com/office/drawing/2016/5/12/chartex" xmlns:cx7="http://schemas.microsoft.com/office/drawing/2016/5/13/chartex" xmlns:cx8="http://schemas.microsoft.com/office/drawing/2016/5/14/chartex" xmlns:mc="http://schemas.openxmlformats.org/markup-compatibility/2006" xmlns:aink="http://schemas.microsoft.com/office/drawing/2016/ink" xmlns:am3d="http://schemas.microsoft.com/office/drawing/2017/model3d" xmlns:o="urn:schemas-microsoft-com:office:office" xmlns:r="http://schemas.openxmlformats.org/officeDocument/2006/relationships" xmlns:m="http://schemas.openxmlformats.org/officeDocument/2006/math" xmlns:v="urn:schemas-microsoft-com:vml" xmlns:wp14="http://schemas.microsoft.com/office/word/2010/wordprocessingDrawing" xmlns:wp="http://schemas.openxmlformats.org/drawingml/2006/wordprocessingDrawing" xmlns:w10="urn:schemas-microsoft-com:office:word" xmlns:w="http://schemas.openxmlformats.org/wordprocessingml/2006/main" xmlns:w14="http://schemas.microsoft.com/office/word/2010/wordml" xmlns:w15="http://schemas.microsoft.com/office/word/2012/wordml" xmlns:w16cex="http://schemas.microsoft.com/office/word/2018/wordml/cex" xmlns:w16cid="http://schemas.microsoft.com/office/word/2016/wordml/cid" xmlns:w16="http://schemas.microsoft.com/office/word/2018/wordml" xmlns:w16se="http://schemas.microsoft.com/office/word/2015/wordml/symex" xmlns:wpg="http://schemas.microsoft.com/office/word/2010/wordprocessingGroup" xmlns:wpi="http://schemas.microsoft.com/office/word/2010/wordprocessingInk" xmlns:wne="http://schemas.microsoft.com/office/word/2006/wordml" xmlns:wps="http://schemas.microsoft.com/office/word/2010/wordprocessingShape" mc:Ignorable="w14 w15 w16se w16cid w16 w16cex wp14">
   <w:endnote w:type="separator" w:id="-1">
     <w:p>
       <w:pPr>
@@ -12330,7 +15327,7 @@
 </file>
 
 <file path=word/footnotes.xml><?xml version="1.0" encoding="utf-8"?>
-<w:footnotes xmlns:wpc="http://schemas.microsoft.com/office/word/2010/wordprocessingCanvas" xmlns:cx="http://schemas.microsoft.com/office/drawing/2014/chartex" xmlns:cx1="http://schemas.microsoft.com/office/drawing/2015/9/8/chartex" xmlns:cx2="http://schemas.microsoft.com/office/drawing/2015/10/21/chartex" xmlns:cx3="http://schemas.microsoft.com/office/drawing/2016/5/9/chartex" xmlns:cx4="http://schemas.microsoft.com/office/drawing/2016/5/10/chartex" xmlns:cx5="http://schemas.microsoft.com/office/drawing/2016/5/11/chartex" xmlns:cx6="http://schemas.microsoft.com/office/drawing/2016/5/12/chartex" xmlns:cx7="http://schemas.microsoft.com/office/drawing/2016/5/13/chartex" xmlns:cx8="http://schemas.microsoft.com/office/drawing/2016/5/14/chartex" xmlns:mc="http://schemas.openxmlformats.org/markup-compatibility/2006" xmlns:aink="http://schemas.microsoft.com/office/drawing/2016/ink" xmlns:am3d="http://schemas.microsoft.com/office/drawing/2017/model3d" xmlns:o="urn:schemas-microsoft-com:office:office" xmlns:r="http://schemas.openxmlformats.org/officeDocument/2006/relationships" xmlns:m="http://schemas.openxmlformats.org/officeDocument/2006/math" xmlns:v="urn:schemas-microsoft-com:vml" xmlns:wp14="http://schemas.microsoft.com/office/word/2010/wordprocessingDrawing" xmlns:wp="http://schemas.openxmlformats.org/drawingml/2006/wordprocessingDrawing" xmlns:w10="urn:schemas-microsoft-com:office:word" xmlns:w="http://schemas.openxmlformats.org/wordprocessingml/2006/main" xmlns:w14="http://schemas.microsoft.com/office/word/2010/wordml" xmlns:w15="http://schemas.microsoft.com/office/word/2012/wordml" xmlns:w16cid="http://schemas.microsoft.com/office/word/2016/wordml/cid" xmlns:w16se="http://schemas.microsoft.com/office/word/2015/wordml/symex" xmlns:wpg="http://schemas.microsoft.com/office/word/2010/wordprocessingGroup" xmlns:wpi="http://schemas.microsoft.com/office/word/2010/wordprocessingInk" xmlns:wne="http://schemas.microsoft.com/office/word/2006/wordml" xmlns:wps="http://schemas.microsoft.com/office/word/2010/wordprocessingShape" mc:Ignorable="w14 w15 w16se w16cid wp14">
+<w:footnotes xmlns:wpc="http://schemas.microsoft.com/office/word/2010/wordprocessingCanvas" xmlns:cx="http://schemas.microsoft.com/office/drawing/2014/chartex" xmlns:cx1="http://schemas.microsoft.com/office/drawing/2015/9/8/chartex" xmlns:cx2="http://schemas.microsoft.com/office/drawing/2015/10/21/chartex" xmlns:cx3="http://schemas.microsoft.com/office/drawing/2016/5/9/chartex" xmlns:cx4="http://schemas.microsoft.com/office/drawing/2016/5/10/chartex" xmlns:cx5="http://schemas.microsoft.com/office/drawing/2016/5/11/chartex" xmlns:cx6="http://schemas.microsoft.com/office/drawing/2016/5/12/chartex" xmlns:cx7="http://schemas.microsoft.com/office/drawing/2016/5/13/chartex" xmlns:cx8="http://schemas.microsoft.com/office/drawing/2016/5/14/chartex" xmlns:mc="http://schemas.openxmlformats.org/markup-compatibility/2006" xmlns:aink="http://schemas.microsoft.com/office/drawing/2016/ink" xmlns:am3d="http://schemas.microsoft.com/office/drawing/2017/model3d" xmlns:o="urn:schemas-microsoft-com:office:office" xmlns:r="http://schemas.openxmlformats.org/officeDocument/2006/relationships" xmlns:m="http://schemas.openxmlformats.org/officeDocument/2006/math" xmlns:v="urn:schemas-microsoft-com:vml" xmlns:wp14="http://schemas.microsoft.com/office/word/2010/wordprocessingDrawing" xmlns:wp="http://schemas.openxmlformats.org/drawingml/2006/wordprocessingDrawing" xmlns:w10="urn:schemas-microsoft-com:office:word" xmlns:w="http://schemas.openxmlformats.org/wordprocessingml/2006/main" xmlns:w14="http://schemas.microsoft.com/office/word/2010/wordml" xmlns:w15="http://schemas.microsoft.com/office/word/2012/wordml" xmlns:w16cex="http://schemas.microsoft.com/office/word/2018/wordml/cex" xmlns:w16cid="http://schemas.microsoft.com/office/word/2016/wordml/cid" xmlns:w16="http://schemas.microsoft.com/office/word/2018/wordml" xmlns:w16se="http://schemas.microsoft.com/office/word/2015/wordml/symex" xmlns:wpg="http://schemas.microsoft.com/office/word/2010/wordprocessingGroup" xmlns:wpi="http://schemas.microsoft.com/office/word/2010/wordprocessingInk" xmlns:wne="http://schemas.microsoft.com/office/word/2006/wordml" xmlns:wps="http://schemas.microsoft.com/office/word/2010/wordprocessingShape" mc:Ignorable="w14 w15 w16se w16cid w16 w16cex wp14">
   <w:footnote w:type="separator" w:id="-1">
     <w:p>
       <w:pPr>
@@ -12355,7 +15352,7 @@
 </file>
 
 <file path=word/header1.xml><?xml version="1.0" encoding="utf-8"?>
-<w:hdr xmlns:wpc="http://schemas.microsoft.com/office/word/2010/wordprocessingCanvas" xmlns:cx="http://schemas.microsoft.com/office/drawing/2014/chartex" xmlns:cx1="http://schemas.microsoft.com/office/drawing/2015/9/8/chartex" xmlns:cx2="http://schemas.microsoft.com/office/drawing/2015/10/21/chartex" xmlns:cx3="http://schemas.microsoft.com/office/drawing/2016/5/9/chartex" xmlns:cx4="http://schemas.microsoft.com/office/drawing/2016/5/10/chartex" xmlns:cx5="http://schemas.microsoft.com/office/drawing/2016/5/11/chartex" xmlns:cx6="http://schemas.microsoft.com/office/drawing/2016/5/12/chartex" xmlns:cx7="http://schemas.microsoft.com/office/drawing/2016/5/13/chartex" xmlns:cx8="http://schemas.microsoft.com/office/drawing/2016/5/14/chartex" xmlns:mc="http://schemas.openxmlformats.org/markup-compatibility/2006" xmlns:aink="http://schemas.microsoft.com/office/drawing/2016/ink" xmlns:am3d="http://schemas.microsoft.com/office/drawing/2017/model3d" xmlns:o="urn:schemas-microsoft-com:office:office" xmlns:r="http://schemas.openxmlformats.org/officeDocument/2006/relationships" xmlns:m="http://schemas.openxmlformats.org/officeDocument/2006/math" xmlns:v="urn:schemas-microsoft-com:vml" xmlns:wp14="http://schemas.microsoft.com/office/word/2010/wordprocessingDrawing" xmlns:wp="http://schemas.openxmlformats.org/drawingml/2006/wordprocessingDrawing" xmlns:w10="urn:schemas-microsoft-com:office:word" xmlns:w="http://schemas.openxmlformats.org/wordprocessingml/2006/main" xmlns:w14="http://schemas.microsoft.com/office/word/2010/wordml" xmlns:w15="http://schemas.microsoft.com/office/word/2012/wordml" xmlns:w16cid="http://schemas.microsoft.com/office/word/2016/wordml/cid" xmlns:w16se="http://schemas.microsoft.com/office/word/2015/wordml/symex" xmlns:wpg="http://schemas.microsoft.com/office/word/2010/wordprocessingGroup" xmlns:wpi="http://schemas.microsoft.com/office/word/2010/wordprocessingInk" xmlns:wne="http://schemas.microsoft.com/office/word/2006/wordml" xmlns:wps="http://schemas.microsoft.com/office/word/2010/wordprocessingShape" mc:Ignorable="w14 w15 w16se w16cid wp14">
+<w:hdr xmlns:wpc="http://schemas.microsoft.com/office/word/2010/wordprocessingCanvas" xmlns:cx="http://schemas.microsoft.com/office/drawing/2014/chartex" xmlns:cx1="http://schemas.microsoft.com/office/drawing/2015/9/8/chartex" xmlns:cx2="http://schemas.microsoft.com/office/drawing/2015/10/21/chartex" xmlns:cx3="http://schemas.microsoft.com/office/drawing/2016/5/9/chartex" xmlns:cx4="http://schemas.microsoft.com/office/drawing/2016/5/10/chartex" xmlns:cx5="http://schemas.microsoft.com/office/drawing/2016/5/11/chartex" xmlns:cx6="http://schemas.microsoft.com/office/drawing/2016/5/12/chartex" xmlns:cx7="http://schemas.microsoft.com/office/drawing/2016/5/13/chartex" xmlns:cx8="http://schemas.microsoft.com/office/drawing/2016/5/14/chartex" xmlns:mc="http://schemas.openxmlformats.org/markup-compatibility/2006" xmlns:aink="http://schemas.microsoft.com/office/drawing/2016/ink" xmlns:am3d="http://schemas.microsoft.com/office/drawing/2017/model3d" xmlns:o="urn:schemas-microsoft-com:office:office" xmlns:r="http://schemas.openxmlformats.org/officeDocument/2006/relationships" xmlns:m="http://schemas.openxmlformats.org/officeDocument/2006/math" xmlns:v="urn:schemas-microsoft-com:vml" xmlns:wp14="http://schemas.microsoft.com/office/word/2010/wordprocessingDrawing" xmlns:wp="http://schemas.openxmlformats.org/drawingml/2006/wordprocessingDrawing" xmlns:w10="urn:schemas-microsoft-com:office:word" xmlns:w="http://schemas.openxmlformats.org/wordprocessingml/2006/main" xmlns:w14="http://schemas.microsoft.com/office/word/2010/wordml" xmlns:w15="http://schemas.microsoft.com/office/word/2012/wordml" xmlns:w16cex="http://schemas.microsoft.com/office/word/2018/wordml/cex" xmlns:w16cid="http://schemas.microsoft.com/office/word/2016/wordml/cid" xmlns:w16="http://schemas.microsoft.com/office/word/2018/wordml" xmlns:w16se="http://schemas.microsoft.com/office/word/2015/wordml/symex" xmlns:wpg="http://schemas.microsoft.com/office/word/2010/wordprocessingGroup" xmlns:wpi="http://schemas.microsoft.com/office/word/2010/wordprocessingInk" xmlns:wne="http://schemas.microsoft.com/office/word/2006/wordml" xmlns:wps="http://schemas.microsoft.com/office/word/2010/wordprocessingShape" mc:Ignorable="w14 w15 w16se w16cid w16 w16cex wp14">
   <w:p>
     <w:pPr>
       <w:pStyle w:val="Cabealho"/>
@@ -12542,7 +15539,7 @@
 </file>
 
 <file path=word/numbering.xml><?xml version="1.0" encoding="utf-8"?>
-<w:numbering xmlns:wpc="http://schemas.microsoft.com/office/word/2010/wordprocessingCanvas" xmlns:cx="http://schemas.microsoft.com/office/drawing/2014/chartex" xmlns:cx1="http://schemas.microsoft.com/office/drawing/2015/9/8/chartex" xmlns:cx2="http://schemas.microsoft.com/office/drawing/2015/10/21/chartex" xmlns:cx3="http://schemas.microsoft.com/office/drawing/2016/5/9/chartex" xmlns:cx4="http://schemas.microsoft.com/office/drawing/2016/5/10/chartex" xmlns:cx5="http://schemas.microsoft.com/office/drawing/2016/5/11/chartex" xmlns:cx6="http://schemas.microsoft.com/office/drawing/2016/5/12/chartex" xmlns:cx7="http://schemas.microsoft.com/office/drawing/2016/5/13/chartex" xmlns:cx8="http://schemas.microsoft.com/office/drawing/2016/5/14/chartex" xmlns:mc="http://schemas.openxmlformats.org/markup-compatibility/2006" xmlns:aink="http://schemas.microsoft.com/office/drawing/2016/ink" xmlns:am3d="http://schemas.microsoft.com/office/drawing/2017/model3d" xmlns:o="urn:schemas-microsoft-com:office:office" xmlns:r="http://schemas.openxmlformats.org/officeDocument/2006/relationships" xmlns:m="http://schemas.openxmlformats.org/officeDocument/2006/math" xmlns:v="urn:schemas-microsoft-com:vml" xmlns:wp14="http://schemas.microsoft.com/office/word/2010/wordprocessingDrawing" xmlns:wp="http://schemas.openxmlformats.org/drawingml/2006/wordprocessingDrawing" xmlns:w10="urn:schemas-microsoft-com:office:word" xmlns:w="http://schemas.openxmlformats.org/wordprocessingml/2006/main" xmlns:w14="http://schemas.microsoft.com/office/word/2010/wordml" xmlns:w15="http://schemas.microsoft.com/office/word/2012/wordml" xmlns:w16cid="http://schemas.microsoft.com/office/word/2016/wordml/cid" xmlns:w16se="http://schemas.microsoft.com/office/word/2015/wordml/symex" xmlns:wpg="http://schemas.microsoft.com/office/word/2010/wordprocessingGroup" xmlns:wpi="http://schemas.microsoft.com/office/word/2010/wordprocessingInk" xmlns:wne="http://schemas.microsoft.com/office/word/2006/wordml" xmlns:wps="http://schemas.microsoft.com/office/word/2010/wordprocessingShape" mc:Ignorable="w14 w15 w16se w16cid wp14">
+<w:numbering xmlns:wpc="http://schemas.microsoft.com/office/word/2010/wordprocessingCanvas" xmlns:cx="http://schemas.microsoft.com/office/drawing/2014/chartex" xmlns:cx1="http://schemas.microsoft.com/office/drawing/2015/9/8/chartex" xmlns:cx2="http://schemas.microsoft.com/office/drawing/2015/10/21/chartex" xmlns:cx3="http://schemas.microsoft.com/office/drawing/2016/5/9/chartex" xmlns:cx4="http://schemas.microsoft.com/office/drawing/2016/5/10/chartex" xmlns:cx5="http://schemas.microsoft.com/office/drawing/2016/5/11/chartex" xmlns:cx6="http://schemas.microsoft.com/office/drawing/2016/5/12/chartex" xmlns:cx7="http://schemas.microsoft.com/office/drawing/2016/5/13/chartex" xmlns:cx8="http://schemas.microsoft.com/office/drawing/2016/5/14/chartex" xmlns:mc="http://schemas.openxmlformats.org/markup-compatibility/2006" xmlns:aink="http://schemas.microsoft.com/office/drawing/2016/ink" xmlns:am3d="http://schemas.microsoft.com/office/drawing/2017/model3d" xmlns:o="urn:schemas-microsoft-com:office:office" xmlns:r="http://schemas.openxmlformats.org/officeDocument/2006/relationships" xmlns:m="http://schemas.openxmlformats.org/officeDocument/2006/math" xmlns:v="urn:schemas-microsoft-com:vml" xmlns:wp14="http://schemas.microsoft.com/office/word/2010/wordprocessingDrawing" xmlns:wp="http://schemas.openxmlformats.org/drawingml/2006/wordprocessingDrawing" xmlns:w10="urn:schemas-microsoft-com:office:word" xmlns:w="http://schemas.openxmlformats.org/wordprocessingml/2006/main" xmlns:w14="http://schemas.microsoft.com/office/word/2010/wordml" xmlns:w15="http://schemas.microsoft.com/office/word/2012/wordml" xmlns:w16cex="http://schemas.microsoft.com/office/word/2018/wordml/cex" xmlns:w16cid="http://schemas.microsoft.com/office/word/2016/wordml/cid" xmlns:w16="http://schemas.microsoft.com/office/word/2018/wordml" xmlns:w16se="http://schemas.microsoft.com/office/word/2015/wordml/symex" xmlns:wpg="http://schemas.microsoft.com/office/word/2010/wordprocessingGroup" xmlns:wpi="http://schemas.microsoft.com/office/word/2010/wordprocessingInk" xmlns:wne="http://schemas.microsoft.com/office/word/2006/wordml" xmlns:wps="http://schemas.microsoft.com/office/word/2010/wordprocessingShape" mc:Ignorable="w14 w15 w16se w16cid w16 w16cex wp14">
   <w:abstractNum w:abstractNumId="0" w15:restartNumberingAfterBreak="0">
     <w:nsid w:val="0C247010"/>
     <w:multiLevelType w:val="hybridMultilevel"/>
@@ -14129,6 +17126,119 @@
     </w:lvl>
   </w:abstractNum>
   <w:abstractNum w:abstractNumId="15" w15:restartNumberingAfterBreak="0">
+    <w:nsid w:val="71546795"/>
+    <w:multiLevelType w:val="hybridMultilevel"/>
+    <w:tmpl w:val="24AC2A58"/>
+    <w:lvl w:ilvl="0" w:tplc="08160001">
+      <w:start w:val="1"/>
+      <w:numFmt w:val="bullet"/>
+      <w:lvlText w:val=""/>
+      <w:lvlJc w:val="left"/>
+      <w:pPr>
+        <w:ind w:left="720" w:hanging="360"/>
+      </w:pPr>
+      <w:rPr>
+        <w:rFonts w:ascii="Symbol" w:hAnsi="Symbol" w:hint="default"/>
+      </w:rPr>
+    </w:lvl>
+    <w:lvl w:ilvl="1" w:tplc="08160003">
+      <w:start w:val="1"/>
+      <w:numFmt w:val="bullet"/>
+      <w:lvlText w:val="o"/>
+      <w:lvlJc w:val="left"/>
+      <w:pPr>
+        <w:ind w:left="1440" w:hanging="360"/>
+      </w:pPr>
+      <w:rPr>
+        <w:rFonts w:ascii="Courier New" w:hAnsi="Courier New" w:cs="Courier New" w:hint="default"/>
+      </w:rPr>
+    </w:lvl>
+    <w:lvl w:ilvl="2" w:tplc="08160005" w:tentative="1">
+      <w:start w:val="1"/>
+      <w:numFmt w:val="bullet"/>
+      <w:lvlText w:val=""/>
+      <w:lvlJc w:val="left"/>
+      <w:pPr>
+        <w:ind w:left="2160" w:hanging="360"/>
+      </w:pPr>
+      <w:rPr>
+        <w:rFonts w:ascii="Wingdings" w:hAnsi="Wingdings" w:hint="default"/>
+      </w:rPr>
+    </w:lvl>
+    <w:lvl w:ilvl="3" w:tplc="08160001" w:tentative="1">
+      <w:start w:val="1"/>
+      <w:numFmt w:val="bullet"/>
+      <w:lvlText w:val=""/>
+      <w:lvlJc w:val="left"/>
+      <w:pPr>
+        <w:ind w:left="2880" w:hanging="360"/>
+      </w:pPr>
+      <w:rPr>
+        <w:rFonts w:ascii="Symbol" w:hAnsi="Symbol" w:hint="default"/>
+      </w:rPr>
+    </w:lvl>
+    <w:lvl w:ilvl="4" w:tplc="08160003" w:tentative="1">
+      <w:start w:val="1"/>
+      <w:numFmt w:val="bullet"/>
+      <w:lvlText w:val="o"/>
+      <w:lvlJc w:val="left"/>
+      <w:pPr>
+        <w:ind w:left="3600" w:hanging="360"/>
+      </w:pPr>
+      <w:rPr>
+        <w:rFonts w:ascii="Courier New" w:hAnsi="Courier New" w:cs="Courier New" w:hint="default"/>
+      </w:rPr>
+    </w:lvl>
+    <w:lvl w:ilvl="5" w:tplc="08160005" w:tentative="1">
+      <w:start w:val="1"/>
+      <w:numFmt w:val="bullet"/>
+      <w:lvlText w:val=""/>
+      <w:lvlJc w:val="left"/>
+      <w:pPr>
+        <w:ind w:left="4320" w:hanging="360"/>
+      </w:pPr>
+      <w:rPr>
+        <w:rFonts w:ascii="Wingdings" w:hAnsi="Wingdings" w:hint="default"/>
+      </w:rPr>
+    </w:lvl>
+    <w:lvl w:ilvl="6" w:tplc="08160001" w:tentative="1">
+      <w:start w:val="1"/>
+      <w:numFmt w:val="bullet"/>
+      <w:lvlText w:val=""/>
+      <w:lvlJc w:val="left"/>
+      <w:pPr>
+        <w:ind w:left="5040" w:hanging="360"/>
+      </w:pPr>
+      <w:rPr>
+        <w:rFonts w:ascii="Symbol" w:hAnsi="Symbol" w:hint="default"/>
+      </w:rPr>
+    </w:lvl>
+    <w:lvl w:ilvl="7" w:tplc="08160003" w:tentative="1">
+      <w:start w:val="1"/>
+      <w:numFmt w:val="bullet"/>
+      <w:lvlText w:val="o"/>
+      <w:lvlJc w:val="left"/>
+      <w:pPr>
+        <w:ind w:left="5760" w:hanging="360"/>
+      </w:pPr>
+      <w:rPr>
+        <w:rFonts w:ascii="Courier New" w:hAnsi="Courier New" w:cs="Courier New" w:hint="default"/>
+      </w:rPr>
+    </w:lvl>
+    <w:lvl w:ilvl="8" w:tplc="08160005" w:tentative="1">
+      <w:start w:val="1"/>
+      <w:numFmt w:val="bullet"/>
+      <w:lvlText w:val=""/>
+      <w:lvlJc w:val="left"/>
+      <w:pPr>
+        <w:ind w:left="6480" w:hanging="360"/>
+      </w:pPr>
+      <w:rPr>
+        <w:rFonts w:ascii="Wingdings" w:hAnsi="Wingdings" w:hint="default"/>
+      </w:rPr>
+    </w:lvl>
+  </w:abstractNum>
+  <w:abstractNum w:abstractNumId="16" w15:restartNumberingAfterBreak="0">
     <w:nsid w:val="73FC509D"/>
     <w:multiLevelType w:val="hybridMultilevel"/>
     <w:tmpl w:val="8AF08C9C"/>
@@ -14220,7 +17330,7 @@
       </w:pPr>
     </w:lvl>
   </w:abstractNum>
-  <w:abstractNum w:abstractNumId="16" w15:restartNumberingAfterBreak="0">
+  <w:abstractNum w:abstractNumId="17" w15:restartNumberingAfterBreak="0">
     <w:nsid w:val="78A641E2"/>
     <w:multiLevelType w:val="hybridMultilevel"/>
     <w:tmpl w:val="58C2A2FE"/>
@@ -14333,7 +17443,7 @@
       </w:rPr>
     </w:lvl>
   </w:abstractNum>
-  <w:abstractNum w:abstractNumId="17" w15:restartNumberingAfterBreak="0">
+  <w:abstractNum w:abstractNumId="18" w15:restartNumberingAfterBreak="0">
     <w:nsid w:val="7AB71029"/>
     <w:multiLevelType w:val="hybridMultilevel"/>
     <w:tmpl w:val="64AA523A"/>
@@ -14447,7 +17557,7 @@
     </w:lvl>
   </w:abstractNum>
   <w:num w:numId="1">
-    <w:abstractNumId w:val="15"/>
+    <w:abstractNumId w:val="16"/>
   </w:num>
   <w:num w:numId="2">
     <w:abstractNumId w:val="10"/>
@@ -14468,7 +17578,7 @@
     <w:abstractNumId w:val="2"/>
   </w:num>
   <w:num w:numId="8">
-    <w:abstractNumId w:val="16"/>
+    <w:abstractNumId w:val="17"/>
   </w:num>
   <w:num w:numId="9">
     <w:abstractNumId w:val="12"/>
@@ -14498,13 +17608,16 @@
     <w:abstractNumId w:val="4"/>
   </w:num>
   <w:num w:numId="18">
-    <w:abstractNumId w:val="17"/>
+    <w:abstractNumId w:val="18"/>
+  </w:num>
+  <w:num w:numId="19">
+    <w:abstractNumId w:val="15"/>
   </w:num>
 </w:numbering>
 </file>
 
 <file path=word/styles.xml><?xml version="1.0" encoding="utf-8"?>
-<w:styles xmlns:mc="http://schemas.openxmlformats.org/markup-compatibility/2006" xmlns:r="http://schemas.openxmlformats.org/officeDocument/2006/relationships" xmlns:w="http://schemas.openxmlformats.org/wordprocessingml/2006/main" xmlns:w14="http://schemas.microsoft.com/office/word/2010/wordml" xmlns:w15="http://schemas.microsoft.com/office/word/2012/wordml" xmlns:w16cid="http://schemas.microsoft.com/office/word/2016/wordml/cid" xmlns:w16se="http://schemas.microsoft.com/office/word/2015/wordml/symex" mc:Ignorable="w14 w15 w16se w16cid">
+<w:styles xmlns:mc="http://schemas.openxmlformats.org/markup-compatibility/2006" xmlns:r="http://schemas.openxmlformats.org/officeDocument/2006/relationships" xmlns:w="http://schemas.openxmlformats.org/wordprocessingml/2006/main" xmlns:w14="http://schemas.microsoft.com/office/word/2010/wordml" xmlns:w15="http://schemas.microsoft.com/office/word/2012/wordml" xmlns:w16cex="http://schemas.microsoft.com/office/word/2018/wordml/cex" xmlns:w16cid="http://schemas.microsoft.com/office/word/2016/wordml/cid" xmlns:w16="http://schemas.microsoft.com/office/word/2018/wordml" xmlns:w16se="http://schemas.microsoft.com/office/word/2015/wordml/symex" mc:Ignorable="w14 w15 w16se w16cid w16 w16cex">
   <w:docDefaults>
     <w:rPrDefault>
       <w:rPr>

</xml_diff>